<commit_message>
Se agrega API para autenticar un usuario.
</commit_message>
<xml_diff>
--- a/doc/Hubble-Administracion.docx
+++ b/doc/Hubble-Administracion.docx
@@ -24,7 +24,7 @@
           <w:szCs w:val="40"/>
         </w:rPr>
         <w:drawing>
-          <wp:anchor behindDoc="1" distT="0" distB="0" distL="114300" distR="114300" simplePos="0" locked="0" layoutInCell="1" allowOverlap="1" relativeHeight="46">
+          <wp:anchor behindDoc="1" distT="0" distB="0" distL="114300" distR="114300" simplePos="0" locked="0" layoutInCell="1" allowOverlap="1" relativeHeight="42">
             <wp:simplePos x="0" y="0"/>
             <wp:positionH relativeFrom="column">
               <wp:posOffset>-1087120</wp:posOffset>
@@ -108,7 +108,7 @@
           <w:docGrid w:type="default" w:linePitch="360" w:charSpace="0"/>
         </w:sectPr>
         <w:pStyle w:val="Normal"/>
-        <w:spacing w:before="3684" w:after="0"/>
+        <w:spacing w:before="3685" w:after="0"/>
         <w:jc w:val="center"/>
         <w:rPr>
           <w:b/>
@@ -133,7 +133,7 @@
         <mc:AlternateContent>
           <mc:Choice Requires="wps">
             <w:drawing>
-              <wp:anchor behindDoc="0" distT="45720" distB="45720" distL="114300" distR="114300" simplePos="0" locked="0" layoutInCell="1" allowOverlap="1" relativeHeight="58">
+              <wp:anchor behindDoc="0" distT="45720" distB="45720" distL="114300" distR="114300" simplePos="0" locked="0" layoutInCell="1" allowOverlap="1" relativeHeight="53">
                 <wp:simplePos x="0" y="0"/>
                 <wp:positionH relativeFrom="page">
                   <wp:posOffset>1079500</wp:posOffset>
@@ -141,7 +141,7 @@
                 <wp:positionV relativeFrom="paragraph">
                   <wp:posOffset>1797685</wp:posOffset>
                 </wp:positionV>
-                <wp:extent cx="5690870" cy="2339975"/>
+                <wp:extent cx="5691505" cy="2340610"/>
                 <wp:effectExtent l="0" t="0" r="0" b="0"/>
                 <wp:wrapSquare wrapText="bothSides"/>
                 <wp:docPr id="2" name="Cuadro de texto 2"/>
@@ -152,7 +152,7 @@
                       <wps:spPr>
                         <a:xfrm>
                           <a:off x="0" y="0"/>
-                          <a:ext cx="5690160" cy="2339280"/>
+                          <a:ext cx="5690880" cy="2340000"/>
                         </a:xfrm>
                         <a:prstGeom prst="rect">
                           <a:avLst/>
@@ -263,7 +263,7 @@
           </mc:Choice>
           <mc:Fallback>
             <w:pict>
-              <v:rect id="shape_0" ID="Cuadro de texto 2" stroked="f" style="position:absolute;margin-left:85pt;margin-top:141.55pt;width:448pt;height:184.15pt;mso-position-horizontal-relative:page">
+              <v:rect id="shape_0" ID="Cuadro de texto 2" stroked="f" style="position:absolute;margin-left:85pt;margin-top:141.55pt;width:448.05pt;height:184.2pt;mso-position-horizontal-relative:page">
                 <w10:wrap type="square"/>
                 <v:fill o:detectmouseclick="t" on="false"/>
                 <v:stroke color="#3465a4" weight="9360" joinstyle="round" endcap="flat"/>
@@ -376,7 +376,7 @@
           <w:docPartGallery w:val="Table of Contents"/>
           <w:docPartUnique w:val="true"/>
         </w:docPartObj>
-        <w:id w:val="806348075"/>
+        <w:id w:val="1279676153"/>
       </w:sdtPr>
       <w:sdtContent>
         <w:p>
@@ -408,6 +408,7 @@
             <w:rPr>
               <w:webHidden/>
               <w:rStyle w:val="IndexLink"/>
+              <w:vanish w:val="false"/>
             </w:rPr>
             <w:instrText> TOC \z \o "1-3" \u \h</w:instrText>
           </w:r>
@@ -415,6 +416,7 @@
             <w:rPr>
               <w:webHidden/>
               <w:rStyle w:val="IndexLink"/>
+              <w:vanish w:val="false"/>
             </w:rPr>
             <w:fldChar w:fldCharType="separate"/>
           </w:r>
@@ -423,6 +425,7 @@
               <w:rPr>
                 <w:webHidden/>
                 <w:rStyle w:val="IndexLink"/>
+                <w:vanish w:val="false"/>
               </w:rPr>
               <w:t>1. Objetivo del Documento</w:t>
               <w:tab/>
@@ -443,6 +446,7 @@
               <w:rPr>
                 <w:webHidden/>
                 <w:rStyle w:val="IndexLink"/>
+                <w:vanish w:val="false"/>
               </w:rPr>
               <w:t>2. Introducción</w:t>
               <w:tab/>
@@ -463,6 +467,7 @@
               <w:rPr>
                 <w:webHidden/>
                 <w:rStyle w:val="IndexLink"/>
+                <w:vanish w:val="false"/>
               </w:rPr>
               <w:t>3. Seguridad</w:t>
               <w:tab/>
@@ -483,6 +488,7 @@
               <w:rPr>
                 <w:webHidden/>
                 <w:rStyle w:val="IndexLink"/>
+                <w:vanish w:val="false"/>
               </w:rPr>
               <w:t>4. Prototipos</w:t>
               <w:tab/>
@@ -503,6 +509,7 @@
               <w:rPr>
                 <w:webHidden/>
                 <w:rStyle w:val="IndexLink"/>
+                <w:vanish w:val="false"/>
               </w:rPr>
               <w:t>5. Colecciones MongoDB</w:t>
               <w:tab/>
@@ -520,22 +527,22 @@
             <w:rPr/>
           </w:pPr>
           <w:bookmarkStart w:id="0" w:name="__RefHeading___Toc799_3717703543"/>
-          <w:bookmarkStart w:id="1" w:name="_Toc503340014"/>
-          <w:bookmarkStart w:id="2" w:name="_Toc514677777"/>
+          <w:bookmarkStart w:id="1" w:name="_Toc514677777"/>
+          <w:bookmarkStart w:id="2" w:name="_Toc503340014"/>
           <w:bookmarkStart w:id="3" w:name="_Toc150230582"/>
           <w:bookmarkEnd w:id="0"/>
           <w:r>
             <w:rPr/>
             <w:t>Objetivo</w:t>
           </w:r>
+          <w:bookmarkEnd w:id="3"/>
+          <w:r>
+            <w:rPr/>
+            <w:t xml:space="preserve"> del Documento</w:t>
+          </w:r>
           <w:r>
             <w:rPr/>
             <w:fldChar w:fldCharType="end"/>
-          </w:r>
-          <w:bookmarkEnd w:id="3"/>
-          <w:r>
-            <w:rPr/>
-            <w:t xml:space="preserve"> del Documento</w:t>
           </w:r>
           <w:bookmarkEnd w:id="1"/>
           <w:bookmarkEnd w:id="2"/>
@@ -543,26 +550,14 @@
         <w:p>
           <w:pPr>
             <w:pStyle w:val="Normal"/>
-            <w:ind w:left="360" w:hanging="0"/>
+            <w:ind w:left="360" w:right="0" w:hanging="0"/>
             <w:rPr/>
           </w:pPr>
           <w:r>
             <w:rPr>
               <w:rFonts w:cs="Arial"/>
             </w:rPr>
-            <w:t xml:space="preserve">Documentar el diseño de la aplicación de administración, </w:t>
-          </w:r>
-          <w:r>
-            <w:rPr>
-              <w:rFonts w:cs="Arial"/>
-            </w:rPr>
-            <w:t>el racional de las decisiones arquitectónicas y de diseño, los prototipos de las pantallas, y las colecciones MongoDB</w:t>
-          </w:r>
-          <w:r>
-            <w:rPr>
-              <w:rFonts w:cs="Arial"/>
-            </w:rPr>
-            <w:t>.</w:t>
+            <w:t>Documentar el diseño de la aplicación de administración, el racional de las decisiones arquitectónicas y de diseño, los prototipos de las pantallas, y las colecciones MongoDB.</w:t>
           </w:r>
           <w:bookmarkStart w:id="4" w:name="_Toc179626463"/>
         </w:p>
@@ -576,8 +571,8 @@
             <w:rPr/>
           </w:pPr>
           <w:bookmarkStart w:id="5" w:name="__RefHeading___Toc801_3717703543"/>
-          <w:bookmarkStart w:id="6" w:name="_Toc503340015"/>
-          <w:bookmarkStart w:id="7" w:name="_Toc514677778"/>
+          <w:bookmarkStart w:id="6" w:name="_Toc514677778"/>
+          <w:bookmarkStart w:id="7" w:name="_Toc503340015"/>
           <w:bookmarkEnd w:id="5"/>
           <w:r>
             <w:rPr/>
@@ -685,7 +680,7 @@
         <w:p>
           <w:pPr>
             <w:pStyle w:val="Normal"/>
-            <w:ind w:left="360" w:hanging="0"/>
+            <w:ind w:left="360" w:right="0" w:hanging="0"/>
             <w:rPr>
               <w:lang w:val="es-EC"/>
             </w:rPr>
@@ -744,6 +739,7 @@
           <w:r>
             <w:rPr>
               <w:rStyle w:val="FootnoteAnchor"/>
+              <w:rStyle w:val="FootnoteAnchor"/>
             </w:rPr>
             <w:footnoteReference w:id="2"/>
           </w:r>
@@ -753,6 +749,7 @@
           </w:r>
           <w:r>
             <w:rPr>
+              <w:rStyle w:val="FootnoteAnchor"/>
               <w:rStyle w:val="FootnoteAnchor"/>
             </w:rPr>
             <w:footnoteReference w:id="3"/>
@@ -812,11 +809,129 @@
         </w:p>
         <w:p>
           <w:pPr>
+            <w:pStyle w:val="Heading2"/>
+            <w:rPr/>
+          </w:pPr>
+          <w:r>
+            <w:rPr/>
+            <w:t>Autenticación</w:t>
+          </w:r>
+        </w:p>
+        <w:p>
+          <w:pPr>
             <w:pStyle w:val="Normal"/>
             <w:rPr/>
           </w:pPr>
           <w:r>
             <w:rPr/>
+            <w:t xml:space="preserve">La autenticación se hará mediante un servicio REST, realizando un POST al recurso URL </w:t>
+          </w:r>
+          <w:r>
+            <w:rPr>
+              <w:rFonts w:ascii="FreeMono" w:hAnsi="FreeMono"/>
+            </w:rPr>
+            <w:t>http://host:port/users/{email}/auth</w:t>
+          </w:r>
+          <w:r>
+            <w:rPr/>
+            <w:t>. El cuerpo del post deberá tener la contraseña.</w:t>
+          </w:r>
+        </w:p>
+        <w:p>
+          <w:pPr>
+            <w:pStyle w:val="Normal"/>
+            <w:rPr/>
+          </w:pPr>
+          <w:r>
+            <w:rPr/>
+            <w:t>La respuesta es de tipo JSON, con la siguiente estructura:</w:t>
+          </w:r>
+        </w:p>
+        <w:p>
+          <w:pPr>
+            <w:pStyle w:val="Normal"/>
+            <w:rPr>
+              <w:rFonts w:ascii="FreeMono" w:hAnsi="FreeMono"/>
+            </w:rPr>
+          </w:pPr>
+          <w:r>
+            <w:rPr>
+              <w:rFonts w:ascii="FreeMono" w:hAnsi="FreeMono"/>
+            </w:rPr>
+            <w:t>{</w:t>
+          </w:r>
+        </w:p>
+        <w:p>
+          <w:pPr>
+            <w:pStyle w:val="Normal"/>
+            <w:rPr>
+              <w:rFonts w:ascii="FreeMono" w:hAnsi="FreeMono"/>
+            </w:rPr>
+          </w:pPr>
+          <w:r>
+            <w:rPr>
+              <w:rFonts w:ascii="FreeMono" w:hAnsi="FreeMono"/>
+            </w:rPr>
+            <w:tab/>
+            <w:t>“token”: “”</w:t>
+          </w:r>
+        </w:p>
+        <w:p>
+          <w:pPr>
+            <w:pStyle w:val="Normal"/>
+            <w:rPr>
+              <w:rFonts w:ascii="FreeMono" w:hAnsi="FreeMono"/>
+            </w:rPr>
+          </w:pPr>
+          <w:r>
+            <w:rPr>
+              <w:rFonts w:ascii="FreeMono" w:hAnsi="FreeMono"/>
+            </w:rPr>
+            <w:t xml:space="preserve">   “</w:t>
+          </w:r>
+          <w:r>
+            <w:rPr>
+              <w:rFonts w:ascii="FreeMono" w:hAnsi="FreeMono"/>
+            </w:rPr>
+            <w:t>expirationDate”: “2018-06-30T00:00:00.00-3:00”</w:t>
+          </w:r>
+        </w:p>
+        <w:p>
+          <w:pPr>
+            <w:pStyle w:val="Normal"/>
+            <w:rPr>
+              <w:rFonts w:ascii="FreeMono" w:hAnsi="FreeMono"/>
+            </w:rPr>
+          </w:pPr>
+          <w:r>
+            <w:rPr>
+              <w:rFonts w:ascii="FreeMono" w:hAnsi="FreeMono"/>
+            </w:rPr>
+            <w:t>}</w:t>
+          </w:r>
+        </w:p>
+        <w:p>
+          <w:pPr>
+            <w:pStyle w:val="TextBody"/>
+            <w:rPr/>
+          </w:pPr>
+          <w:r>
+            <w:rPr/>
+            <w:t>El token se almacena en el documento del usuario, dentro de la colección userStorage.</w:t>
+          </w:r>
+        </w:p>
+        <w:p>
+          <w:pPr>
+            <w:pStyle w:val="TextBody"/>
+            <w:rPr/>
+          </w:pPr>
+          <w:r>
+            <w:rPr/>
+            <w:t>El t</w:t>
+          </w:r>
+          <w:r>
+            <w:rPr/>
+            <w:t>oken deberá enviarse en todas las invocaciones a servicios.</w:t>
           </w:r>
         </w:p>
         <w:p>
@@ -981,13 +1096,13 @@
               <w:tab w:val="left" w:pos="13740" w:leader="none"/>
               <w:tab w:val="left" w:pos="14656" w:leader="none"/>
             </w:tabs>
-            <w:ind w:left="360" w:hanging="0"/>
+            <w:ind w:left="360" w:right="0" w:hanging="0"/>
             <w:rPr/>
           </w:pPr>
           <w:r>
             <w:rPr/>
             <w:drawing>
-              <wp:anchor behindDoc="0" distT="0" distB="0" distL="0" distR="0" simplePos="0" locked="0" layoutInCell="1" allowOverlap="1" relativeHeight="115">
+              <wp:anchor behindDoc="0" distT="0" distB="0" distL="0" distR="0" simplePos="0" locked="0" layoutInCell="1" allowOverlap="1" relativeHeight="84">
                 <wp:simplePos x="0" y="0"/>
                 <wp:positionH relativeFrom="column">
                   <wp:align>center</wp:align>
@@ -1055,7 +1170,7 @@
               <w:tab w:val="left" w:pos="13740" w:leader="none"/>
               <w:tab w:val="left" w:pos="14656" w:leader="none"/>
             </w:tabs>
-            <w:ind w:left="360" w:hanging="0"/>
+            <w:ind w:left="360" w:right="0" w:hanging="0"/>
             <w:rPr/>
           </w:pPr>
           <w:r>
@@ -1084,7 +1199,7 @@
               <w:tab w:val="left" w:pos="13740" w:leader="none"/>
               <w:tab w:val="left" w:pos="14656" w:leader="none"/>
             </w:tabs>
-            <w:ind w:left="360" w:hanging="0"/>
+            <w:ind w:left="360" w:right="0" w:hanging="0"/>
             <w:rPr/>
           </w:pPr>
           <w:r>
@@ -1113,13 +1228,13 @@
               <w:tab w:val="left" w:pos="13740" w:leader="none"/>
               <w:tab w:val="left" w:pos="14656" w:leader="none"/>
             </w:tabs>
-            <w:ind w:left="360" w:hanging="0"/>
+            <w:ind w:left="360" w:right="0" w:hanging="0"/>
             <w:rPr/>
           </w:pPr>
           <w:r>
             <w:rPr/>
             <w:drawing>
-              <wp:anchor behindDoc="0" distT="0" distB="0" distL="0" distR="0" simplePos="0" locked="0" layoutInCell="1" allowOverlap="1" relativeHeight="116">
+              <wp:anchor behindDoc="0" distT="0" distB="0" distL="0" distR="0" simplePos="0" locked="0" layoutInCell="1" allowOverlap="1" relativeHeight="85">
                 <wp:simplePos x="0" y="0"/>
                 <wp:positionH relativeFrom="column">
                   <wp:align>center</wp:align>
@@ -1187,7 +1302,7 @@
               <w:tab w:val="left" w:pos="13740" w:leader="none"/>
               <w:tab w:val="left" w:pos="14656" w:leader="none"/>
             </w:tabs>
-            <w:ind w:left="360" w:hanging="0"/>
+            <w:ind w:left="360" w:right="0" w:hanging="0"/>
             <w:rPr/>
           </w:pPr>
           <w:r>
@@ -1216,13 +1331,13 @@
               <w:tab w:val="left" w:pos="13740" w:leader="none"/>
               <w:tab w:val="left" w:pos="14656" w:leader="none"/>
             </w:tabs>
-            <w:ind w:left="360" w:hanging="0"/>
+            <w:ind w:left="360" w:right="0" w:hanging="0"/>
             <w:rPr/>
           </w:pPr>
           <w:r>
             <w:rPr/>
             <w:drawing>
-              <wp:anchor behindDoc="0" distT="0" distB="0" distL="0" distR="0" simplePos="0" locked="0" layoutInCell="1" allowOverlap="1" relativeHeight="117">
+              <wp:anchor behindDoc="0" distT="0" distB="0" distL="0" distR="0" simplePos="0" locked="0" layoutInCell="1" allowOverlap="1" relativeHeight="86">
                 <wp:simplePos x="0" y="0"/>
                 <wp:positionH relativeFrom="column">
                   <wp:align>center</wp:align>
@@ -1290,7 +1405,7 @@
               <w:tab w:val="left" w:pos="13740" w:leader="none"/>
               <w:tab w:val="left" w:pos="14656" w:leader="none"/>
             </w:tabs>
-            <w:ind w:left="360" w:hanging="0"/>
+            <w:ind w:left="360" w:right="0" w:hanging="0"/>
             <w:rPr/>
           </w:pPr>
           <w:r>
@@ -1319,13 +1434,13 @@
               <w:tab w:val="left" w:pos="13740" w:leader="none"/>
               <w:tab w:val="left" w:pos="14656" w:leader="none"/>
             </w:tabs>
-            <w:ind w:left="360" w:hanging="0"/>
+            <w:ind w:left="360" w:right="0" w:hanging="0"/>
             <w:rPr/>
           </w:pPr>
           <w:r>
             <w:rPr/>
             <w:drawing>
-              <wp:anchor behindDoc="0" distT="0" distB="0" distL="0" distR="0" simplePos="0" locked="0" layoutInCell="1" allowOverlap="1" relativeHeight="118">
+              <wp:anchor behindDoc="0" distT="0" distB="0" distL="0" distR="0" simplePos="0" locked="0" layoutInCell="1" allowOverlap="1" relativeHeight="87">
                 <wp:simplePos x="0" y="0"/>
                 <wp:positionH relativeFrom="column">
                   <wp:align>center</wp:align>
@@ -1393,13 +1508,13 @@
               <w:tab w:val="left" w:pos="13740" w:leader="none"/>
               <w:tab w:val="left" w:pos="14656" w:leader="none"/>
             </w:tabs>
-            <w:ind w:left="360" w:hanging="0"/>
+            <w:ind w:left="360" w:right="0" w:hanging="0"/>
             <w:rPr/>
           </w:pPr>
           <w:r>
             <w:rPr/>
             <w:drawing>
-              <wp:anchor behindDoc="0" distT="0" distB="0" distL="0" distR="0" simplePos="0" locked="0" layoutInCell="1" allowOverlap="1" relativeHeight="119">
+              <wp:anchor behindDoc="0" distT="0" distB="0" distL="0" distR="0" simplePos="0" locked="0" layoutInCell="1" allowOverlap="1" relativeHeight="88">
                 <wp:simplePos x="0" y="0"/>
                 <wp:positionH relativeFrom="column">
                   <wp:align>center</wp:align>
@@ -1467,7 +1582,7 @@
               <w:tab w:val="left" w:pos="13740" w:leader="none"/>
               <w:tab w:val="left" w:pos="14656" w:leader="none"/>
             </w:tabs>
-            <w:ind w:left="360" w:hanging="0"/>
+            <w:ind w:left="360" w:right="0" w:hanging="0"/>
             <w:rPr/>
           </w:pPr>
           <w:r>
@@ -1496,13 +1611,13 @@
               <w:tab w:val="left" w:pos="13740" w:leader="none"/>
               <w:tab w:val="left" w:pos="14656" w:leader="none"/>
             </w:tabs>
-            <w:ind w:left="360" w:hanging="0"/>
+            <w:ind w:left="360" w:right="0" w:hanging="0"/>
             <w:rPr/>
           </w:pPr>
           <w:r>
             <w:rPr/>
             <w:drawing>
-              <wp:anchor behindDoc="0" distT="0" distB="0" distL="0" distR="0" simplePos="0" locked="0" layoutInCell="1" allowOverlap="1" relativeHeight="120">
+              <wp:anchor behindDoc="0" distT="0" distB="0" distL="0" distR="0" simplePos="0" locked="0" layoutInCell="1" allowOverlap="1" relativeHeight="89">
                 <wp:simplePos x="0" y="0"/>
                 <wp:positionH relativeFrom="column">
                   <wp:align>center</wp:align>
@@ -1570,13 +1685,13 @@
               <w:tab w:val="left" w:pos="13740" w:leader="none"/>
               <w:tab w:val="left" w:pos="14656" w:leader="none"/>
             </w:tabs>
-            <w:ind w:left="360" w:hanging="0"/>
+            <w:ind w:left="360" w:right="0" w:hanging="0"/>
             <w:rPr/>
           </w:pPr>
           <w:r>
             <w:rPr/>
             <w:drawing>
-              <wp:anchor behindDoc="0" distT="0" distB="0" distL="0" distR="0" simplePos="0" locked="0" layoutInCell="1" allowOverlap="1" relativeHeight="121">
+              <wp:anchor behindDoc="0" distT="0" distB="0" distL="0" distR="0" simplePos="0" locked="0" layoutInCell="1" allowOverlap="1" relativeHeight="90">
                 <wp:simplePos x="0" y="0"/>
                 <wp:positionH relativeFrom="column">
                   <wp:align>center</wp:align>
@@ -1644,7 +1759,7 @@
               <w:tab w:val="left" w:pos="13740" w:leader="none"/>
               <w:tab w:val="left" w:pos="14656" w:leader="none"/>
             </w:tabs>
-            <w:ind w:left="360" w:hanging="0"/>
+            <w:ind w:left="360" w:right="0" w:hanging="0"/>
             <w:rPr/>
           </w:pPr>
           <w:r>
@@ -1673,13 +1788,13 @@
               <w:tab w:val="left" w:pos="13740" w:leader="none"/>
               <w:tab w:val="left" w:pos="14656" w:leader="none"/>
             </w:tabs>
-            <w:ind w:left="360" w:hanging="0"/>
+            <w:ind w:left="360" w:right="0" w:hanging="0"/>
             <w:rPr/>
           </w:pPr>
           <w:r>
             <w:rPr/>
             <w:drawing>
-              <wp:anchor behindDoc="0" distT="0" distB="0" distL="0" distR="0" simplePos="0" locked="0" layoutInCell="1" allowOverlap="1" relativeHeight="122">
+              <wp:anchor behindDoc="0" distT="0" distB="0" distL="0" distR="0" simplePos="0" locked="0" layoutInCell="1" allowOverlap="1" relativeHeight="91">
                 <wp:simplePos x="0" y="0"/>
                 <wp:positionH relativeFrom="column">
                   <wp:align>center</wp:align>
@@ -1747,7 +1862,7 @@
               <w:tab w:val="left" w:pos="13740" w:leader="none"/>
               <w:tab w:val="left" w:pos="14656" w:leader="none"/>
             </w:tabs>
-            <w:ind w:left="360" w:hanging="0"/>
+            <w:ind w:left="360" w:right="0" w:hanging="0"/>
             <w:rPr/>
           </w:pPr>
           <w:r>
@@ -1776,13 +1891,13 @@
               <w:tab w:val="left" w:pos="13740" w:leader="none"/>
               <w:tab w:val="left" w:pos="14656" w:leader="none"/>
             </w:tabs>
-            <w:ind w:left="360" w:hanging="0"/>
+            <w:ind w:left="360" w:right="0" w:hanging="0"/>
             <w:rPr/>
           </w:pPr>
           <w:r>
             <w:rPr/>
             <w:drawing>
-              <wp:anchor behindDoc="0" distT="0" distB="0" distL="0" distR="0" simplePos="0" locked="0" layoutInCell="1" allowOverlap="1" relativeHeight="123">
+              <wp:anchor behindDoc="0" distT="0" distB="0" distL="0" distR="0" simplePos="0" locked="0" layoutInCell="1" allowOverlap="1" relativeHeight="92">
                 <wp:simplePos x="0" y="0"/>
                 <wp:positionH relativeFrom="column">
                   <wp:align>center</wp:align>
@@ -1850,7 +1965,7 @@
               <w:tab w:val="left" w:pos="13740" w:leader="none"/>
               <w:tab w:val="left" w:pos="14656" w:leader="none"/>
             </w:tabs>
-            <w:ind w:left="360" w:hanging="0"/>
+            <w:ind w:left="360" w:right="0" w:hanging="0"/>
             <w:rPr/>
           </w:pPr>
           <w:r>
@@ -1879,13 +1994,13 @@
               <w:tab w:val="left" w:pos="13740" w:leader="none"/>
               <w:tab w:val="left" w:pos="14656" w:leader="none"/>
             </w:tabs>
-            <w:ind w:left="360" w:hanging="0"/>
+            <w:ind w:left="360" w:right="0" w:hanging="0"/>
             <w:rPr/>
           </w:pPr>
           <w:r>
             <w:rPr/>
             <w:drawing>
-              <wp:anchor behindDoc="0" distT="0" distB="0" distL="0" distR="0" simplePos="0" locked="0" layoutInCell="1" allowOverlap="1" relativeHeight="124">
+              <wp:anchor behindDoc="0" distT="0" distB="0" distL="0" distR="0" simplePos="0" locked="0" layoutInCell="1" allowOverlap="1" relativeHeight="93">
                 <wp:simplePos x="0" y="0"/>
                 <wp:positionH relativeFrom="column">
                   <wp:align>center</wp:align>
@@ -1953,13 +2068,13 @@
               <w:tab w:val="left" w:pos="13740" w:leader="none"/>
               <w:tab w:val="left" w:pos="14656" w:leader="none"/>
             </w:tabs>
-            <w:ind w:left="360" w:hanging="0"/>
+            <w:ind w:left="360" w:right="0" w:hanging="0"/>
             <w:rPr/>
           </w:pPr>
           <w:r>
             <w:rPr/>
             <w:drawing>
-              <wp:anchor behindDoc="0" distT="0" distB="0" distL="0" distR="0" simplePos="0" locked="0" layoutInCell="1" allowOverlap="1" relativeHeight="125">
+              <wp:anchor behindDoc="0" distT="0" distB="0" distL="0" distR="0" simplePos="0" locked="0" layoutInCell="1" allowOverlap="1" relativeHeight="94">
                 <wp:simplePos x="0" y="0"/>
                 <wp:positionH relativeFrom="column">
                   <wp:align>center</wp:align>
@@ -2027,13 +2142,13 @@
               <w:tab w:val="left" w:pos="13740" w:leader="none"/>
               <w:tab w:val="left" w:pos="14656" w:leader="none"/>
             </w:tabs>
-            <w:ind w:left="360" w:hanging="0"/>
+            <w:ind w:left="360" w:right="0" w:hanging="0"/>
             <w:rPr/>
           </w:pPr>
           <w:r>
             <w:rPr/>
             <w:drawing>
-              <wp:anchor behindDoc="0" distT="0" distB="0" distL="0" distR="0" simplePos="0" locked="0" layoutInCell="1" allowOverlap="1" relativeHeight="126">
+              <wp:anchor behindDoc="0" distT="0" distB="0" distL="0" distR="0" simplePos="0" locked="0" layoutInCell="1" allowOverlap="1" relativeHeight="95">
                 <wp:simplePos x="0" y="0"/>
                 <wp:positionH relativeFrom="column">
                   <wp:align>center</wp:align>
@@ -2101,13 +2216,13 @@
               <w:tab w:val="left" w:pos="13740" w:leader="none"/>
               <w:tab w:val="left" w:pos="14656" w:leader="none"/>
             </w:tabs>
-            <w:ind w:left="360" w:hanging="0"/>
+            <w:ind w:left="360" w:right="0" w:hanging="0"/>
             <w:rPr/>
           </w:pPr>
           <w:r>
             <w:rPr/>
             <w:drawing>
-              <wp:anchor behindDoc="0" distT="0" distB="0" distL="0" distR="0" simplePos="0" locked="0" layoutInCell="1" allowOverlap="1" relativeHeight="127">
+              <wp:anchor behindDoc="0" distT="0" distB="0" distL="0" distR="0" simplePos="0" locked="0" layoutInCell="1" allowOverlap="1" relativeHeight="96">
                 <wp:simplePos x="0" y="0"/>
                 <wp:positionH relativeFrom="column">
                   <wp:align>center</wp:align>
@@ -2175,7 +2290,7 @@
               <w:tab w:val="left" w:pos="13740" w:leader="none"/>
               <w:tab w:val="left" w:pos="14656" w:leader="none"/>
             </w:tabs>
-            <w:ind w:left="360" w:hanging="0"/>
+            <w:ind w:left="360" w:right="0" w:hanging="0"/>
             <w:rPr/>
           </w:pPr>
           <w:r>
@@ -2204,13 +2319,13 @@
               <w:tab w:val="left" w:pos="13740" w:leader="none"/>
               <w:tab w:val="left" w:pos="14656" w:leader="none"/>
             </w:tabs>
-            <w:ind w:left="360" w:hanging="0"/>
+            <w:ind w:left="360" w:right="0" w:hanging="0"/>
             <w:rPr/>
           </w:pPr>
           <w:r>
             <w:rPr/>
             <w:drawing>
-              <wp:anchor behindDoc="0" distT="0" distB="0" distL="0" distR="0" simplePos="0" locked="0" layoutInCell="1" allowOverlap="1" relativeHeight="128">
+              <wp:anchor behindDoc="0" distT="0" distB="0" distL="0" distR="0" simplePos="0" locked="0" layoutInCell="1" allowOverlap="1" relativeHeight="97">
                 <wp:simplePos x="0" y="0"/>
                 <wp:positionH relativeFrom="column">
                   <wp:align>center</wp:align>
@@ -2278,13 +2393,13 @@
               <w:tab w:val="left" w:pos="13740" w:leader="none"/>
               <w:tab w:val="left" w:pos="14656" w:leader="none"/>
             </w:tabs>
-            <w:ind w:left="360" w:hanging="0"/>
+            <w:ind w:left="360" w:right="0" w:hanging="0"/>
             <w:rPr/>
           </w:pPr>
           <w:r>
             <w:rPr/>
             <w:drawing>
-              <wp:anchor behindDoc="0" distT="0" distB="0" distL="0" distR="0" simplePos="0" locked="0" layoutInCell="1" allowOverlap="1" relativeHeight="129">
+              <wp:anchor behindDoc="0" distT="0" distB="0" distL="0" distR="0" simplePos="0" locked="0" layoutInCell="1" allowOverlap="1" relativeHeight="98">
                 <wp:simplePos x="0" y="0"/>
                 <wp:positionH relativeFrom="column">
                   <wp:align>center</wp:align>
@@ -2352,13 +2467,13 @@
               <w:tab w:val="left" w:pos="13740" w:leader="none"/>
               <w:tab w:val="left" w:pos="14656" w:leader="none"/>
             </w:tabs>
-            <w:ind w:left="360" w:hanging="0"/>
+            <w:ind w:left="360" w:right="0" w:hanging="0"/>
             <w:rPr/>
           </w:pPr>
           <w:r>
             <w:rPr/>
             <w:drawing>
-              <wp:anchor behindDoc="0" distT="0" distB="0" distL="0" distR="0" simplePos="0" locked="0" layoutInCell="1" allowOverlap="1" relativeHeight="130">
+              <wp:anchor behindDoc="0" distT="0" distB="0" distL="0" distR="0" simplePos="0" locked="0" layoutInCell="1" allowOverlap="1" relativeHeight="99">
                 <wp:simplePos x="0" y="0"/>
                 <wp:positionH relativeFrom="column">
                   <wp:align>center</wp:align>
@@ -2420,14 +2535,7 @@
               <w:szCs w:val="56"/>
               <w:lang w:val="es-EC"/>
             </w:rPr>
-            <w:t>Colecciones</w:t>
-          </w:r>
-          <w:r>
-            <w:rPr>
-              <w:szCs w:val="56"/>
-              <w:lang w:val="es-EC"/>
-            </w:rPr>
-            <w:t xml:space="preserve"> MongoDB</w:t>
+            <w:t>Colecciones MongoDB</w:t>
           </w:r>
         </w:p>
         <w:p>
@@ -2437,11 +2545,7 @@
           </w:pPr>
           <w:r>
             <w:rPr/>
-            <w:t xml:space="preserve">El </w:t>
-          </w:r>
-          <w:r>
-            <w:rPr/>
-            <w:t>siguiente diagrama representa todas las entidades agregadas o modificadas para las funciones de administración.</w:t>
+            <w:t>El siguiente diagrama representa todas las entidades agregadas o modificadas para las funciones de administración.</w:t>
           </w:r>
         </w:p>
         <w:p>
@@ -2466,40 +2570,7 @@
               <w:tab w:val="left" w:pos="13740" w:leader="none"/>
               <w:tab w:val="left" w:pos="14656" w:leader="none"/>
             </w:tabs>
-            <w:ind w:left="360" w:hanging="0"/>
-            <w:rPr>
-              <w:rFonts w:cs="Arial"/>
-            </w:rPr>
-          </w:pPr>
-          <w:r>
-            <w:rPr>
-              <w:rFonts w:cs="Arial"/>
-            </w:rPr>
-          </w:r>
-        </w:p>
-        <w:p>
-          <w:pPr>
-            <w:pStyle w:val="Normal"/>
-            <w:shd w:val="clear" w:color="auto" w:fill="FFFFFF"/>
-            <w:tabs>
-              <w:tab w:val="left" w:pos="916" w:leader="none"/>
-              <w:tab w:val="left" w:pos="1832" w:leader="none"/>
-              <w:tab w:val="left" w:pos="2748" w:leader="none"/>
-              <w:tab w:val="left" w:pos="3664" w:leader="none"/>
-              <w:tab w:val="left" w:pos="4580" w:leader="none"/>
-              <w:tab w:val="left" w:pos="5496" w:leader="none"/>
-              <w:tab w:val="left" w:pos="6412" w:leader="none"/>
-              <w:tab w:val="left" w:pos="7328" w:leader="none"/>
-              <w:tab w:val="left" w:pos="8244" w:leader="none"/>
-              <w:tab w:val="left" w:pos="9160" w:leader="none"/>
-              <w:tab w:val="left" w:pos="10076" w:leader="none"/>
-              <w:tab w:val="left" w:pos="10992" w:leader="none"/>
-              <w:tab w:val="left" w:pos="11908" w:leader="none"/>
-              <w:tab w:val="left" w:pos="12824" w:leader="none"/>
-              <w:tab w:val="left" w:pos="13740" w:leader="none"/>
-              <w:tab w:val="left" w:pos="14656" w:leader="none"/>
-            </w:tabs>
-            <w:ind w:left="360" w:hanging="0"/>
+            <w:ind w:left="360" w:right="0" w:hanging="0"/>
             <w:rPr>
               <w:rFonts w:cs="Arial"/>
             </w:rPr>
@@ -2509,7 +2580,7 @@
               <w:rFonts w:cs="Arial"/>
             </w:rPr>
             <w:drawing>
-              <wp:anchor behindDoc="0" distT="0" distB="0" distL="0" distR="0" simplePos="0" locked="0" layoutInCell="1" allowOverlap="1" relativeHeight="131">
+              <wp:anchor behindDoc="0" distT="0" distB="0" distL="0" distR="0" simplePos="0" locked="0" layoutInCell="1" allowOverlap="1" relativeHeight="121">
                 <wp:simplePos x="0" y="0"/>
                 <wp:positionH relativeFrom="column">
                   <wp:align>center</wp:align>
@@ -2517,7 +2588,7 @@
                 <wp:positionV relativeFrom="paragraph">
                   <wp:posOffset>635</wp:posOffset>
                 </wp:positionV>
-                <wp:extent cx="6179185" cy="3909060"/>
+                <wp:extent cx="5950585" cy="3779520"/>
                 <wp:effectExtent l="0" t="0" r="0" b="0"/>
                 <wp:wrapSquare wrapText="largest"/>
                 <wp:docPr id="20" name="Image17" descr=""/>
@@ -2542,7 +2613,7 @@
                       <pic:spPr bwMode="auto">
                         <a:xfrm>
                           <a:off x="0" y="0"/>
-                          <a:ext cx="6179185" cy="3909060"/>
+                          <a:ext cx="5950585" cy="3779520"/>
                         </a:xfrm>
                         <a:prstGeom prst="rect">
                           <a:avLst/>
@@ -2577,7 +2648,7 @@
               <w:tab w:val="left" w:pos="13740" w:leader="none"/>
               <w:tab w:val="left" w:pos="14656" w:leader="none"/>
             </w:tabs>
-            <w:ind w:left="360" w:hanging="0"/>
+            <w:ind w:left="360" w:right="0" w:hanging="0"/>
             <w:rPr>
               <w:rFonts w:cs="Arial"/>
             </w:rPr>
@@ -2807,7 +2878,7 @@
       <mc:AlternateContent>
         <mc:Choice Requires="wps">
           <w:drawing>
-            <wp:anchor behindDoc="1" distT="0" distB="0" distL="114300" distR="114300" simplePos="0" locked="0" layoutInCell="1" allowOverlap="1" relativeHeight="34">
+            <wp:anchor behindDoc="1" distT="0" distB="0" distL="114300" distR="114300" simplePos="0" locked="0" layoutInCell="1" allowOverlap="1" relativeHeight="31">
               <wp:simplePos x="0" y="0"/>
               <wp:positionH relativeFrom="column">
                 <wp:posOffset>502285</wp:posOffset>
@@ -2815,7 +2886,7 @@
               <wp:positionV relativeFrom="paragraph">
                 <wp:posOffset>10008235</wp:posOffset>
               </wp:positionV>
-              <wp:extent cx="1043940" cy="1270"/>
+              <wp:extent cx="1044575" cy="1905"/>
               <wp:effectExtent l="0" t="0" r="0" b="0"/>
               <wp:wrapNone/>
               <wp:docPr id="24" name="Image3"/>
@@ -2833,7 +2904,7 @@
                     <pic:spPr>
                       <a:xfrm rot="10800000">
                         <a:off x="0" y="0"/>
-                        <a:ext cx="1043280" cy="720"/>
+                        <a:ext cx="1044000" cy="1440"/>
                       </a:xfrm>
                       <a:prstGeom prst="rect">
                         <a:avLst/>
@@ -2869,8 +2940,8 @@
               <v:path o:extrusionok="f" gradientshapeok="t" o:connecttype="rect"/>
               <o:lock v:ext="edit" aspectratio="t"/>
             </v:shapetype>
-            <v:shape id="shape_0" ID="Image3" stroked="f" style="position:absolute;margin-left:39.55pt;margin-top:788.05pt;width:82.1pt;height:0pt;rotation:180" type="shapetype_75">
-              <v:imagedata r:id="rId2" o:detectmouseclick="t"/>
+            <v:shape id="shape_0" ID="Image3" stroked="f" style="position:absolute;margin-left:39.55pt;margin-top:788.05pt;width:82.15pt;height:0.05pt;rotation:180" type="shapetype_75">
+              <v:imagedata r:id="rId1" o:detectmouseclick="t"/>
               <w10:wrap type="none"/>
               <v:stroke color="#3465a4" joinstyle="round" endcap="flat"/>
             </v:shape>
@@ -2880,15 +2951,15 @@
       <mc:AlternateContent>
         <mc:Choice Requires="wps">
           <w:drawing>
-            <wp:anchor behindDoc="1" distT="0" distB="0" distL="114300" distR="114300" simplePos="0" locked="0" layoutInCell="1" allowOverlap="1" relativeHeight="45">
+            <wp:anchor behindDoc="1" distT="0" distB="0" distL="114300" distR="114300" simplePos="0" locked="0" layoutInCell="1" allowOverlap="1" relativeHeight="41">
               <wp:simplePos x="0" y="0"/>
               <wp:positionH relativeFrom="margin">
-                <wp:posOffset>6436360</wp:posOffset>
+                <wp:posOffset>6435725</wp:posOffset>
               </wp:positionH>
               <wp:positionV relativeFrom="paragraph">
                 <wp:posOffset>9802495</wp:posOffset>
               </wp:positionV>
-              <wp:extent cx="658495" cy="1270"/>
+              <wp:extent cx="659130" cy="1905"/>
               <wp:effectExtent l="0" t="0" r="0" b="0"/>
               <wp:wrapNone/>
               <wp:docPr id="25" name="Image4"/>
@@ -2900,13 +2971,13 @@
                       <pic:cNvPicPr/>
                     </pic:nvPicPr>
                     <pic:blipFill>
-                      <a:blip r:embed="rId3"/>
+                      <a:blip r:embed="rId2"/>
                       <a:stretch/>
                     </pic:blipFill>
                     <pic:spPr>
                       <a:xfrm rot="10800000">
                         <a:off x="0" y="0"/>
-                        <a:ext cx="657720" cy="720"/>
+                        <a:ext cx="658440" cy="1440"/>
                       </a:xfrm>
                       <a:prstGeom prst="rect">
                         <a:avLst/>
@@ -2923,8 +2994,8 @@
         </mc:Choice>
         <mc:Fallback>
           <w:pict>
-            <v:shape id="shape_0" ID="Image4" stroked="f" style="position:absolute;margin-left:506.8pt;margin-top:771.85pt;width:51.75pt;height:0pt;rotation:180;mso-position-horizontal-relative:margin" type="shapetype_75">
-              <v:imagedata r:id="rId4" o:detectmouseclick="t"/>
+            <v:shape id="shape_0" ID="Image4" stroked="f" style="position:absolute;margin-left:506.75pt;margin-top:771.85pt;width:51.8pt;height:0.05pt;rotation:180;mso-position-horizontal-relative:margin" type="shapetype_75">
+              <v:imagedata r:id="rId2" o:detectmouseclick="t"/>
               <w10:wrap type="none"/>
               <v:stroke color="#3465a4" joinstyle="round" endcap="flat"/>
             </v:shape>
@@ -2934,7 +3005,7 @@
       <mc:AlternateContent>
         <mc:Choice Requires="wps">
           <w:drawing>
-            <wp:anchor behindDoc="1" distT="45720" distB="45720" distL="114300" distR="114300" simplePos="0" locked="0" layoutInCell="1" allowOverlap="1" relativeHeight="57">
+            <wp:anchor behindDoc="1" distT="45720" distB="45720" distL="114300" distR="114300" simplePos="0" locked="0" layoutInCell="1" allowOverlap="1" relativeHeight="52">
               <wp:simplePos x="0" y="0"/>
               <wp:positionH relativeFrom="column">
                 <wp:posOffset>2620645</wp:posOffset>
@@ -2942,7 +3013,7 @@
               <wp:positionV relativeFrom="paragraph">
                 <wp:posOffset>-31115</wp:posOffset>
               </wp:positionV>
-              <wp:extent cx="2868295" cy="410845"/>
+              <wp:extent cx="2868930" cy="411480"/>
               <wp:effectExtent l="0" t="0" r="0" b="0"/>
               <wp:wrapSquare wrapText="bothSides"/>
               <wp:docPr id="26" name="Cuadro de texto 2"/>
@@ -2953,7 +3024,7 @@
                     <wps:spPr>
                       <a:xfrm>
                         <a:off x="0" y="0"/>
-                        <a:ext cx="2867760" cy="410040"/>
+                        <a:ext cx="2868120" cy="410760"/>
                       </a:xfrm>
                       <a:prstGeom prst="rect">
                         <a:avLst/>
@@ -2998,7 +3069,7 @@
         </mc:Choice>
         <mc:Fallback>
           <w:pict>
-            <v:rect id="shape_0" ID="Cuadro de texto 2" stroked="f" style="position:absolute;margin-left:206.35pt;margin-top:-2.45pt;width:225.75pt;height:32.25pt">
+            <v:rect id="shape_0" ID="Cuadro de texto 2" stroked="f" style="position:absolute;margin-left:206.35pt;margin-top:-2.45pt;width:225.8pt;height:32.3pt">
               <w10:wrap type="none"/>
               <v:fill o:detectmouseclick="t" on="false"/>
               <v:stroke color="#3465a4" joinstyle="round" endcap="flat"/>
@@ -3027,15 +3098,15 @@
       <mc:AlternateContent>
         <mc:Choice Requires="wps">
           <w:drawing>
-            <wp:anchor behindDoc="1" distT="0" distB="0" distL="114300" distR="114300" simplePos="0" locked="0" layoutInCell="1" allowOverlap="1" relativeHeight="69">
+            <wp:anchor behindDoc="1" distT="0" distB="0" distL="114300" distR="114300" simplePos="0" locked="0" layoutInCell="1" allowOverlap="1" relativeHeight="63">
               <wp:simplePos x="0" y="0"/>
               <wp:positionH relativeFrom="margin">
-                <wp:posOffset>6436360</wp:posOffset>
+                <wp:posOffset>6435725</wp:posOffset>
               </wp:positionH>
               <wp:positionV relativeFrom="paragraph">
                 <wp:posOffset>9802495</wp:posOffset>
               </wp:positionV>
-              <wp:extent cx="658495" cy="1270"/>
+              <wp:extent cx="659130" cy="1905"/>
               <wp:effectExtent l="0" t="0" r="0" b="0"/>
               <wp:wrapNone/>
               <wp:docPr id="28" name="Imagen 21"/>
@@ -3047,13 +3118,13 @@
                       <pic:cNvPicPr/>
                     </pic:nvPicPr>
                     <pic:blipFill>
-                      <a:blip r:embed="rId3"/>
+                      <a:blip r:embed="rId2"/>
                       <a:stretch/>
                     </pic:blipFill>
                     <pic:spPr>
                       <a:xfrm rot="10800000">
                         <a:off x="0" y="0"/>
-                        <a:ext cx="657720" cy="720"/>
+                        <a:ext cx="658440" cy="1440"/>
                       </a:xfrm>
                       <a:prstGeom prst="rect">
                         <a:avLst/>
@@ -3070,8 +3141,8 @@
         </mc:Choice>
         <mc:Fallback>
           <w:pict>
-            <v:shape id="shape_0" ID="Imagen 21" stroked="f" style="position:absolute;margin-left:506.8pt;margin-top:771.85pt;width:51.75pt;height:0pt;rotation:180;mso-position-horizontal-relative:margin" type="shapetype_75">
-              <v:imagedata r:id="rId4" o:detectmouseclick="t"/>
+            <v:shape id="shape_0" ID="Imagen 21" stroked="f" style="position:absolute;margin-left:506.75pt;margin-top:771.85pt;width:51.8pt;height:0.05pt;rotation:180;mso-position-horizontal-relative:margin" type="shapetype_75">
+              <v:imagedata r:id="rId2" o:detectmouseclick="t"/>
               <w10:wrap type="none"/>
               <v:stroke color="#3465a4" joinstyle="round" endcap="flat"/>
             </v:shape>
@@ -3079,7 +3150,7 @@
         </mc:Fallback>
       </mc:AlternateContent>
       <w:drawing>
-        <wp:anchor behindDoc="1" distT="0" distB="0" distL="114300" distR="114300" simplePos="0" locked="0" layoutInCell="1" allowOverlap="1" relativeHeight="80">
+        <wp:anchor behindDoc="1" distT="0" distB="0" distL="114300" distR="114300" simplePos="0" locked="0" layoutInCell="1" allowOverlap="1" relativeHeight="73">
           <wp:simplePos x="0" y="0"/>
           <wp:positionH relativeFrom="column">
             <wp:posOffset>5337175</wp:posOffset>
@@ -3104,7 +3175,7 @@
                   </pic:cNvPicPr>
                 </pic:nvPicPr>
                 <pic:blipFill>
-                  <a:blip r:embed="rId5"/>
+                  <a:blip r:embed="rId3"/>
                   <a:stretch>
                     <a:fillRect/>
                   </a:stretch>
@@ -3124,7 +3195,7 @@
         </wp:anchor>
       </w:drawing>
       <w:drawing>
-        <wp:anchor behindDoc="1" distT="0" distB="0" distL="114300" distR="114300" simplePos="0" locked="0" layoutInCell="1" allowOverlap="1" relativeHeight="91">
+        <wp:anchor behindDoc="1" distT="0" distB="0" distL="114300" distR="114300" simplePos="0" locked="0" layoutInCell="1" allowOverlap="1" relativeHeight="83">
           <wp:simplePos x="0" y="0"/>
           <wp:positionH relativeFrom="column">
             <wp:posOffset>-284480</wp:posOffset>
@@ -3149,7 +3220,7 @@
                   </pic:cNvPicPr>
                 </pic:nvPicPr>
                 <pic:blipFill>
-                  <a:blip r:embed="rId6"/>
+                  <a:blip r:embed="rId4"/>
                   <a:stretch>
                     <a:fillRect/>
                   </a:stretch>
@@ -3203,7 +3274,7 @@
         <w:pStyle w:val="Footnote"/>
         <w:suppressLineNumbers/>
         <w:spacing w:before="144" w:after="0"/>
-        <w:ind w:left="339" w:hanging="339"/>
+        <w:ind w:left="339" w:right="0" w:hanging="339"/>
         <w:rPr/>
       </w:pPr>
       <w:r>
@@ -3212,12 +3283,17 @@
         </w:rPr>
         <w:footnoteRef/>
       </w:r>
+      <w:r>
+        <w:rPr>
+          <w:rStyle w:val="FootnoteCharacters"/>
+        </w:rPr>
+        <w:tab/>
+      </w:r>
       <w:hyperlink r:id="rId1">
         <w:r>
           <w:rPr>
             <w:rStyle w:val="InternetLink"/>
           </w:rPr>
-          <w:tab/>
           <w:t>https://en.wikipedia.org/wiki/Argon2</w:t>
         </w:r>
       </w:hyperlink>
@@ -3229,7 +3305,7 @@
         <w:pStyle w:val="Footnote"/>
         <w:suppressLineNumbers/>
         <w:spacing w:before="144" w:after="0"/>
-        <w:ind w:left="339" w:hanging="339"/>
+        <w:ind w:left="339" w:right="0" w:hanging="339"/>
         <w:rPr/>
       </w:pPr>
       <w:r>
@@ -3237,6 +3313,12 @@
           <w:rStyle w:val="FootnoteCharacters"/>
         </w:rPr>
         <w:footnoteRef/>
+      </w:r>
+      <w:r>
+        <w:rPr>
+          <w:rStyle w:val="FootnoteCharacters"/>
+        </w:rPr>
+        <w:tab/>
       </w:r>
       <w:r>
         <w:fldChar w:fldCharType="begin"/>
@@ -3257,7 +3339,6 @@
         <w:rPr>
           <w:rStyle w:val="InternetLink"/>
         </w:rPr>
-        <w:tab/>
         <w:t>https://www.owasp.org/index.php/Password_Storage_Cheat_Sheet#Argon2_usage_proposal_in_Java</w:t>
       </w:r>
       <w:r>
@@ -3288,7 +3369,7 @@
       <mc:AlternateContent>
         <mc:Choice Requires="wps">
           <w:drawing>
-            <wp:anchor behindDoc="1" distT="45720" distB="45720" distL="114300" distR="114300" simplePos="0" locked="0" layoutInCell="1" allowOverlap="1" relativeHeight="12">
+            <wp:anchor behindDoc="1" distT="45720" distB="45720" distL="114300" distR="114300" simplePos="0" locked="0" layoutInCell="1" allowOverlap="1" relativeHeight="11">
               <wp:simplePos x="0" y="0"/>
               <wp:positionH relativeFrom="margin">
                 <wp:posOffset>0</wp:posOffset>
@@ -3296,7 +3377,7 @@
               <wp:positionV relativeFrom="paragraph">
                 <wp:posOffset>-181610</wp:posOffset>
               </wp:positionV>
-              <wp:extent cx="3350260" cy="397510"/>
+              <wp:extent cx="3350895" cy="398145"/>
               <wp:effectExtent l="0" t="0" r="0" b="0"/>
               <wp:wrapSquare wrapText="bothSides"/>
               <wp:docPr id="21" name="Cuadro de texto 2"/>
@@ -3307,7 +3388,7 @@
                     <wps:spPr>
                       <a:xfrm>
                         <a:off x="0" y="0"/>
-                        <a:ext cx="3349800" cy="396720"/>
+                        <a:ext cx="3350160" cy="397440"/>
                       </a:xfrm>
                       <a:prstGeom prst="rect">
                         <a:avLst/>
@@ -3393,7 +3474,7 @@
         </mc:Choice>
         <mc:Fallback>
           <w:pict>
-            <v:rect id="shape_0" ID="Cuadro de texto 2" stroked="f" style="position:absolute;margin-left:0pt;margin-top:-14.3pt;width:263.7pt;height:31.2pt;mso-position-horizontal-relative:margin">
+            <v:rect id="shape_0" ID="Cuadro de texto 2" stroked="f" style="position:absolute;margin-left:0pt;margin-top:-14.3pt;width:263.75pt;height:31.25pt;mso-position-horizontal-relative:margin">
               <w10:wrap type="square"/>
               <v:fill o:detectmouseclick="t" on="false"/>
               <v:stroke color="#3465a4" weight="9360" joinstyle="round" endcap="flat"/>
@@ -3461,7 +3542,7 @@
         </mc:Fallback>
       </mc:AlternateContent>
       <w:drawing>
-        <wp:anchor behindDoc="1" distT="0" distB="0" distL="114300" distR="114300" simplePos="0" locked="0" layoutInCell="1" allowOverlap="1" relativeHeight="23">
+        <wp:anchor behindDoc="1" distT="0" distB="0" distL="114300" distR="114300" simplePos="0" locked="0" layoutInCell="1" allowOverlap="1" relativeHeight="21">
           <wp:simplePos x="0" y="0"/>
           <wp:positionH relativeFrom="margin">
             <wp:posOffset>4772025</wp:posOffset>
@@ -4848,6 +4929,132 @@
       <w:rFonts w:ascii="OpenSymbol" w:hAnsi="OpenSymbol" w:eastAsia="OpenSymbol" w:cs="OpenSymbol"/>
     </w:rPr>
   </w:style>
+  <w:style w:type="character" w:styleId="ListLabel23">
+    <w:name w:val="ListLabel 23"/>
+    <w:qFormat/>
+    <w:rPr>
+      <w:rFonts w:cs="OpenSymbol"/>
+    </w:rPr>
+  </w:style>
+  <w:style w:type="character" w:styleId="ListLabel24">
+    <w:name w:val="ListLabel 24"/>
+    <w:qFormat/>
+    <w:rPr>
+      <w:rFonts w:cs="OpenSymbol"/>
+    </w:rPr>
+  </w:style>
+  <w:style w:type="character" w:styleId="ListLabel25">
+    <w:name w:val="ListLabel 25"/>
+    <w:qFormat/>
+    <w:rPr>
+      <w:rFonts w:cs="OpenSymbol"/>
+    </w:rPr>
+  </w:style>
+  <w:style w:type="character" w:styleId="ListLabel26">
+    <w:name w:val="ListLabel 26"/>
+    <w:qFormat/>
+    <w:rPr>
+      <w:rFonts w:cs="OpenSymbol"/>
+    </w:rPr>
+  </w:style>
+  <w:style w:type="character" w:styleId="ListLabel27">
+    <w:name w:val="ListLabel 27"/>
+    <w:qFormat/>
+    <w:rPr>
+      <w:rFonts w:cs="OpenSymbol"/>
+    </w:rPr>
+  </w:style>
+  <w:style w:type="character" w:styleId="ListLabel28">
+    <w:name w:val="ListLabel 28"/>
+    <w:qFormat/>
+    <w:rPr>
+      <w:rFonts w:cs="OpenSymbol"/>
+    </w:rPr>
+  </w:style>
+  <w:style w:type="character" w:styleId="ListLabel29">
+    <w:name w:val="ListLabel 29"/>
+    <w:qFormat/>
+    <w:rPr>
+      <w:rFonts w:cs="OpenSymbol"/>
+    </w:rPr>
+  </w:style>
+  <w:style w:type="character" w:styleId="ListLabel30">
+    <w:name w:val="ListLabel 30"/>
+    <w:qFormat/>
+    <w:rPr>
+      <w:rFonts w:cs="OpenSymbol"/>
+    </w:rPr>
+  </w:style>
+  <w:style w:type="character" w:styleId="ListLabel31">
+    <w:name w:val="ListLabel 31"/>
+    <w:qFormat/>
+    <w:rPr>
+      <w:rFonts w:cs="OpenSymbol"/>
+    </w:rPr>
+  </w:style>
+  <w:style w:type="character" w:styleId="ListLabel32">
+    <w:name w:val="ListLabel 32"/>
+    <w:qFormat/>
+    <w:rPr>
+      <w:rFonts w:cs="OpenSymbol"/>
+    </w:rPr>
+  </w:style>
+  <w:style w:type="character" w:styleId="ListLabel33">
+    <w:name w:val="ListLabel 33"/>
+    <w:qFormat/>
+    <w:rPr>
+      <w:rFonts w:cs="OpenSymbol"/>
+    </w:rPr>
+  </w:style>
+  <w:style w:type="character" w:styleId="ListLabel34">
+    <w:name w:val="ListLabel 34"/>
+    <w:qFormat/>
+    <w:rPr>
+      <w:rFonts w:cs="OpenSymbol"/>
+    </w:rPr>
+  </w:style>
+  <w:style w:type="character" w:styleId="ListLabel35">
+    <w:name w:val="ListLabel 35"/>
+    <w:qFormat/>
+    <w:rPr>
+      <w:rFonts w:cs="OpenSymbol"/>
+    </w:rPr>
+  </w:style>
+  <w:style w:type="character" w:styleId="ListLabel36">
+    <w:name w:val="ListLabel 36"/>
+    <w:qFormat/>
+    <w:rPr>
+      <w:rFonts w:cs="OpenSymbol"/>
+    </w:rPr>
+  </w:style>
+  <w:style w:type="character" w:styleId="ListLabel37">
+    <w:name w:val="ListLabel 37"/>
+    <w:qFormat/>
+    <w:rPr>
+      <w:rFonts w:cs="OpenSymbol"/>
+    </w:rPr>
+  </w:style>
+  <w:style w:type="character" w:styleId="ListLabel38">
+    <w:name w:val="ListLabel 38"/>
+    <w:qFormat/>
+    <w:rPr>
+      <w:rFonts w:cs="OpenSymbol"/>
+    </w:rPr>
+  </w:style>
+  <w:style w:type="character" w:styleId="ListLabel39">
+    <w:name w:val="ListLabel 39"/>
+    <w:qFormat/>
+    <w:rPr>
+      <w:rFonts w:cs="OpenSymbol"/>
+    </w:rPr>
+  </w:style>
+  <w:style w:type="character" w:styleId="ListLabel40">
+    <w:name w:val="ListLabel 40"/>
+    <w:qFormat/>
+    <w:rPr>
+      <w:rFonts w:cs="OpenSymbol"/>
+    </w:rPr>
+  </w:style>
   <w:style w:type="paragraph" w:styleId="Heading">
     <w:name w:val="Heading"/>
     <w:basedOn w:val="Normal"/>
@@ -5029,7 +5236,7 @@
     <w:rsid w:val="00ea412c"/>
     <w:pPr>
       <w:spacing w:before="120" w:after="0"/>
-      <w:ind w:left="200" w:hanging="0"/>
+      <w:ind w:left="200" w:right="0" w:hanging="0"/>
     </w:pPr>
     <w:rPr>
       <w:rFonts w:ascii="Times New Roman" w:hAnsi="Times New Roman" w:eastAsia="Times New Roman"/>
@@ -5077,7 +5284,7 @@
     <w:rsid w:val="00ab1f66"/>
     <w:pPr>
       <w:spacing w:before="0" w:after="0"/>
-      <w:ind w:left="720" w:hanging="0"/>
+      <w:ind w:left="720" w:right="0" w:hanging="0"/>
       <w:contextualSpacing/>
     </w:pPr>
     <w:rPr/>
@@ -5128,7 +5335,7 @@
         <w:tab w:val="left" w:pos="432" w:leader="none"/>
       </w:tabs>
       <w:spacing w:before="240" w:after="160"/>
-      <w:ind w:left="0" w:hanging="0"/>
+      <w:ind w:left="0" w:right="0" w:hanging="0"/>
     </w:pPr>
     <w:rPr>
       <w:rFonts w:ascii="Futura Md" w:hAnsi="Futura Md" w:eastAsia="Times New Roman"/>
@@ -5145,7 +5352,7 @@
     <w:rsid w:val="00d27864"/>
     <w:pPr>
       <w:spacing w:before="240" w:after="120"/>
-      <w:ind w:left="0" w:hanging="0"/>
+      <w:ind w:left="0" w:right="0" w:hanging="0"/>
     </w:pPr>
     <w:rPr>
       <w:rFonts w:ascii="Futura Md" w:hAnsi="Futura Md"/>
@@ -5292,7 +5499,7 @@
     <w:rsid w:val="005259d2"/>
     <w:pPr>
       <w:spacing w:before="0" w:after="100"/>
-      <w:ind w:left="440" w:hanging="0"/>
+      <w:ind w:left="440" w:right="0" w:hanging="0"/>
     </w:pPr>
     <w:rPr/>
   </w:style>
@@ -5308,7 +5515,7 @@
     <w:basedOn w:val="Normal"/>
     <w:pPr>
       <w:suppressLineNumbers/>
-      <w:ind w:left="339" w:hanging="339"/>
+      <w:ind w:left="339" w:right="0" w:hanging="339"/>
     </w:pPr>
     <w:rPr>
       <w:sz w:val="20"/>

</xml_diff>

<commit_message>
Se agrega API REST /users/{email} para obtener información de un usuario.
</commit_message>
<xml_diff>
--- a/doc/Hubble-Administracion.docx
+++ b/doc/Hubble-Administracion.docx
@@ -24,7 +24,7 @@
           <w:szCs w:val="40"/>
         </w:rPr>
         <w:drawing>
-          <wp:anchor behindDoc="1" distT="0" distB="0" distL="114300" distR="114300" simplePos="0" locked="0" layoutInCell="1" allowOverlap="1" relativeHeight="42">
+          <wp:anchor behindDoc="1" distT="0" distB="0" distL="114300" distR="114300" simplePos="0" locked="0" layoutInCell="1" allowOverlap="1" relativeHeight="46">
             <wp:simplePos x="0" y="0"/>
             <wp:positionH relativeFrom="column">
               <wp:posOffset>-1087120</wp:posOffset>
@@ -108,7 +108,7 @@
           <w:docGrid w:type="default" w:linePitch="360" w:charSpace="0"/>
         </w:sectPr>
         <w:pStyle w:val="Normal"/>
-        <w:spacing w:before="3685" w:after="0"/>
+        <w:spacing w:before="3686" w:after="0"/>
         <w:jc w:val="center"/>
         <w:rPr>
           <w:b/>
@@ -133,7 +133,7 @@
         <mc:AlternateContent>
           <mc:Choice Requires="wps">
             <w:drawing>
-              <wp:anchor behindDoc="0" distT="45720" distB="45720" distL="114300" distR="114300" simplePos="0" locked="0" layoutInCell="1" allowOverlap="1" relativeHeight="53">
+              <wp:anchor behindDoc="0" distT="45720" distB="45720" distL="114300" distR="114300" simplePos="0" locked="0" layoutInCell="1" allowOverlap="1" relativeHeight="58">
                 <wp:simplePos x="0" y="0"/>
                 <wp:positionH relativeFrom="page">
                   <wp:posOffset>1079500</wp:posOffset>
@@ -141,7 +141,7 @@
                 <wp:positionV relativeFrom="paragraph">
                   <wp:posOffset>1797685</wp:posOffset>
                 </wp:positionV>
-                <wp:extent cx="5691505" cy="2340610"/>
+                <wp:extent cx="5692140" cy="2341245"/>
                 <wp:effectExtent l="0" t="0" r="0" b="0"/>
                 <wp:wrapSquare wrapText="bothSides"/>
                 <wp:docPr id="2" name="Cuadro de texto 2"/>
@@ -152,7 +152,7 @@
                       <wps:spPr>
                         <a:xfrm>
                           <a:off x="0" y="0"/>
-                          <a:ext cx="5690880" cy="2340000"/>
+                          <a:ext cx="5691600" cy="2340720"/>
                         </a:xfrm>
                         <a:prstGeom prst="rect">
                           <a:avLst/>
@@ -263,7 +263,7 @@
           </mc:Choice>
           <mc:Fallback>
             <w:pict>
-              <v:rect id="shape_0" ID="Cuadro de texto 2" stroked="f" style="position:absolute;margin-left:85pt;margin-top:141.55pt;width:448.05pt;height:184.2pt;mso-position-horizontal-relative:page">
+              <v:rect id="shape_0" ID="Cuadro de texto 2" stroked="f" style="position:absolute;margin-left:85pt;margin-top:141.55pt;width:448.1pt;height:184.25pt;mso-position-horizontal-relative:page">
                 <w10:wrap type="square"/>
                 <v:fill o:detectmouseclick="t" on="false"/>
                 <v:stroke color="#3465a4" weight="9360" joinstyle="round" endcap="flat"/>
@@ -376,7 +376,7 @@
           <w:docPartGallery w:val="Table of Contents"/>
           <w:docPartUnique w:val="true"/>
         </w:docPartObj>
-        <w:id w:val="1279676153"/>
+        <w:id w:val="730215042"/>
       </w:sdtPr>
       <w:sdtContent>
         <w:p>
@@ -408,7 +408,6 @@
             <w:rPr>
               <w:webHidden/>
               <w:rStyle w:val="IndexLink"/>
-              <w:vanish w:val="false"/>
             </w:rPr>
             <w:instrText> TOC \z \o "1-3" \u \h</w:instrText>
           </w:r>
@@ -416,41 +415,18 @@
             <w:rPr>
               <w:webHidden/>
               <w:rStyle w:val="IndexLink"/>
-              <w:vanish w:val="false"/>
             </w:rPr>
             <w:fldChar w:fldCharType="separate"/>
           </w:r>
-          <w:hyperlink w:anchor="__RefHeading___Toc799_3717703543">
-            <w:r>
-              <w:rPr>
-                <w:webHidden/>
-                <w:rStyle w:val="IndexLink"/>
-                <w:vanish w:val="false"/>
-              </w:rPr>
-              <w:t>1. Objetivo del Documento</w:t>
-              <w:tab/>
-              <w:t>3</w:t>
-            </w:r>
-          </w:hyperlink>
-        </w:p>
-        <w:p>
-          <w:pPr>
-            <w:pStyle w:val="Contents1"/>
-            <w:tabs>
-              <w:tab w:val="right" w:pos="9731" w:leader="dot"/>
-            </w:tabs>
-            <w:rPr/>
-          </w:pPr>
           <w:hyperlink w:anchor="__RefHeading___Toc801_3717703543">
             <w:r>
               <w:rPr>
                 <w:webHidden/>
                 <w:rStyle w:val="IndexLink"/>
-                <w:vanish w:val="false"/>
               </w:rPr>
-              <w:t>2. Introducción</w:t>
+              <w:t>1. Introducción</w:t>
               <w:tab/>
-              <w:t>3</w:t>
+              <w:t>2</w:t>
             </w:r>
           </w:hyperlink>
         </w:p>
@@ -467,9 +443,48 @@
               <w:rPr>
                 <w:webHidden/>
                 <w:rStyle w:val="IndexLink"/>
-                <w:vanish w:val="false"/>
               </w:rPr>
-              <w:t>3. Seguridad</w:t>
+              <w:t>2. Seguridad</w:t>
+              <w:tab/>
+              <w:t>2</w:t>
+            </w:r>
+          </w:hyperlink>
+        </w:p>
+        <w:p>
+          <w:pPr>
+            <w:pStyle w:val="Contents2"/>
+            <w:tabs>
+              <w:tab w:val="right" w:pos="9731" w:leader="dot"/>
+            </w:tabs>
+            <w:rPr/>
+          </w:pPr>
+          <w:hyperlink w:anchor="__RefHeading___Toc180_1185719925">
+            <w:r>
+              <w:rPr>
+                <w:webHidden/>
+                <w:rStyle w:val="IndexLink"/>
+              </w:rPr>
+              <w:t>Autenticación</w:t>
+              <w:tab/>
+              <w:t>3</w:t>
+            </w:r>
+          </w:hyperlink>
+        </w:p>
+        <w:p>
+          <w:pPr>
+            <w:pStyle w:val="Contents2"/>
+            <w:tabs>
+              <w:tab w:val="right" w:pos="9731" w:leader="dot"/>
+            </w:tabs>
+            <w:rPr/>
+          </w:pPr>
+          <w:hyperlink w:anchor="__RefHeading___Toc182_1185719925">
+            <w:r>
+              <w:rPr>
+                <w:webHidden/>
+                <w:rStyle w:val="IndexLink"/>
+              </w:rPr>
+              <w:t>Autorización</w:t>
               <w:tab/>
               <w:t>3</w:t>
             </w:r>
@@ -488,9 +503,8 @@
               <w:rPr>
                 <w:webHidden/>
                 <w:rStyle w:val="IndexLink"/>
-                <w:vanish w:val="false"/>
               </w:rPr>
-              <w:t>4. Prototipos</w:t>
+              <w:t>3. Prototipos</w:t>
               <w:tab/>
               <w:t>3</w:t>
             </w:r>
@@ -509,13 +523,28 @@
               <w:rPr>
                 <w:webHidden/>
                 <w:rStyle w:val="IndexLink"/>
-                <w:vanish w:val="false"/>
               </w:rPr>
-              <w:t>5. Colecciones MongoDB</w:t>
+              <w:t>4. Colecciones MongoDB</w:t>
               <w:tab/>
               <w:t>11</w:t>
             </w:r>
           </w:hyperlink>
+        </w:p>
+        <w:p>
+          <w:pPr>
+            <w:pStyle w:val="Normal"/>
+            <w:ind w:left="360" w:right="0" w:hanging="0"/>
+            <w:rPr>
+              <w:rFonts w:cs="Arial"/>
+            </w:rPr>
+          </w:pPr>
+          <w:r>
+            <w:rPr/>
+          </w:r>
+          <w:r>
+            <w:rPr/>
+            <w:fldChar w:fldCharType="end"/>
+          </w:r>
         </w:p>
         <w:p>
           <w:pPr>
@@ -524,28 +553,15 @@
               <w:ilvl w:val="0"/>
               <w:numId w:val="1"/>
             </w:numPr>
-            <w:rPr/>
-          </w:pPr>
-          <w:bookmarkStart w:id="0" w:name="__RefHeading___Toc799_3717703543"/>
-          <w:bookmarkStart w:id="1" w:name="_Toc514677777"/>
-          <w:bookmarkStart w:id="2" w:name="_Toc503340014"/>
-          <w:bookmarkStart w:id="3" w:name="_Toc150230582"/>
-          <w:bookmarkEnd w:id="0"/>
-          <w:r>
-            <w:rPr/>
-            <w:t>Objetivo</w:t>
-          </w:r>
-          <w:bookmarkEnd w:id="3"/>
-          <w:r>
-            <w:rPr/>
-            <w:t xml:space="preserve"> del Documento</w:t>
-          </w:r>
-          <w:r>
-            <w:rPr/>
-            <w:fldChar w:fldCharType="end"/>
-          </w:r>
-          <w:bookmarkEnd w:id="1"/>
-          <w:bookmarkEnd w:id="2"/>
+            <w:ind w:left="360" w:right="0" w:hanging="0"/>
+            <w:rPr/>
+          </w:pPr>
+          <w:r>
+            <w:rPr>
+              <w:rFonts w:cs="Arial"/>
+            </w:rPr>
+            <w:t>Objetivos del documento</w:t>
+          </w:r>
         </w:p>
         <w:p>
           <w:pPr>
@@ -559,7 +575,7 @@
             </w:rPr>
             <w:t>Documentar el diseño de la aplicación de administración, el racional de las decisiones arquitectónicas y de diseño, los prototipos de las pantallas, y las colecciones MongoDB.</w:t>
           </w:r>
-          <w:bookmarkStart w:id="4" w:name="_Toc179626463"/>
+          <w:bookmarkStart w:id="0" w:name="_Toc179626463"/>
         </w:p>
         <w:p>
           <w:pPr>
@@ -570,17 +586,17 @@
             </w:numPr>
             <w:rPr/>
           </w:pPr>
-          <w:bookmarkStart w:id="5" w:name="__RefHeading___Toc801_3717703543"/>
-          <w:bookmarkStart w:id="6" w:name="_Toc514677778"/>
-          <w:bookmarkStart w:id="7" w:name="_Toc503340015"/>
-          <w:bookmarkEnd w:id="5"/>
+          <w:bookmarkStart w:id="1" w:name="__RefHeading___Toc801_3717703543"/>
+          <w:bookmarkStart w:id="2" w:name="_Toc503340015"/>
+          <w:bookmarkStart w:id="3" w:name="_Toc514677778"/>
+          <w:bookmarkEnd w:id="0"/>
+          <w:bookmarkEnd w:id="1"/>
           <w:r>
             <w:rPr/>
             <w:t>Introducción</w:t>
           </w:r>
-          <w:bookmarkEnd w:id="4"/>
-          <w:bookmarkEnd w:id="6"/>
-          <w:bookmarkEnd w:id="7"/>
+          <w:bookmarkEnd w:id="2"/>
+          <w:bookmarkEnd w:id="3"/>
         </w:p>
         <w:p>
           <w:pPr>
@@ -700,8 +716,8 @@
             </w:numPr>
             <w:rPr/>
           </w:pPr>
-          <w:bookmarkStart w:id="8" w:name="__RefHeading___Toc840_3395260487"/>
-          <w:bookmarkEnd w:id="8"/>
+          <w:bookmarkStart w:id="4" w:name="__RefHeading___Toc840_3395260487"/>
+          <w:bookmarkEnd w:id="4"/>
           <w:r>
             <w:rPr/>
             <w:t>Seguridad</w:t>
@@ -812,6 +828,8 @@
             <w:pStyle w:val="Heading2"/>
             <w:rPr/>
           </w:pPr>
+          <w:bookmarkStart w:id="5" w:name="__RefHeading___Toc180_1185719925"/>
+          <w:bookmarkEnd w:id="5"/>
           <w:r>
             <w:rPr/>
             <w:t>Autenticación</w:t>
@@ -927,11 +945,176 @@
           </w:pPr>
           <w:r>
             <w:rPr/>
-            <w:t>El t</w:t>
-          </w:r>
-          <w:r>
-            <w:rPr/>
-            <w:t>oken deberá enviarse en todas las invocaciones a servicios.</w:t>
+            <w:t>El token deberá enviarse en todas las invocaciones a servicios.</w:t>
+          </w:r>
+        </w:p>
+        <w:p>
+          <w:pPr>
+            <w:pStyle w:val="Heading2"/>
+            <w:rPr/>
+          </w:pPr>
+          <w:bookmarkStart w:id="6" w:name="__RefHeading___Toc182_1185719925"/>
+          <w:bookmarkEnd w:id="6"/>
+          <w:r>
+            <w:rPr/>
+            <w:t>Autorización</w:t>
+          </w:r>
+        </w:p>
+        <w:p>
+          <w:pPr>
+            <w:pStyle w:val="TextBody"/>
+            <w:rPr/>
+          </w:pPr>
+          <w:r>
+            <w:rPr/>
+            <w:t xml:space="preserve">Para consultar la información del usuario, incluidos sus roles, realizar un GET a la URL </w:t>
+          </w:r>
+          <w:r>
+            <w:rPr>
+              <w:rFonts w:ascii="FreeMono" w:hAnsi="FreeMono"/>
+            </w:rPr>
+            <w:t>http://host:port/users/{email}</w:t>
+          </w:r>
+          <w:r>
+            <w:rPr/>
+            <w:t>. La respuesta será de tipo JSON, con la siguiente estructura:</w:t>
+          </w:r>
+        </w:p>
+        <w:p>
+          <w:pPr>
+            <w:pStyle w:val="TextBody"/>
+            <w:rPr/>
+          </w:pPr>
+          <w:r>
+            <w:rPr/>
+          </w:r>
+        </w:p>
+        <w:p>
+          <w:pPr>
+            <w:pStyle w:val="TextBody"/>
+            <w:rPr>
+              <w:rFonts w:ascii="FreeMono" w:hAnsi="FreeMono"/>
+            </w:rPr>
+          </w:pPr>
+          <w:r>
+            <w:rPr>
+              <w:rFonts w:ascii="FreeMono" w:hAnsi="FreeMono"/>
+            </w:rPr>
+            <w:t>{</w:t>
+          </w:r>
+        </w:p>
+        <w:p>
+          <w:pPr>
+            <w:pStyle w:val="TextBody"/>
+            <w:rPr>
+              <w:rFonts w:ascii="FreeMono" w:hAnsi="FreeMono"/>
+            </w:rPr>
+          </w:pPr>
+          <w:r>
+            <w:rPr>
+              <w:rFonts w:ascii="FreeMono" w:hAnsi="FreeMono"/>
+            </w:rPr>
+            <w:t xml:space="preserve">   </w:t>
+          </w:r>
+          <w:r>
+            <w:rPr>
+              <w:rFonts w:ascii="FreeMono" w:hAnsi="FreeMono"/>
+            </w:rPr>
+            <w:t>"id": "5b1abbb04f6e28305f4eaa7d",</w:t>
+          </w:r>
+        </w:p>
+        <w:p>
+          <w:pPr>
+            <w:pStyle w:val="TextBody"/>
+            <w:rPr>
+              <w:rFonts w:ascii="FreeMono" w:hAnsi="FreeMono"/>
+            </w:rPr>
+          </w:pPr>
+          <w:r>
+            <w:rPr>
+              <w:rFonts w:ascii="FreeMono" w:hAnsi="FreeMono"/>
+            </w:rPr>
+            <w:t xml:space="preserve">   </w:t>
+          </w:r>
+          <w:r>
+            <w:rPr>
+              <w:rFonts w:ascii="FreeMono" w:hAnsi="FreeMono"/>
+            </w:rPr>
+            <w:t>"email": "admin@tsoftlatam.com",</w:t>
+          </w:r>
+        </w:p>
+        <w:p>
+          <w:pPr>
+            <w:pStyle w:val="TextBody"/>
+            <w:rPr>
+              <w:rFonts w:ascii="FreeMono" w:hAnsi="FreeMono"/>
+            </w:rPr>
+          </w:pPr>
+          <w:r>
+            <w:rPr>
+              <w:rFonts w:ascii="FreeMono" w:hAnsi="FreeMono"/>
+            </w:rPr>
+            <w:t xml:space="preserve">   </w:t>
+          </w:r>
+          <w:r>
+            <w:rPr>
+              <w:rFonts w:ascii="FreeMono" w:hAnsi="FreeMono"/>
+            </w:rPr>
+            <w:t>"name": "Administrator",</w:t>
+          </w:r>
+        </w:p>
+        <w:p>
+          <w:pPr>
+            <w:pStyle w:val="TextBody"/>
+            <w:rPr>
+              <w:rFonts w:ascii="FreeMono" w:hAnsi="FreeMono"/>
+            </w:rPr>
+          </w:pPr>
+          <w:r>
+            <w:rPr>
+              <w:rFonts w:ascii="FreeMono" w:hAnsi="FreeMono"/>
+            </w:rPr>
+            <w:t xml:space="preserve">   </w:t>
+          </w:r>
+          <w:r>
+            <w:rPr>
+              <w:rFonts w:ascii="FreeMono" w:hAnsi="FreeMono"/>
+            </w:rPr>
+            <w:t>"roles": ["ADMINISTRATOR"],</w:t>
+          </w:r>
+        </w:p>
+        <w:p>
+          <w:pPr>
+            <w:pStyle w:val="TextBody"/>
+            <w:rPr>
+              <w:rFonts w:ascii="FreeMono" w:hAnsi="FreeMono"/>
+            </w:rPr>
+          </w:pPr>
+          <w:r>
+            <w:rPr>
+              <w:rFonts w:ascii="FreeMono" w:hAnsi="FreeMono"/>
+            </w:rPr>
+            <w:t xml:space="preserve">   </w:t>
+          </w:r>
+          <w:r>
+            <w:rPr>
+              <w:rFonts w:ascii="FreeMono" w:hAnsi="FreeMono"/>
+            </w:rPr>
+            <w:t>"applications": [“home_banking”]</w:t>
+          </w:r>
+        </w:p>
+        <w:p>
+          <w:pPr>
+            <w:pStyle w:val="TextBody"/>
+            <w:rPr>
+              <w:rFonts w:ascii="FreeMono" w:hAnsi="FreeMono"/>
+            </w:rPr>
+          </w:pPr>
+          <w:r>
+            <w:rPr>
+              <w:rFonts w:ascii="FreeMono" w:hAnsi="FreeMono"/>
+            </w:rPr>
+            <w:t>}</w:t>
           </w:r>
         </w:p>
         <w:p>
@@ -946,9 +1129,9 @@
             </w:tabs>
             <w:rPr/>
           </w:pPr>
-          <w:bookmarkStart w:id="9" w:name="__RefHeading___Toc803_3717703543"/>
-          <w:bookmarkStart w:id="10" w:name="_Toc514677779"/>
-          <w:bookmarkEnd w:id="9"/>
+          <w:bookmarkStart w:id="7" w:name="__RefHeading___Toc803_3717703543"/>
+          <w:bookmarkStart w:id="8" w:name="_Toc514677779"/>
+          <w:bookmarkEnd w:id="7"/>
           <w:r>
             <w:rPr>
               <w:szCs w:val="56"/>
@@ -956,7 +1139,7 @@
             </w:rPr>
             <w:t>P</w:t>
           </w:r>
-          <w:bookmarkEnd w:id="10"/>
+          <w:bookmarkEnd w:id="8"/>
           <w:r>
             <w:rPr>
               <w:szCs w:val="56"/>
@@ -1102,7 +1285,7 @@
           <w:r>
             <w:rPr/>
             <w:drawing>
-              <wp:anchor behindDoc="0" distT="0" distB="0" distL="0" distR="0" simplePos="0" locked="0" layoutInCell="1" allowOverlap="1" relativeHeight="84">
+              <wp:anchor behindDoc="0" distT="0" distB="0" distL="0" distR="0" simplePos="0" locked="0" layoutInCell="1" allowOverlap="1" relativeHeight="92">
                 <wp:simplePos x="0" y="0"/>
                 <wp:positionH relativeFrom="column">
                   <wp:align>center</wp:align>
@@ -1234,7 +1417,7 @@
           <w:r>
             <w:rPr/>
             <w:drawing>
-              <wp:anchor behindDoc="0" distT="0" distB="0" distL="0" distR="0" simplePos="0" locked="0" layoutInCell="1" allowOverlap="1" relativeHeight="85">
+              <wp:anchor behindDoc="0" distT="0" distB="0" distL="0" distR="0" simplePos="0" locked="0" layoutInCell="1" allowOverlap="1" relativeHeight="93">
                 <wp:simplePos x="0" y="0"/>
                 <wp:positionH relativeFrom="column">
                   <wp:align>center</wp:align>
@@ -1337,7 +1520,7 @@
           <w:r>
             <w:rPr/>
             <w:drawing>
-              <wp:anchor behindDoc="0" distT="0" distB="0" distL="0" distR="0" simplePos="0" locked="0" layoutInCell="1" allowOverlap="1" relativeHeight="86">
+              <wp:anchor behindDoc="0" distT="0" distB="0" distL="0" distR="0" simplePos="0" locked="0" layoutInCell="1" allowOverlap="1" relativeHeight="94">
                 <wp:simplePos x="0" y="0"/>
                 <wp:positionH relativeFrom="column">
                   <wp:align>center</wp:align>
@@ -1440,7 +1623,7 @@
           <w:r>
             <w:rPr/>
             <w:drawing>
-              <wp:anchor behindDoc="0" distT="0" distB="0" distL="0" distR="0" simplePos="0" locked="0" layoutInCell="1" allowOverlap="1" relativeHeight="87">
+              <wp:anchor behindDoc="0" distT="0" distB="0" distL="0" distR="0" simplePos="0" locked="0" layoutInCell="1" allowOverlap="1" relativeHeight="95">
                 <wp:simplePos x="0" y="0"/>
                 <wp:positionH relativeFrom="column">
                   <wp:align>center</wp:align>
@@ -1514,7 +1697,7 @@
           <w:r>
             <w:rPr/>
             <w:drawing>
-              <wp:anchor behindDoc="0" distT="0" distB="0" distL="0" distR="0" simplePos="0" locked="0" layoutInCell="1" allowOverlap="1" relativeHeight="88">
+              <wp:anchor behindDoc="0" distT="0" distB="0" distL="0" distR="0" simplePos="0" locked="0" layoutInCell="1" allowOverlap="1" relativeHeight="96">
                 <wp:simplePos x="0" y="0"/>
                 <wp:positionH relativeFrom="column">
                   <wp:align>center</wp:align>
@@ -1617,7 +1800,7 @@
           <w:r>
             <w:rPr/>
             <w:drawing>
-              <wp:anchor behindDoc="0" distT="0" distB="0" distL="0" distR="0" simplePos="0" locked="0" layoutInCell="1" allowOverlap="1" relativeHeight="89">
+              <wp:anchor behindDoc="0" distT="0" distB="0" distL="0" distR="0" simplePos="0" locked="0" layoutInCell="1" allowOverlap="1" relativeHeight="97">
                 <wp:simplePos x="0" y="0"/>
                 <wp:positionH relativeFrom="column">
                   <wp:align>center</wp:align>
@@ -1691,7 +1874,7 @@
           <w:r>
             <w:rPr/>
             <w:drawing>
-              <wp:anchor behindDoc="0" distT="0" distB="0" distL="0" distR="0" simplePos="0" locked="0" layoutInCell="1" allowOverlap="1" relativeHeight="90">
+              <wp:anchor behindDoc="0" distT="0" distB="0" distL="0" distR="0" simplePos="0" locked="0" layoutInCell="1" allowOverlap="1" relativeHeight="98">
                 <wp:simplePos x="0" y="0"/>
                 <wp:positionH relativeFrom="column">
                   <wp:align>center</wp:align>
@@ -1794,7 +1977,7 @@
           <w:r>
             <w:rPr/>
             <w:drawing>
-              <wp:anchor behindDoc="0" distT="0" distB="0" distL="0" distR="0" simplePos="0" locked="0" layoutInCell="1" allowOverlap="1" relativeHeight="91">
+              <wp:anchor behindDoc="0" distT="0" distB="0" distL="0" distR="0" simplePos="0" locked="0" layoutInCell="1" allowOverlap="1" relativeHeight="99">
                 <wp:simplePos x="0" y="0"/>
                 <wp:positionH relativeFrom="column">
                   <wp:align>center</wp:align>
@@ -1897,7 +2080,7 @@
           <w:r>
             <w:rPr/>
             <w:drawing>
-              <wp:anchor behindDoc="0" distT="0" distB="0" distL="0" distR="0" simplePos="0" locked="0" layoutInCell="1" allowOverlap="1" relativeHeight="92">
+              <wp:anchor behindDoc="0" distT="0" distB="0" distL="0" distR="0" simplePos="0" locked="0" layoutInCell="1" allowOverlap="1" relativeHeight="100">
                 <wp:simplePos x="0" y="0"/>
                 <wp:positionH relativeFrom="column">
                   <wp:align>center</wp:align>
@@ -2000,7 +2183,7 @@
           <w:r>
             <w:rPr/>
             <w:drawing>
-              <wp:anchor behindDoc="0" distT="0" distB="0" distL="0" distR="0" simplePos="0" locked="0" layoutInCell="1" allowOverlap="1" relativeHeight="93">
+              <wp:anchor behindDoc="0" distT="0" distB="0" distL="0" distR="0" simplePos="0" locked="0" layoutInCell="1" allowOverlap="1" relativeHeight="101">
                 <wp:simplePos x="0" y="0"/>
                 <wp:positionH relativeFrom="column">
                   <wp:align>center</wp:align>
@@ -2074,7 +2257,7 @@
           <w:r>
             <w:rPr/>
             <w:drawing>
-              <wp:anchor behindDoc="0" distT="0" distB="0" distL="0" distR="0" simplePos="0" locked="0" layoutInCell="1" allowOverlap="1" relativeHeight="94">
+              <wp:anchor behindDoc="0" distT="0" distB="0" distL="0" distR="0" simplePos="0" locked="0" layoutInCell="1" allowOverlap="1" relativeHeight="102">
                 <wp:simplePos x="0" y="0"/>
                 <wp:positionH relativeFrom="column">
                   <wp:align>center</wp:align>
@@ -2148,7 +2331,7 @@
           <w:r>
             <w:rPr/>
             <w:drawing>
-              <wp:anchor behindDoc="0" distT="0" distB="0" distL="0" distR="0" simplePos="0" locked="0" layoutInCell="1" allowOverlap="1" relativeHeight="95">
+              <wp:anchor behindDoc="0" distT="0" distB="0" distL="0" distR="0" simplePos="0" locked="0" layoutInCell="1" allowOverlap="1" relativeHeight="103">
                 <wp:simplePos x="0" y="0"/>
                 <wp:positionH relativeFrom="column">
                   <wp:align>center</wp:align>
@@ -2222,7 +2405,7 @@
           <w:r>
             <w:rPr/>
             <w:drawing>
-              <wp:anchor behindDoc="0" distT="0" distB="0" distL="0" distR="0" simplePos="0" locked="0" layoutInCell="1" allowOverlap="1" relativeHeight="96">
+              <wp:anchor behindDoc="0" distT="0" distB="0" distL="0" distR="0" simplePos="0" locked="0" layoutInCell="1" allowOverlap="1" relativeHeight="104">
                 <wp:simplePos x="0" y="0"/>
                 <wp:positionH relativeFrom="column">
                   <wp:align>center</wp:align>
@@ -2325,7 +2508,7 @@
           <w:r>
             <w:rPr/>
             <w:drawing>
-              <wp:anchor behindDoc="0" distT="0" distB="0" distL="0" distR="0" simplePos="0" locked="0" layoutInCell="1" allowOverlap="1" relativeHeight="97">
+              <wp:anchor behindDoc="0" distT="0" distB="0" distL="0" distR="0" simplePos="0" locked="0" layoutInCell="1" allowOverlap="1" relativeHeight="105">
                 <wp:simplePos x="0" y="0"/>
                 <wp:positionH relativeFrom="column">
                   <wp:align>center</wp:align>
@@ -2399,7 +2582,7 @@
           <w:r>
             <w:rPr/>
             <w:drawing>
-              <wp:anchor behindDoc="0" distT="0" distB="0" distL="0" distR="0" simplePos="0" locked="0" layoutInCell="1" allowOverlap="1" relativeHeight="98">
+              <wp:anchor behindDoc="0" distT="0" distB="0" distL="0" distR="0" simplePos="0" locked="0" layoutInCell="1" allowOverlap="1" relativeHeight="106">
                 <wp:simplePos x="0" y="0"/>
                 <wp:positionH relativeFrom="column">
                   <wp:align>center</wp:align>
@@ -2473,7 +2656,7 @@
           <w:r>
             <w:rPr/>
             <w:drawing>
-              <wp:anchor behindDoc="0" distT="0" distB="0" distL="0" distR="0" simplePos="0" locked="0" layoutInCell="1" allowOverlap="1" relativeHeight="99">
+              <wp:anchor behindDoc="0" distT="0" distB="0" distL="0" distR="0" simplePos="0" locked="0" layoutInCell="1" allowOverlap="1" relativeHeight="107">
                 <wp:simplePos x="0" y="0"/>
                 <wp:positionH relativeFrom="column">
                   <wp:align>center</wp:align>
@@ -2528,8 +2711,8 @@
             </w:numPr>
             <w:rPr/>
           </w:pPr>
-          <w:bookmarkStart w:id="11" w:name="__RefHeading___Toc805_3717703543"/>
-          <w:bookmarkEnd w:id="11"/>
+          <w:bookmarkStart w:id="9" w:name="__RefHeading___Toc805_3717703543"/>
+          <w:bookmarkEnd w:id="9"/>
           <w:r>
             <w:rPr>
               <w:szCs w:val="56"/>
@@ -2580,7 +2763,7 @@
               <w:rFonts w:cs="Arial"/>
             </w:rPr>
             <w:drawing>
-              <wp:anchor behindDoc="0" distT="0" distB="0" distL="0" distR="0" simplePos="0" locked="0" layoutInCell="1" allowOverlap="1" relativeHeight="121">
+              <wp:anchor behindDoc="0" distT="0" distB="0" distL="0" distR="0" simplePos="0" locked="0" layoutInCell="1" allowOverlap="1" relativeHeight="108">
                 <wp:simplePos x="0" y="0"/>
                 <wp:positionH relativeFrom="column">
                   <wp:align>center</wp:align>
@@ -2878,15 +3061,15 @@
       <mc:AlternateContent>
         <mc:Choice Requires="wps">
           <w:drawing>
-            <wp:anchor behindDoc="1" distT="0" distB="0" distL="114300" distR="114300" simplePos="0" locked="0" layoutInCell="1" allowOverlap="1" relativeHeight="31">
+            <wp:anchor behindDoc="1" distT="0" distB="0" distL="114300" distR="114300" simplePos="0" locked="0" layoutInCell="1" allowOverlap="1" relativeHeight="34">
               <wp:simplePos x="0" y="0"/>
               <wp:positionH relativeFrom="column">
-                <wp:posOffset>502285</wp:posOffset>
+                <wp:posOffset>501650</wp:posOffset>
               </wp:positionH>
               <wp:positionV relativeFrom="paragraph">
-                <wp:posOffset>10008235</wp:posOffset>
+                <wp:posOffset>10007600</wp:posOffset>
               </wp:positionV>
-              <wp:extent cx="1044575" cy="1905"/>
+              <wp:extent cx="1045210" cy="2540"/>
               <wp:effectExtent l="0" t="0" r="0" b="0"/>
               <wp:wrapNone/>
               <wp:docPr id="24" name="Image3"/>
@@ -2904,7 +3087,7 @@
                     <pic:spPr>
                       <a:xfrm rot="10800000">
                         <a:off x="0" y="0"/>
-                        <a:ext cx="1044000" cy="1440"/>
+                        <a:ext cx="1044720" cy="1800"/>
                       </a:xfrm>
                       <a:prstGeom prst="rect">
                         <a:avLst/>
@@ -2940,7 +3123,7 @@
               <v:path o:extrusionok="f" gradientshapeok="t" o:connecttype="rect"/>
               <o:lock v:ext="edit" aspectratio="t"/>
             </v:shapetype>
-            <v:shape id="shape_0" ID="Image3" stroked="f" style="position:absolute;margin-left:39.55pt;margin-top:788.05pt;width:82.15pt;height:0.05pt;rotation:180" type="shapetype_75">
+            <v:shape id="shape_0" ID="Image3" stroked="f" style="position:absolute;margin-left:39.5pt;margin-top:788pt;width:82.2pt;height:0.1pt;rotation:180" type="shapetype_75">
               <v:imagedata r:id="rId1" o:detectmouseclick="t"/>
               <w10:wrap type="none"/>
               <v:stroke color="#3465a4" joinstyle="round" endcap="flat"/>
@@ -2951,15 +3134,15 @@
       <mc:AlternateContent>
         <mc:Choice Requires="wps">
           <w:drawing>
-            <wp:anchor behindDoc="1" distT="0" distB="0" distL="114300" distR="114300" simplePos="0" locked="0" layoutInCell="1" allowOverlap="1" relativeHeight="41">
+            <wp:anchor behindDoc="1" distT="0" distB="0" distL="114300" distR="114300" simplePos="0" locked="0" layoutInCell="1" allowOverlap="1" relativeHeight="45">
               <wp:simplePos x="0" y="0"/>
               <wp:positionH relativeFrom="margin">
                 <wp:posOffset>6435725</wp:posOffset>
               </wp:positionH>
               <wp:positionV relativeFrom="paragraph">
-                <wp:posOffset>9802495</wp:posOffset>
+                <wp:posOffset>9801860</wp:posOffset>
               </wp:positionV>
-              <wp:extent cx="659130" cy="1905"/>
+              <wp:extent cx="659765" cy="2540"/>
               <wp:effectExtent l="0" t="0" r="0" b="0"/>
               <wp:wrapNone/>
               <wp:docPr id="25" name="Image4"/>
@@ -2977,7 +3160,7 @@
                     <pic:spPr>
                       <a:xfrm rot="10800000">
                         <a:off x="0" y="0"/>
-                        <a:ext cx="658440" cy="1440"/>
+                        <a:ext cx="659160" cy="1800"/>
                       </a:xfrm>
                       <a:prstGeom prst="rect">
                         <a:avLst/>
@@ -2994,7 +3177,7 @@
         </mc:Choice>
         <mc:Fallback>
           <w:pict>
-            <v:shape id="shape_0" ID="Image4" stroked="f" style="position:absolute;margin-left:506.75pt;margin-top:771.85pt;width:51.8pt;height:0.05pt;rotation:180;mso-position-horizontal-relative:margin" type="shapetype_75">
+            <v:shape id="shape_0" ID="Image4" stroked="f" style="position:absolute;margin-left:506.75pt;margin-top:771.8pt;width:51.85pt;height:0.1pt;rotation:180;mso-position-horizontal-relative:margin" type="shapetype_75">
               <v:imagedata r:id="rId2" o:detectmouseclick="t"/>
               <w10:wrap type="none"/>
               <v:stroke color="#3465a4" joinstyle="round" endcap="flat"/>
@@ -3005,7 +3188,7 @@
       <mc:AlternateContent>
         <mc:Choice Requires="wps">
           <w:drawing>
-            <wp:anchor behindDoc="1" distT="45720" distB="45720" distL="114300" distR="114300" simplePos="0" locked="0" layoutInCell="1" allowOverlap="1" relativeHeight="52">
+            <wp:anchor behindDoc="1" distT="45720" distB="45720" distL="114300" distR="114300" simplePos="0" locked="0" layoutInCell="1" allowOverlap="1" relativeHeight="57">
               <wp:simplePos x="0" y="0"/>
               <wp:positionH relativeFrom="column">
                 <wp:posOffset>2620645</wp:posOffset>
@@ -3013,7 +3196,7 @@
               <wp:positionV relativeFrom="paragraph">
                 <wp:posOffset>-31115</wp:posOffset>
               </wp:positionV>
-              <wp:extent cx="2868930" cy="411480"/>
+              <wp:extent cx="2869565" cy="412115"/>
               <wp:effectExtent l="0" t="0" r="0" b="0"/>
               <wp:wrapSquare wrapText="bothSides"/>
               <wp:docPr id="26" name="Cuadro de texto 2"/>
@@ -3024,7 +3207,7 @@
                     <wps:spPr>
                       <a:xfrm>
                         <a:off x="0" y="0"/>
-                        <a:ext cx="2868120" cy="410760"/>
+                        <a:ext cx="2868840" cy="411480"/>
                       </a:xfrm>
                       <a:prstGeom prst="rect">
                         <a:avLst/>
@@ -3069,7 +3252,7 @@
         </mc:Choice>
         <mc:Fallback>
           <w:pict>
-            <v:rect id="shape_0" ID="Cuadro de texto 2" stroked="f" style="position:absolute;margin-left:206.35pt;margin-top:-2.45pt;width:225.8pt;height:32.3pt">
+            <v:rect id="shape_0" ID="Cuadro de texto 2" stroked="f" style="position:absolute;margin-left:206.35pt;margin-top:-2.45pt;width:225.85pt;height:32.35pt">
               <w10:wrap type="none"/>
               <v:fill o:detectmouseclick="t" on="false"/>
               <v:stroke color="#3465a4" joinstyle="round" endcap="flat"/>
@@ -3098,15 +3281,15 @@
       <mc:AlternateContent>
         <mc:Choice Requires="wps">
           <w:drawing>
-            <wp:anchor behindDoc="1" distT="0" distB="0" distL="114300" distR="114300" simplePos="0" locked="0" layoutInCell="1" allowOverlap="1" relativeHeight="63">
+            <wp:anchor behindDoc="1" distT="0" distB="0" distL="114300" distR="114300" simplePos="0" locked="0" layoutInCell="1" allowOverlap="1" relativeHeight="69">
               <wp:simplePos x="0" y="0"/>
               <wp:positionH relativeFrom="margin">
                 <wp:posOffset>6435725</wp:posOffset>
               </wp:positionH>
               <wp:positionV relativeFrom="paragraph">
-                <wp:posOffset>9802495</wp:posOffset>
+                <wp:posOffset>9801860</wp:posOffset>
               </wp:positionV>
-              <wp:extent cx="659130" cy="1905"/>
+              <wp:extent cx="659765" cy="2540"/>
               <wp:effectExtent l="0" t="0" r="0" b="0"/>
               <wp:wrapNone/>
               <wp:docPr id="28" name="Imagen 21"/>
@@ -3124,7 +3307,7 @@
                     <pic:spPr>
                       <a:xfrm rot="10800000">
                         <a:off x="0" y="0"/>
-                        <a:ext cx="658440" cy="1440"/>
+                        <a:ext cx="659160" cy="1800"/>
                       </a:xfrm>
                       <a:prstGeom prst="rect">
                         <a:avLst/>
@@ -3141,7 +3324,7 @@
         </mc:Choice>
         <mc:Fallback>
           <w:pict>
-            <v:shape id="shape_0" ID="Imagen 21" stroked="f" style="position:absolute;margin-left:506.75pt;margin-top:771.85pt;width:51.8pt;height:0.05pt;rotation:180;mso-position-horizontal-relative:margin" type="shapetype_75">
+            <v:shape id="shape_0" ID="Imagen 21" stroked="f" style="position:absolute;margin-left:506.75pt;margin-top:771.8pt;width:51.85pt;height:0.1pt;rotation:180;mso-position-horizontal-relative:margin" type="shapetype_75">
               <v:imagedata r:id="rId2" o:detectmouseclick="t"/>
               <w10:wrap type="none"/>
               <v:stroke color="#3465a4" joinstyle="round" endcap="flat"/>
@@ -3150,7 +3333,7 @@
         </mc:Fallback>
       </mc:AlternateContent>
       <w:drawing>
-        <wp:anchor behindDoc="1" distT="0" distB="0" distL="114300" distR="114300" simplePos="0" locked="0" layoutInCell="1" allowOverlap="1" relativeHeight="73">
+        <wp:anchor behindDoc="1" distT="0" distB="0" distL="114300" distR="114300" simplePos="0" locked="0" layoutInCell="1" allowOverlap="1" relativeHeight="80">
           <wp:simplePos x="0" y="0"/>
           <wp:positionH relativeFrom="column">
             <wp:posOffset>5337175</wp:posOffset>
@@ -3195,7 +3378,7 @@
         </wp:anchor>
       </w:drawing>
       <w:drawing>
-        <wp:anchor behindDoc="1" distT="0" distB="0" distL="114300" distR="114300" simplePos="0" locked="0" layoutInCell="1" allowOverlap="1" relativeHeight="83">
+        <wp:anchor behindDoc="1" distT="0" distB="0" distL="114300" distR="114300" simplePos="0" locked="0" layoutInCell="1" allowOverlap="1" relativeHeight="91">
           <wp:simplePos x="0" y="0"/>
           <wp:positionH relativeFrom="column">
             <wp:posOffset>-284480</wp:posOffset>
@@ -3369,7 +3552,7 @@
       <mc:AlternateContent>
         <mc:Choice Requires="wps">
           <w:drawing>
-            <wp:anchor behindDoc="1" distT="45720" distB="45720" distL="114300" distR="114300" simplePos="0" locked="0" layoutInCell="1" allowOverlap="1" relativeHeight="11">
+            <wp:anchor behindDoc="1" distT="45720" distB="45720" distL="114300" distR="114300" simplePos="0" locked="0" layoutInCell="1" allowOverlap="1" relativeHeight="12">
               <wp:simplePos x="0" y="0"/>
               <wp:positionH relativeFrom="margin">
                 <wp:posOffset>0</wp:posOffset>
@@ -3377,7 +3560,7 @@
               <wp:positionV relativeFrom="paragraph">
                 <wp:posOffset>-181610</wp:posOffset>
               </wp:positionV>
-              <wp:extent cx="3350895" cy="398145"/>
+              <wp:extent cx="3351530" cy="398780"/>
               <wp:effectExtent l="0" t="0" r="0" b="0"/>
               <wp:wrapSquare wrapText="bothSides"/>
               <wp:docPr id="21" name="Cuadro de texto 2"/>
@@ -3388,7 +3571,7 @@
                     <wps:spPr>
                       <a:xfrm>
                         <a:off x="0" y="0"/>
-                        <a:ext cx="3350160" cy="397440"/>
+                        <a:ext cx="3350880" cy="398160"/>
                       </a:xfrm>
                       <a:prstGeom prst="rect">
                         <a:avLst/>
@@ -3474,7 +3657,7 @@
         </mc:Choice>
         <mc:Fallback>
           <w:pict>
-            <v:rect id="shape_0" ID="Cuadro de texto 2" stroked="f" style="position:absolute;margin-left:0pt;margin-top:-14.3pt;width:263.75pt;height:31.25pt;mso-position-horizontal-relative:margin">
+            <v:rect id="shape_0" ID="Cuadro de texto 2" stroked="f" style="position:absolute;margin-left:0pt;margin-top:-14.3pt;width:263.8pt;height:31.3pt;mso-position-horizontal-relative:margin">
               <w10:wrap type="square"/>
               <v:fill o:detectmouseclick="t" on="false"/>
               <v:stroke color="#3465a4" weight="9360" joinstyle="round" endcap="flat"/>
@@ -3542,7 +3725,7 @@
         </mc:Fallback>
       </mc:AlternateContent>
       <w:drawing>
-        <wp:anchor behindDoc="1" distT="0" distB="0" distL="114300" distR="114300" simplePos="0" locked="0" layoutInCell="1" allowOverlap="1" relativeHeight="21">
+        <wp:anchor behindDoc="1" distT="0" distB="0" distL="114300" distR="114300" simplePos="0" locked="0" layoutInCell="1" allowOverlap="1" relativeHeight="23">
           <wp:simplePos x="0" y="0"/>
           <wp:positionH relativeFrom="margin">
             <wp:posOffset>4772025</wp:posOffset>
@@ -5055,6 +5238,132 @@
       <w:rFonts w:cs="OpenSymbol"/>
     </w:rPr>
   </w:style>
+  <w:style w:type="character" w:styleId="ListLabel41">
+    <w:name w:val="ListLabel 41"/>
+    <w:qFormat/>
+    <w:rPr>
+      <w:rFonts w:cs="OpenSymbol"/>
+    </w:rPr>
+  </w:style>
+  <w:style w:type="character" w:styleId="ListLabel42">
+    <w:name w:val="ListLabel 42"/>
+    <w:qFormat/>
+    <w:rPr>
+      <w:rFonts w:cs="OpenSymbol"/>
+    </w:rPr>
+  </w:style>
+  <w:style w:type="character" w:styleId="ListLabel43">
+    <w:name w:val="ListLabel 43"/>
+    <w:qFormat/>
+    <w:rPr>
+      <w:rFonts w:cs="OpenSymbol"/>
+    </w:rPr>
+  </w:style>
+  <w:style w:type="character" w:styleId="ListLabel44">
+    <w:name w:val="ListLabel 44"/>
+    <w:qFormat/>
+    <w:rPr>
+      <w:rFonts w:cs="OpenSymbol"/>
+    </w:rPr>
+  </w:style>
+  <w:style w:type="character" w:styleId="ListLabel45">
+    <w:name w:val="ListLabel 45"/>
+    <w:qFormat/>
+    <w:rPr>
+      <w:rFonts w:cs="OpenSymbol"/>
+    </w:rPr>
+  </w:style>
+  <w:style w:type="character" w:styleId="ListLabel46">
+    <w:name w:val="ListLabel 46"/>
+    <w:qFormat/>
+    <w:rPr>
+      <w:rFonts w:cs="OpenSymbol"/>
+    </w:rPr>
+  </w:style>
+  <w:style w:type="character" w:styleId="ListLabel47">
+    <w:name w:val="ListLabel 47"/>
+    <w:qFormat/>
+    <w:rPr>
+      <w:rFonts w:cs="OpenSymbol"/>
+    </w:rPr>
+  </w:style>
+  <w:style w:type="character" w:styleId="ListLabel48">
+    <w:name w:val="ListLabel 48"/>
+    <w:qFormat/>
+    <w:rPr>
+      <w:rFonts w:cs="OpenSymbol"/>
+    </w:rPr>
+  </w:style>
+  <w:style w:type="character" w:styleId="ListLabel49">
+    <w:name w:val="ListLabel 49"/>
+    <w:qFormat/>
+    <w:rPr>
+      <w:rFonts w:cs="OpenSymbol"/>
+    </w:rPr>
+  </w:style>
+  <w:style w:type="character" w:styleId="ListLabel50">
+    <w:name w:val="ListLabel 50"/>
+    <w:qFormat/>
+    <w:rPr>
+      <w:rFonts w:cs="OpenSymbol"/>
+    </w:rPr>
+  </w:style>
+  <w:style w:type="character" w:styleId="ListLabel51">
+    <w:name w:val="ListLabel 51"/>
+    <w:qFormat/>
+    <w:rPr>
+      <w:rFonts w:cs="OpenSymbol"/>
+    </w:rPr>
+  </w:style>
+  <w:style w:type="character" w:styleId="ListLabel52">
+    <w:name w:val="ListLabel 52"/>
+    <w:qFormat/>
+    <w:rPr>
+      <w:rFonts w:cs="OpenSymbol"/>
+    </w:rPr>
+  </w:style>
+  <w:style w:type="character" w:styleId="ListLabel53">
+    <w:name w:val="ListLabel 53"/>
+    <w:qFormat/>
+    <w:rPr>
+      <w:rFonts w:cs="OpenSymbol"/>
+    </w:rPr>
+  </w:style>
+  <w:style w:type="character" w:styleId="ListLabel54">
+    <w:name w:val="ListLabel 54"/>
+    <w:qFormat/>
+    <w:rPr>
+      <w:rFonts w:cs="OpenSymbol"/>
+    </w:rPr>
+  </w:style>
+  <w:style w:type="character" w:styleId="ListLabel55">
+    <w:name w:val="ListLabel 55"/>
+    <w:qFormat/>
+    <w:rPr>
+      <w:rFonts w:cs="OpenSymbol"/>
+    </w:rPr>
+  </w:style>
+  <w:style w:type="character" w:styleId="ListLabel56">
+    <w:name w:val="ListLabel 56"/>
+    <w:qFormat/>
+    <w:rPr>
+      <w:rFonts w:cs="OpenSymbol"/>
+    </w:rPr>
+  </w:style>
+  <w:style w:type="character" w:styleId="ListLabel57">
+    <w:name w:val="ListLabel 57"/>
+    <w:qFormat/>
+    <w:rPr>
+      <w:rFonts w:cs="OpenSymbol"/>
+    </w:rPr>
+  </w:style>
+  <w:style w:type="character" w:styleId="ListLabel58">
+    <w:name w:val="ListLabel 58"/>
+    <w:qFormat/>
+    <w:rPr>
+      <w:rFonts w:cs="OpenSymbol"/>
+    </w:rPr>
+  </w:style>
   <w:style w:type="paragraph" w:styleId="Heading">
     <w:name w:val="Heading"/>
     <w:basedOn w:val="Normal"/>

</xml_diff>

<commit_message>
Se modifican prototipos de pantallas de administración para agregar configuración de KPIs por período.
</commit_message>
<xml_diff>
--- a/doc/Hubble-Administracion.docx
+++ b/doc/Hubble-Administracion.docx
@@ -108,7 +108,7 @@
           <w:docGrid w:type="default" w:linePitch="360" w:charSpace="0"/>
         </w:sectPr>
         <w:pStyle w:val="Normal"/>
-        <w:spacing w:before="3686" w:after="0"/>
+        <w:spacing w:before="3688" w:after="0"/>
         <w:jc w:val="center"/>
         <w:rPr>
           <w:b/>
@@ -141,7 +141,7 @@
                 <wp:positionV relativeFrom="paragraph">
                   <wp:posOffset>1797685</wp:posOffset>
                 </wp:positionV>
-                <wp:extent cx="5692140" cy="2341245"/>
+                <wp:extent cx="5693410" cy="2342515"/>
                 <wp:effectExtent l="0" t="0" r="0" b="0"/>
                 <wp:wrapSquare wrapText="bothSides"/>
                 <wp:docPr id="2" name="Cuadro de texto 2"/>
@@ -152,7 +152,7 @@
                       <wps:spPr>
                         <a:xfrm>
                           <a:off x="0" y="0"/>
-                          <a:ext cx="5691600" cy="2340720"/>
+                          <a:ext cx="5692680" cy="2341800"/>
                         </a:xfrm>
                         <a:prstGeom prst="rect">
                           <a:avLst/>
@@ -263,7 +263,7 @@
           </mc:Choice>
           <mc:Fallback>
             <w:pict>
-              <v:rect id="shape_0" ID="Cuadro de texto 2" stroked="f" style="position:absolute;margin-left:85pt;margin-top:141.55pt;width:448.1pt;height:184.25pt;mso-position-horizontal-relative:page">
+              <v:rect id="shape_0" ID="Cuadro de texto 2" stroked="f" style="position:absolute;margin-left:85pt;margin-top:141.55pt;width:448.2pt;height:184.35pt;mso-position-horizontal-relative:page">
                 <w10:wrap type="square"/>
                 <v:fill o:detectmouseclick="t" on="false"/>
                 <v:stroke color="#3465a4" weight="9360" joinstyle="round" endcap="flat"/>
@@ -376,7 +376,7 @@
           <w:docPartGallery w:val="Table of Contents"/>
           <w:docPartUnique w:val="true"/>
         </w:docPartObj>
-        <w:id w:val="730215042"/>
+        <w:id w:val="1387670"/>
       </w:sdtPr>
       <w:sdtContent>
         <w:p>
@@ -418,13 +418,33 @@
             </w:rPr>
             <w:fldChar w:fldCharType="separate"/>
           </w:r>
+          <w:hyperlink w:anchor="__RefHeading___Toc196_141934952">
+            <w:r>
+              <w:rPr>
+                <w:webHidden/>
+                <w:rStyle w:val="IndexLink"/>
+              </w:rPr>
+              <w:t>1. Objetivos del documento</w:t>
+              <w:tab/>
+              <w:t>2</w:t>
+            </w:r>
+          </w:hyperlink>
+        </w:p>
+        <w:p>
+          <w:pPr>
+            <w:pStyle w:val="Contents1"/>
+            <w:tabs>
+              <w:tab w:val="right" w:pos="9731" w:leader="dot"/>
+            </w:tabs>
+            <w:rPr/>
+          </w:pPr>
           <w:hyperlink w:anchor="__RefHeading___Toc801_3717703543">
             <w:r>
               <w:rPr>
                 <w:webHidden/>
                 <w:rStyle w:val="IndexLink"/>
               </w:rPr>
-              <w:t>1. Introducción</w:t>
+              <w:t>2. Introducción</w:t>
               <w:tab/>
               <w:t>2</w:t>
             </w:r>
@@ -444,7 +464,7 @@
                 <w:webHidden/>
                 <w:rStyle w:val="IndexLink"/>
               </w:rPr>
-              <w:t>2. Seguridad</w:t>
+              <w:t>3. Seguridad</w:t>
               <w:tab/>
               <w:t>2</w:t>
             </w:r>
@@ -504,7 +524,7 @@
                 <w:webHidden/>
                 <w:rStyle w:val="IndexLink"/>
               </w:rPr>
-              <w:t>3. Prototipos</w:t>
+              <w:t>4. Prototipos</w:t>
               <w:tab/>
               <w:t>3</w:t>
             </w:r>
@@ -524,27 +544,11 @@
                 <w:webHidden/>
                 <w:rStyle w:val="IndexLink"/>
               </w:rPr>
-              <w:t>4. Colecciones MongoDB</w:t>
+              <w:t>5. Colecciones MongoDB</w:t>
               <w:tab/>
               <w:t>11</w:t>
             </w:r>
           </w:hyperlink>
-        </w:p>
-        <w:p>
-          <w:pPr>
-            <w:pStyle w:val="Normal"/>
-            <w:ind w:left="360" w:right="0" w:hanging="0"/>
-            <w:rPr>
-              <w:rFonts w:cs="Arial"/>
-            </w:rPr>
-          </w:pPr>
-          <w:r>
-            <w:rPr/>
-          </w:r>
-          <w:r>
-            <w:rPr/>
-            <w:fldChar w:fldCharType="end"/>
-          </w:r>
         </w:p>
         <w:p>
           <w:pPr>
@@ -556,12 +560,20 @@
             <w:ind w:left="360" w:right="0" w:hanging="0"/>
             <w:rPr/>
           </w:pPr>
+          <w:bookmarkStart w:id="0" w:name="__RefHeading___Toc196_141934952"/>
+          <w:bookmarkEnd w:id="0"/>
           <w:r>
             <w:rPr>
               <w:rFonts w:cs="Arial"/>
             </w:rPr>
             <w:t>Objetivos del documento</w:t>
           </w:r>
+          <w:r>
+            <w:rPr>
+              <w:rFonts w:cs="Arial"/>
+            </w:rPr>
+            <w:fldChar w:fldCharType="end"/>
+          </w:r>
         </w:p>
         <w:p>
           <w:pPr>
@@ -575,7 +587,7 @@
             </w:rPr>
             <w:t>Documentar el diseño de la aplicación de administración, el racional de las decisiones arquitectónicas y de diseño, los prototipos de las pantallas, y las colecciones MongoDB.</w:t>
           </w:r>
-          <w:bookmarkStart w:id="0" w:name="_Toc179626463"/>
+          <w:bookmarkStart w:id="1" w:name="_Toc179626463"/>
         </w:p>
         <w:p>
           <w:pPr>
@@ -586,17 +598,17 @@
             </w:numPr>
             <w:rPr/>
           </w:pPr>
-          <w:bookmarkStart w:id="1" w:name="__RefHeading___Toc801_3717703543"/>
-          <w:bookmarkStart w:id="2" w:name="_Toc503340015"/>
-          <w:bookmarkStart w:id="3" w:name="_Toc514677778"/>
-          <w:bookmarkEnd w:id="0"/>
+          <w:bookmarkStart w:id="2" w:name="__RefHeading___Toc801_3717703543"/>
+          <w:bookmarkStart w:id="3" w:name="_Toc503340015"/>
+          <w:bookmarkStart w:id="4" w:name="_Toc514677778"/>
           <w:bookmarkEnd w:id="1"/>
+          <w:bookmarkEnd w:id="2"/>
           <w:r>
             <w:rPr/>
             <w:t>Introducción</w:t>
           </w:r>
-          <w:bookmarkEnd w:id="2"/>
           <w:bookmarkEnd w:id="3"/>
+          <w:bookmarkEnd w:id="4"/>
         </w:p>
         <w:p>
           <w:pPr>
@@ -716,8 +728,8 @@
             </w:numPr>
             <w:rPr/>
           </w:pPr>
-          <w:bookmarkStart w:id="4" w:name="__RefHeading___Toc840_3395260487"/>
-          <w:bookmarkEnd w:id="4"/>
+          <w:bookmarkStart w:id="5" w:name="__RefHeading___Toc840_3395260487"/>
+          <w:bookmarkEnd w:id="5"/>
           <w:r>
             <w:rPr/>
             <w:t>Seguridad</w:t>
@@ -828,8 +840,8 @@
             <w:pStyle w:val="Heading2"/>
             <w:rPr/>
           </w:pPr>
-          <w:bookmarkStart w:id="5" w:name="__RefHeading___Toc180_1185719925"/>
-          <w:bookmarkEnd w:id="5"/>
+          <w:bookmarkStart w:id="6" w:name="__RefHeading___Toc180_1185719925"/>
+          <w:bookmarkEnd w:id="6"/>
           <w:r>
             <w:rPr/>
             <w:t>Autenticación</w:t>
@@ -953,8 +965,8 @@
             <w:pStyle w:val="Heading2"/>
             <w:rPr/>
           </w:pPr>
-          <w:bookmarkStart w:id="6" w:name="__RefHeading___Toc182_1185719925"/>
-          <w:bookmarkEnd w:id="6"/>
+          <w:bookmarkStart w:id="7" w:name="__RefHeading___Toc182_1185719925"/>
+          <w:bookmarkEnd w:id="7"/>
           <w:r>
             <w:rPr/>
             <w:t>Autorización</w:t>
@@ -1129,9 +1141,9 @@
             </w:tabs>
             <w:rPr/>
           </w:pPr>
-          <w:bookmarkStart w:id="7" w:name="__RefHeading___Toc803_3717703543"/>
-          <w:bookmarkStart w:id="8" w:name="_Toc514677779"/>
-          <w:bookmarkEnd w:id="7"/>
+          <w:bookmarkStart w:id="8" w:name="__RefHeading___Toc803_3717703543"/>
+          <w:bookmarkStart w:id="9" w:name="_Toc514677779"/>
+          <w:bookmarkEnd w:id="8"/>
           <w:r>
             <w:rPr>
               <w:szCs w:val="56"/>
@@ -1139,7 +1151,7 @@
             </w:rPr>
             <w:t>P</w:t>
           </w:r>
-          <w:bookmarkEnd w:id="8"/>
+          <w:bookmarkEnd w:id="9"/>
           <w:r>
             <w:rPr>
               <w:szCs w:val="56"/>
@@ -1519,8 +1531,37 @@
           </w:pPr>
           <w:r>
             <w:rPr/>
+          </w:r>
+        </w:p>
+        <w:p>
+          <w:pPr>
+            <w:pStyle w:val="Normal"/>
+            <w:shd w:val="clear" w:color="auto" w:fill="FFFFFF"/>
+            <w:tabs>
+              <w:tab w:val="left" w:pos="916" w:leader="none"/>
+              <w:tab w:val="left" w:pos="1832" w:leader="none"/>
+              <w:tab w:val="left" w:pos="2748" w:leader="none"/>
+              <w:tab w:val="left" w:pos="3664" w:leader="none"/>
+              <w:tab w:val="left" w:pos="4580" w:leader="none"/>
+              <w:tab w:val="left" w:pos="5496" w:leader="none"/>
+              <w:tab w:val="left" w:pos="6412" w:leader="none"/>
+              <w:tab w:val="left" w:pos="7328" w:leader="none"/>
+              <w:tab w:val="left" w:pos="8244" w:leader="none"/>
+              <w:tab w:val="left" w:pos="9160" w:leader="none"/>
+              <w:tab w:val="left" w:pos="10076" w:leader="none"/>
+              <w:tab w:val="left" w:pos="10992" w:leader="none"/>
+              <w:tab w:val="left" w:pos="11908" w:leader="none"/>
+              <w:tab w:val="left" w:pos="12824" w:leader="none"/>
+              <w:tab w:val="left" w:pos="13740" w:leader="none"/>
+              <w:tab w:val="left" w:pos="14656" w:leader="none"/>
+            </w:tabs>
+            <w:ind w:left="360" w:right="0" w:hanging="0"/>
+            <w:rPr/>
+          </w:pPr>
+          <w:r>
+            <w:rPr/>
             <w:drawing>
-              <wp:anchor behindDoc="0" distT="0" distB="0" distL="0" distR="0" simplePos="0" locked="0" layoutInCell="1" allowOverlap="1" relativeHeight="94">
+              <wp:anchor behindDoc="0" distT="0" distB="0" distL="0" distR="0" simplePos="0" locked="0" layoutInCell="1" allowOverlap="1" relativeHeight="128">
                 <wp:simplePos x="0" y="0"/>
                 <wp:positionH relativeFrom="column">
                   <wp:align>center</wp:align>
@@ -1528,7 +1569,7 @@
                 <wp:positionV relativeFrom="paragraph">
                   <wp:posOffset>635</wp:posOffset>
                 </wp:positionV>
-                <wp:extent cx="5950585" cy="3958590"/>
+                <wp:extent cx="5950585" cy="4304030"/>
                 <wp:effectExtent l="0" t="0" r="0" b="0"/>
                 <wp:wrapSquare wrapText="largest"/>
                 <wp:docPr id="6" name="Image3" descr=""/>
@@ -1553,7 +1594,7 @@
                       <pic:spPr bwMode="auto">
                         <a:xfrm>
                           <a:off x="0" y="0"/>
-                          <a:ext cx="5950585" cy="3958590"/>
+                          <a:ext cx="5950585" cy="4304030"/>
                         </a:xfrm>
                         <a:prstGeom prst="rect">
                           <a:avLst/>
@@ -1593,37 +1634,8 @@
           </w:pPr>
           <w:r>
             <w:rPr/>
-          </w:r>
-        </w:p>
-        <w:p>
-          <w:pPr>
-            <w:pStyle w:val="Normal"/>
-            <w:shd w:val="clear" w:color="auto" w:fill="FFFFFF"/>
-            <w:tabs>
-              <w:tab w:val="left" w:pos="916" w:leader="none"/>
-              <w:tab w:val="left" w:pos="1832" w:leader="none"/>
-              <w:tab w:val="left" w:pos="2748" w:leader="none"/>
-              <w:tab w:val="left" w:pos="3664" w:leader="none"/>
-              <w:tab w:val="left" w:pos="4580" w:leader="none"/>
-              <w:tab w:val="left" w:pos="5496" w:leader="none"/>
-              <w:tab w:val="left" w:pos="6412" w:leader="none"/>
-              <w:tab w:val="left" w:pos="7328" w:leader="none"/>
-              <w:tab w:val="left" w:pos="8244" w:leader="none"/>
-              <w:tab w:val="left" w:pos="9160" w:leader="none"/>
-              <w:tab w:val="left" w:pos="10076" w:leader="none"/>
-              <w:tab w:val="left" w:pos="10992" w:leader="none"/>
-              <w:tab w:val="left" w:pos="11908" w:leader="none"/>
-              <w:tab w:val="left" w:pos="12824" w:leader="none"/>
-              <w:tab w:val="left" w:pos="13740" w:leader="none"/>
-              <w:tab w:val="left" w:pos="14656" w:leader="none"/>
-            </w:tabs>
-            <w:ind w:left="360" w:right="0" w:hanging="0"/>
-            <w:rPr/>
-          </w:pPr>
-          <w:r>
-            <w:rPr/>
             <w:drawing>
-              <wp:anchor behindDoc="0" distT="0" distB="0" distL="0" distR="0" simplePos="0" locked="0" layoutInCell="1" allowOverlap="1" relativeHeight="95">
+              <wp:anchor behindDoc="0" distT="0" distB="0" distL="0" distR="0" simplePos="0" locked="0" layoutInCell="1" allowOverlap="1" relativeHeight="129">
                 <wp:simplePos x="0" y="0"/>
                 <wp:positionH relativeFrom="column">
                   <wp:align>center</wp:align>
@@ -1631,7 +1643,7 @@
                 <wp:positionV relativeFrom="paragraph">
                   <wp:posOffset>635</wp:posOffset>
                 </wp:positionV>
-                <wp:extent cx="5950585" cy="4077335"/>
+                <wp:extent cx="5950585" cy="4415155"/>
                 <wp:effectExtent l="0" t="0" r="0" b="0"/>
                 <wp:wrapSquare wrapText="largest"/>
                 <wp:docPr id="7" name="Image4" descr=""/>
@@ -1656,7 +1668,7 @@
                       <pic:spPr bwMode="auto">
                         <a:xfrm>
                           <a:off x="0" y="0"/>
-                          <a:ext cx="5950585" cy="4077335"/>
+                          <a:ext cx="5950585" cy="4415155"/>
                         </a:xfrm>
                         <a:prstGeom prst="rect">
                           <a:avLst/>
@@ -1697,15 +1709,15 @@
           <w:r>
             <w:rPr/>
             <w:drawing>
-              <wp:anchor behindDoc="0" distT="0" distB="0" distL="0" distR="0" simplePos="0" locked="0" layoutInCell="1" allowOverlap="1" relativeHeight="96">
+              <wp:anchor behindDoc="0" distT="0" distB="0" distL="0" distR="0" simplePos="0" locked="0" layoutInCell="1" allowOverlap="1" relativeHeight="130">
                 <wp:simplePos x="0" y="0"/>
                 <wp:positionH relativeFrom="column">
                   <wp:align>center</wp:align>
                 </wp:positionH>
                 <wp:positionV relativeFrom="paragraph">
-                  <wp:posOffset>635</wp:posOffset>
+                  <wp:align>top</wp:align>
                 </wp:positionV>
-                <wp:extent cx="5950585" cy="4315460"/>
+                <wp:extent cx="5950585" cy="5492750"/>
                 <wp:effectExtent l="0" t="0" r="0" b="0"/>
                 <wp:wrapSquare wrapText="largest"/>
                 <wp:docPr id="8" name="Image5" descr=""/>
@@ -1730,7 +1742,7 @@
                       <pic:spPr bwMode="auto">
                         <a:xfrm>
                           <a:off x="0" y="0"/>
-                          <a:ext cx="5950585" cy="4315460"/>
+                          <a:ext cx="5950585" cy="5492750"/>
                         </a:xfrm>
                         <a:prstGeom prst="rect">
                           <a:avLst/>
@@ -1770,37 +1782,8 @@
           </w:pPr>
           <w:r>
             <w:rPr/>
-          </w:r>
-        </w:p>
-        <w:p>
-          <w:pPr>
-            <w:pStyle w:val="Normal"/>
-            <w:shd w:val="clear" w:color="auto" w:fill="FFFFFF"/>
-            <w:tabs>
-              <w:tab w:val="left" w:pos="916" w:leader="none"/>
-              <w:tab w:val="left" w:pos="1832" w:leader="none"/>
-              <w:tab w:val="left" w:pos="2748" w:leader="none"/>
-              <w:tab w:val="left" w:pos="3664" w:leader="none"/>
-              <w:tab w:val="left" w:pos="4580" w:leader="none"/>
-              <w:tab w:val="left" w:pos="5496" w:leader="none"/>
-              <w:tab w:val="left" w:pos="6412" w:leader="none"/>
-              <w:tab w:val="left" w:pos="7328" w:leader="none"/>
-              <w:tab w:val="left" w:pos="8244" w:leader="none"/>
-              <w:tab w:val="left" w:pos="9160" w:leader="none"/>
-              <w:tab w:val="left" w:pos="10076" w:leader="none"/>
-              <w:tab w:val="left" w:pos="10992" w:leader="none"/>
-              <w:tab w:val="left" w:pos="11908" w:leader="none"/>
-              <w:tab w:val="left" w:pos="12824" w:leader="none"/>
-              <w:tab w:val="left" w:pos="13740" w:leader="none"/>
-              <w:tab w:val="left" w:pos="14656" w:leader="none"/>
-            </w:tabs>
-            <w:ind w:left="360" w:right="0" w:hanging="0"/>
-            <w:rPr/>
-          </w:pPr>
-          <w:r>
-            <w:rPr/>
             <w:drawing>
-              <wp:anchor behindDoc="0" distT="0" distB="0" distL="0" distR="0" simplePos="0" locked="0" layoutInCell="1" allowOverlap="1" relativeHeight="97">
+              <wp:anchor behindDoc="0" distT="0" distB="0" distL="0" distR="0" simplePos="0" locked="0" layoutInCell="1" allowOverlap="1" relativeHeight="131">
                 <wp:simplePos x="0" y="0"/>
                 <wp:positionH relativeFrom="column">
                   <wp:align>center</wp:align>
@@ -1808,7 +1791,7 @@
                 <wp:positionV relativeFrom="paragraph">
                   <wp:posOffset>635</wp:posOffset>
                 </wp:positionV>
-                <wp:extent cx="5950585" cy="3958590"/>
+                <wp:extent cx="5950585" cy="4905375"/>
                 <wp:effectExtent l="0" t="0" r="0" b="0"/>
                 <wp:wrapSquare wrapText="largest"/>
                 <wp:docPr id="9" name="Image6" descr=""/>
@@ -1833,7 +1816,7 @@
                       <pic:spPr bwMode="auto">
                         <a:xfrm>
                           <a:off x="0" y="0"/>
-                          <a:ext cx="5950585" cy="3958590"/>
+                          <a:ext cx="5950585" cy="4905375"/>
                         </a:xfrm>
                         <a:prstGeom prst="rect">
                           <a:avLst/>
@@ -1873,8 +1856,37 @@
           </w:pPr>
           <w:r>
             <w:rPr/>
+          </w:r>
+        </w:p>
+        <w:p>
+          <w:pPr>
+            <w:pStyle w:val="Normal"/>
+            <w:shd w:val="clear" w:color="auto" w:fill="FFFFFF"/>
+            <w:tabs>
+              <w:tab w:val="left" w:pos="916" w:leader="none"/>
+              <w:tab w:val="left" w:pos="1832" w:leader="none"/>
+              <w:tab w:val="left" w:pos="2748" w:leader="none"/>
+              <w:tab w:val="left" w:pos="3664" w:leader="none"/>
+              <w:tab w:val="left" w:pos="4580" w:leader="none"/>
+              <w:tab w:val="left" w:pos="5496" w:leader="none"/>
+              <w:tab w:val="left" w:pos="6412" w:leader="none"/>
+              <w:tab w:val="left" w:pos="7328" w:leader="none"/>
+              <w:tab w:val="left" w:pos="8244" w:leader="none"/>
+              <w:tab w:val="left" w:pos="9160" w:leader="none"/>
+              <w:tab w:val="left" w:pos="10076" w:leader="none"/>
+              <w:tab w:val="left" w:pos="10992" w:leader="none"/>
+              <w:tab w:val="left" w:pos="11908" w:leader="none"/>
+              <w:tab w:val="left" w:pos="12824" w:leader="none"/>
+              <w:tab w:val="left" w:pos="13740" w:leader="none"/>
+              <w:tab w:val="left" w:pos="14656" w:leader="none"/>
+            </w:tabs>
+            <w:ind w:left="360" w:right="0" w:hanging="0"/>
+            <w:rPr/>
+          </w:pPr>
+          <w:r>
+            <w:rPr/>
             <w:drawing>
-              <wp:anchor behindDoc="0" distT="0" distB="0" distL="0" distR="0" simplePos="0" locked="0" layoutInCell="1" allowOverlap="1" relativeHeight="98">
+              <wp:anchor behindDoc="0" distT="0" distB="0" distL="0" distR="0" simplePos="0" locked="0" layoutInCell="1" allowOverlap="1" relativeHeight="94">
                 <wp:simplePos x="0" y="0"/>
                 <wp:positionH relativeFrom="column">
                   <wp:align>center</wp:align>
@@ -1977,7 +1989,7 @@
           <w:r>
             <w:rPr/>
             <w:drawing>
-              <wp:anchor behindDoc="0" distT="0" distB="0" distL="0" distR="0" simplePos="0" locked="0" layoutInCell="1" allowOverlap="1" relativeHeight="99">
+              <wp:anchor behindDoc="0" distT="0" distB="0" distL="0" distR="0" simplePos="0" locked="0" layoutInCell="1" allowOverlap="1" relativeHeight="95">
                 <wp:simplePos x="0" y="0"/>
                 <wp:positionH relativeFrom="column">
                   <wp:align>center</wp:align>
@@ -2080,7 +2092,7 @@
           <w:r>
             <w:rPr/>
             <w:drawing>
-              <wp:anchor behindDoc="0" distT="0" distB="0" distL="0" distR="0" simplePos="0" locked="0" layoutInCell="1" allowOverlap="1" relativeHeight="100">
+              <wp:anchor behindDoc="0" distT="0" distB="0" distL="0" distR="0" simplePos="0" locked="0" layoutInCell="1" allowOverlap="1" relativeHeight="96">
                 <wp:simplePos x="0" y="0"/>
                 <wp:positionH relativeFrom="column">
                   <wp:align>center</wp:align>
@@ -2183,7 +2195,7 @@
           <w:r>
             <w:rPr/>
             <w:drawing>
-              <wp:anchor behindDoc="0" distT="0" distB="0" distL="0" distR="0" simplePos="0" locked="0" layoutInCell="1" allowOverlap="1" relativeHeight="101">
+              <wp:anchor behindDoc="0" distT="0" distB="0" distL="0" distR="0" simplePos="0" locked="0" layoutInCell="1" allowOverlap="1" relativeHeight="97">
                 <wp:simplePos x="0" y="0"/>
                 <wp:positionH relativeFrom="column">
                   <wp:align>center</wp:align>
@@ -2257,7 +2269,7 @@
           <w:r>
             <w:rPr/>
             <w:drawing>
-              <wp:anchor behindDoc="0" distT="0" distB="0" distL="0" distR="0" simplePos="0" locked="0" layoutInCell="1" allowOverlap="1" relativeHeight="102">
+              <wp:anchor behindDoc="0" distT="0" distB="0" distL="0" distR="0" simplePos="0" locked="0" layoutInCell="1" allowOverlap="1" relativeHeight="98">
                 <wp:simplePos x="0" y="0"/>
                 <wp:positionH relativeFrom="column">
                   <wp:align>center</wp:align>
@@ -2331,7 +2343,7 @@
           <w:r>
             <w:rPr/>
             <w:drawing>
-              <wp:anchor behindDoc="0" distT="0" distB="0" distL="0" distR="0" simplePos="0" locked="0" layoutInCell="1" allowOverlap="1" relativeHeight="103">
+              <wp:anchor behindDoc="0" distT="0" distB="0" distL="0" distR="0" simplePos="0" locked="0" layoutInCell="1" allowOverlap="1" relativeHeight="99">
                 <wp:simplePos x="0" y="0"/>
                 <wp:positionH relativeFrom="column">
                   <wp:align>center</wp:align>
@@ -2405,7 +2417,7 @@
           <w:r>
             <w:rPr/>
             <w:drawing>
-              <wp:anchor behindDoc="0" distT="0" distB="0" distL="0" distR="0" simplePos="0" locked="0" layoutInCell="1" allowOverlap="1" relativeHeight="104">
+              <wp:anchor behindDoc="0" distT="0" distB="0" distL="0" distR="0" simplePos="0" locked="0" layoutInCell="1" allowOverlap="1" relativeHeight="100">
                 <wp:simplePos x="0" y="0"/>
                 <wp:positionH relativeFrom="column">
                   <wp:align>center</wp:align>
@@ -2508,7 +2520,7 @@
           <w:r>
             <w:rPr/>
             <w:drawing>
-              <wp:anchor behindDoc="0" distT="0" distB="0" distL="0" distR="0" simplePos="0" locked="0" layoutInCell="1" allowOverlap="1" relativeHeight="105">
+              <wp:anchor behindDoc="0" distT="0" distB="0" distL="0" distR="0" simplePos="0" locked="0" layoutInCell="1" allowOverlap="1" relativeHeight="101">
                 <wp:simplePos x="0" y="0"/>
                 <wp:positionH relativeFrom="column">
                   <wp:align>center</wp:align>
@@ -2582,7 +2594,7 @@
           <w:r>
             <w:rPr/>
             <w:drawing>
-              <wp:anchor behindDoc="0" distT="0" distB="0" distL="0" distR="0" simplePos="0" locked="0" layoutInCell="1" allowOverlap="1" relativeHeight="106">
+              <wp:anchor behindDoc="0" distT="0" distB="0" distL="0" distR="0" simplePos="0" locked="0" layoutInCell="1" allowOverlap="1" relativeHeight="102">
                 <wp:simplePos x="0" y="0"/>
                 <wp:positionH relativeFrom="column">
                   <wp:align>center</wp:align>
@@ -2656,7 +2668,7 @@
           <w:r>
             <w:rPr/>
             <w:drawing>
-              <wp:anchor behindDoc="0" distT="0" distB="0" distL="0" distR="0" simplePos="0" locked="0" layoutInCell="1" allowOverlap="1" relativeHeight="107">
+              <wp:anchor behindDoc="0" distT="0" distB="0" distL="0" distR="0" simplePos="0" locked="0" layoutInCell="1" allowOverlap="1" relativeHeight="103">
                 <wp:simplePos x="0" y="0"/>
                 <wp:positionH relativeFrom="column">
                   <wp:align>center</wp:align>
@@ -2711,8 +2723,8 @@
             </w:numPr>
             <w:rPr/>
           </w:pPr>
-          <w:bookmarkStart w:id="9" w:name="__RefHeading___Toc805_3717703543"/>
-          <w:bookmarkEnd w:id="9"/>
+          <w:bookmarkStart w:id="10" w:name="__RefHeading___Toc805_3717703543"/>
+          <w:bookmarkEnd w:id="10"/>
           <w:r>
             <w:rPr>
               <w:szCs w:val="56"/>
@@ -2763,7 +2775,7 @@
               <w:rFonts w:cs="Arial"/>
             </w:rPr>
             <w:drawing>
-              <wp:anchor behindDoc="0" distT="0" distB="0" distL="0" distR="0" simplePos="0" locked="0" layoutInCell="1" allowOverlap="1" relativeHeight="108">
+              <wp:anchor behindDoc="0" distT="0" distB="0" distL="0" distR="0" simplePos="0" locked="0" layoutInCell="1" allowOverlap="1" relativeHeight="104">
                 <wp:simplePos x="0" y="0"/>
                 <wp:positionH relativeFrom="column">
                   <wp:align>center</wp:align>
@@ -2771,7 +2783,7 @@
                 <wp:positionV relativeFrom="paragraph">
                   <wp:posOffset>635</wp:posOffset>
                 </wp:positionV>
-                <wp:extent cx="5950585" cy="3779520"/>
+                <wp:extent cx="5950585" cy="3965575"/>
                 <wp:effectExtent l="0" t="0" r="0" b="0"/>
                 <wp:wrapSquare wrapText="largest"/>
                 <wp:docPr id="20" name="Image17" descr=""/>
@@ -2796,7 +2808,7 @@
                       <pic:spPr bwMode="auto">
                         <a:xfrm>
                           <a:off x="0" y="0"/>
-                          <a:ext cx="5950585" cy="3779520"/>
+                          <a:ext cx="5950585" cy="3965575"/>
                         </a:xfrm>
                         <a:prstGeom prst="rect">
                           <a:avLst/>
@@ -3064,12 +3076,12 @@
             <wp:anchor behindDoc="1" distT="0" distB="0" distL="114300" distR="114300" simplePos="0" locked="0" layoutInCell="1" allowOverlap="1" relativeHeight="34">
               <wp:simplePos x="0" y="0"/>
               <wp:positionH relativeFrom="column">
-                <wp:posOffset>501650</wp:posOffset>
+                <wp:posOffset>501015</wp:posOffset>
               </wp:positionH>
               <wp:positionV relativeFrom="paragraph">
-                <wp:posOffset>10007600</wp:posOffset>
+                <wp:posOffset>10006965</wp:posOffset>
               </wp:positionV>
-              <wp:extent cx="1045210" cy="2540"/>
+              <wp:extent cx="1046480" cy="3810"/>
               <wp:effectExtent l="0" t="0" r="0" b="0"/>
               <wp:wrapNone/>
               <wp:docPr id="24" name="Image3"/>
@@ -3087,7 +3099,7 @@
                     <pic:spPr>
                       <a:xfrm rot="10800000">
                         <a:off x="0" y="0"/>
-                        <a:ext cx="1044720" cy="1800"/>
+                        <a:ext cx="1045800" cy="3240"/>
                       </a:xfrm>
                       <a:prstGeom prst="rect">
                         <a:avLst/>
@@ -3123,7 +3135,7 @@
               <v:path o:extrusionok="f" gradientshapeok="t" o:connecttype="rect"/>
               <o:lock v:ext="edit" aspectratio="t"/>
             </v:shapetype>
-            <v:shape id="shape_0" ID="Image3" stroked="f" style="position:absolute;margin-left:39.5pt;margin-top:788pt;width:82.2pt;height:0.1pt;rotation:180" type="shapetype_75">
+            <v:shape id="shape_0" ID="Image3" stroked="f" style="position:absolute;margin-left:39.45pt;margin-top:787.95pt;width:82.3pt;height:0.2pt;rotation:180" type="shapetype_75">
               <v:imagedata r:id="rId1" o:detectmouseclick="t"/>
               <w10:wrap type="none"/>
               <v:stroke color="#3465a4" joinstyle="round" endcap="flat"/>
@@ -3137,12 +3149,12 @@
             <wp:anchor behindDoc="1" distT="0" distB="0" distL="114300" distR="114300" simplePos="0" locked="0" layoutInCell="1" allowOverlap="1" relativeHeight="45">
               <wp:simplePos x="0" y="0"/>
               <wp:positionH relativeFrom="margin">
-                <wp:posOffset>6435725</wp:posOffset>
+                <wp:posOffset>6435090</wp:posOffset>
               </wp:positionH>
               <wp:positionV relativeFrom="paragraph">
-                <wp:posOffset>9801860</wp:posOffset>
+                <wp:posOffset>9801225</wp:posOffset>
               </wp:positionV>
-              <wp:extent cx="659765" cy="2540"/>
+              <wp:extent cx="661035" cy="3810"/>
               <wp:effectExtent l="0" t="0" r="0" b="0"/>
               <wp:wrapNone/>
               <wp:docPr id="25" name="Image4"/>
@@ -3160,7 +3172,7 @@
                     <pic:spPr>
                       <a:xfrm rot="10800000">
                         <a:off x="0" y="0"/>
-                        <a:ext cx="659160" cy="1800"/>
+                        <a:ext cx="660240" cy="3240"/>
                       </a:xfrm>
                       <a:prstGeom prst="rect">
                         <a:avLst/>
@@ -3177,7 +3189,7 @@
         </mc:Choice>
         <mc:Fallback>
           <w:pict>
-            <v:shape id="shape_0" ID="Image4" stroked="f" style="position:absolute;margin-left:506.75pt;margin-top:771.8pt;width:51.85pt;height:0.1pt;rotation:180;mso-position-horizontal-relative:margin" type="shapetype_75">
+            <v:shape id="shape_0" ID="Image4" stroked="f" style="position:absolute;margin-left:506.7pt;margin-top:771.75pt;width:51.95pt;height:0.2pt;rotation:180;mso-position-horizontal-relative:margin" type="shapetype_75">
               <v:imagedata r:id="rId2" o:detectmouseclick="t"/>
               <w10:wrap type="none"/>
               <v:stroke color="#3465a4" joinstyle="round" endcap="flat"/>
@@ -3196,7 +3208,7 @@
               <wp:positionV relativeFrom="paragraph">
                 <wp:posOffset>-31115</wp:posOffset>
               </wp:positionV>
-              <wp:extent cx="2869565" cy="412115"/>
+              <wp:extent cx="2870835" cy="413385"/>
               <wp:effectExtent l="0" t="0" r="0" b="0"/>
               <wp:wrapSquare wrapText="bothSides"/>
               <wp:docPr id="26" name="Cuadro de texto 2"/>
@@ -3207,7 +3219,7 @@
                     <wps:spPr>
                       <a:xfrm>
                         <a:off x="0" y="0"/>
-                        <a:ext cx="2868840" cy="411480"/>
+                        <a:ext cx="2870280" cy="412920"/>
                       </a:xfrm>
                       <a:prstGeom prst="rect">
                         <a:avLst/>
@@ -3252,7 +3264,7 @@
         </mc:Choice>
         <mc:Fallback>
           <w:pict>
-            <v:rect id="shape_0" ID="Cuadro de texto 2" stroked="f" style="position:absolute;margin-left:206.35pt;margin-top:-2.45pt;width:225.85pt;height:32.35pt">
+            <v:rect id="shape_0" ID="Cuadro de texto 2" stroked="f" style="position:absolute;margin-left:206.35pt;margin-top:-2.45pt;width:225.95pt;height:32.45pt">
               <w10:wrap type="none"/>
               <v:fill o:detectmouseclick="t" on="false"/>
               <v:stroke color="#3465a4" joinstyle="round" endcap="flat"/>
@@ -3284,12 +3296,12 @@
             <wp:anchor behindDoc="1" distT="0" distB="0" distL="114300" distR="114300" simplePos="0" locked="0" layoutInCell="1" allowOverlap="1" relativeHeight="69">
               <wp:simplePos x="0" y="0"/>
               <wp:positionH relativeFrom="margin">
-                <wp:posOffset>6435725</wp:posOffset>
+                <wp:posOffset>6435090</wp:posOffset>
               </wp:positionH>
               <wp:positionV relativeFrom="paragraph">
-                <wp:posOffset>9801860</wp:posOffset>
+                <wp:posOffset>9801225</wp:posOffset>
               </wp:positionV>
-              <wp:extent cx="659765" cy="2540"/>
+              <wp:extent cx="661035" cy="3810"/>
               <wp:effectExtent l="0" t="0" r="0" b="0"/>
               <wp:wrapNone/>
               <wp:docPr id="28" name="Imagen 21"/>
@@ -3307,7 +3319,7 @@
                     <pic:spPr>
                       <a:xfrm rot="10800000">
                         <a:off x="0" y="0"/>
-                        <a:ext cx="659160" cy="1800"/>
+                        <a:ext cx="660240" cy="3240"/>
                       </a:xfrm>
                       <a:prstGeom prst="rect">
                         <a:avLst/>
@@ -3324,7 +3336,7 @@
         </mc:Choice>
         <mc:Fallback>
           <w:pict>
-            <v:shape id="shape_0" ID="Imagen 21" stroked="f" style="position:absolute;margin-left:506.75pt;margin-top:771.8pt;width:51.85pt;height:0.1pt;rotation:180;mso-position-horizontal-relative:margin" type="shapetype_75">
+            <v:shape id="shape_0" ID="Imagen 21" stroked="f" style="position:absolute;margin-left:506.7pt;margin-top:771.75pt;width:51.95pt;height:0.2pt;rotation:180;mso-position-horizontal-relative:margin" type="shapetype_75">
               <v:imagedata r:id="rId2" o:detectmouseclick="t"/>
               <w10:wrap type="none"/>
               <v:stroke color="#3465a4" joinstyle="round" endcap="flat"/>
@@ -3560,7 +3572,7 @@
               <wp:positionV relativeFrom="paragraph">
                 <wp:posOffset>-181610</wp:posOffset>
               </wp:positionV>
-              <wp:extent cx="3351530" cy="398780"/>
+              <wp:extent cx="3352800" cy="400050"/>
               <wp:effectExtent l="0" t="0" r="0" b="0"/>
               <wp:wrapSquare wrapText="bothSides"/>
               <wp:docPr id="21" name="Cuadro de texto 2"/>
@@ -3571,7 +3583,7 @@
                     <wps:spPr>
                       <a:xfrm>
                         <a:off x="0" y="0"/>
-                        <a:ext cx="3350880" cy="398160"/>
+                        <a:ext cx="3352320" cy="399240"/>
                       </a:xfrm>
                       <a:prstGeom prst="rect">
                         <a:avLst/>
@@ -3657,7 +3669,7 @@
         </mc:Choice>
         <mc:Fallback>
           <w:pict>
-            <v:rect id="shape_0" ID="Cuadro de texto 2" stroked="f" style="position:absolute;margin-left:0pt;margin-top:-14.3pt;width:263.8pt;height:31.3pt;mso-position-horizontal-relative:margin">
+            <v:rect id="shape_0" ID="Cuadro de texto 2" stroked="f" style="position:absolute;margin-left:0pt;margin-top:-14.3pt;width:263.9pt;height:31.4pt;mso-position-horizontal-relative:margin">
               <w10:wrap type="square"/>
               <v:fill o:detectmouseclick="t" on="false"/>
               <v:stroke color="#3465a4" weight="9360" joinstyle="round" endcap="flat"/>
@@ -5364,6 +5376,258 @@
       <w:rFonts w:cs="OpenSymbol"/>
     </w:rPr>
   </w:style>
+  <w:style w:type="character" w:styleId="ListLabel59">
+    <w:name w:val="ListLabel 59"/>
+    <w:qFormat/>
+    <w:rPr>
+      <w:rFonts w:cs="OpenSymbol"/>
+    </w:rPr>
+  </w:style>
+  <w:style w:type="character" w:styleId="ListLabel60">
+    <w:name w:val="ListLabel 60"/>
+    <w:qFormat/>
+    <w:rPr>
+      <w:rFonts w:cs="OpenSymbol"/>
+    </w:rPr>
+  </w:style>
+  <w:style w:type="character" w:styleId="ListLabel61">
+    <w:name w:val="ListLabel 61"/>
+    <w:qFormat/>
+    <w:rPr>
+      <w:rFonts w:cs="OpenSymbol"/>
+    </w:rPr>
+  </w:style>
+  <w:style w:type="character" w:styleId="ListLabel62">
+    <w:name w:val="ListLabel 62"/>
+    <w:qFormat/>
+    <w:rPr>
+      <w:rFonts w:cs="OpenSymbol"/>
+    </w:rPr>
+  </w:style>
+  <w:style w:type="character" w:styleId="ListLabel63">
+    <w:name w:val="ListLabel 63"/>
+    <w:qFormat/>
+    <w:rPr>
+      <w:rFonts w:cs="OpenSymbol"/>
+    </w:rPr>
+  </w:style>
+  <w:style w:type="character" w:styleId="ListLabel64">
+    <w:name w:val="ListLabel 64"/>
+    <w:qFormat/>
+    <w:rPr>
+      <w:rFonts w:cs="OpenSymbol"/>
+    </w:rPr>
+  </w:style>
+  <w:style w:type="character" w:styleId="ListLabel65">
+    <w:name w:val="ListLabel 65"/>
+    <w:qFormat/>
+    <w:rPr>
+      <w:rFonts w:cs="OpenSymbol"/>
+    </w:rPr>
+  </w:style>
+  <w:style w:type="character" w:styleId="ListLabel66">
+    <w:name w:val="ListLabel 66"/>
+    <w:qFormat/>
+    <w:rPr>
+      <w:rFonts w:cs="OpenSymbol"/>
+    </w:rPr>
+  </w:style>
+  <w:style w:type="character" w:styleId="ListLabel67">
+    <w:name w:val="ListLabel 67"/>
+    <w:qFormat/>
+    <w:rPr>
+      <w:rFonts w:cs="OpenSymbol"/>
+    </w:rPr>
+  </w:style>
+  <w:style w:type="character" w:styleId="ListLabel68">
+    <w:name w:val="ListLabel 68"/>
+    <w:qFormat/>
+    <w:rPr>
+      <w:rFonts w:cs="OpenSymbol"/>
+    </w:rPr>
+  </w:style>
+  <w:style w:type="character" w:styleId="ListLabel69">
+    <w:name w:val="ListLabel 69"/>
+    <w:qFormat/>
+    <w:rPr>
+      <w:rFonts w:cs="OpenSymbol"/>
+    </w:rPr>
+  </w:style>
+  <w:style w:type="character" w:styleId="ListLabel70">
+    <w:name w:val="ListLabel 70"/>
+    <w:qFormat/>
+    <w:rPr>
+      <w:rFonts w:cs="OpenSymbol"/>
+    </w:rPr>
+  </w:style>
+  <w:style w:type="character" w:styleId="ListLabel71">
+    <w:name w:val="ListLabel 71"/>
+    <w:qFormat/>
+    <w:rPr>
+      <w:rFonts w:cs="OpenSymbol"/>
+    </w:rPr>
+  </w:style>
+  <w:style w:type="character" w:styleId="ListLabel72">
+    <w:name w:val="ListLabel 72"/>
+    <w:qFormat/>
+    <w:rPr>
+      <w:rFonts w:cs="OpenSymbol"/>
+    </w:rPr>
+  </w:style>
+  <w:style w:type="character" w:styleId="ListLabel73">
+    <w:name w:val="ListLabel 73"/>
+    <w:qFormat/>
+    <w:rPr>
+      <w:rFonts w:cs="OpenSymbol"/>
+    </w:rPr>
+  </w:style>
+  <w:style w:type="character" w:styleId="ListLabel74">
+    <w:name w:val="ListLabel 74"/>
+    <w:qFormat/>
+    <w:rPr>
+      <w:rFonts w:cs="OpenSymbol"/>
+    </w:rPr>
+  </w:style>
+  <w:style w:type="character" w:styleId="ListLabel75">
+    <w:name w:val="ListLabel 75"/>
+    <w:qFormat/>
+    <w:rPr>
+      <w:rFonts w:cs="OpenSymbol"/>
+    </w:rPr>
+  </w:style>
+  <w:style w:type="character" w:styleId="ListLabel76">
+    <w:name w:val="ListLabel 76"/>
+    <w:qFormat/>
+    <w:rPr>
+      <w:rFonts w:cs="OpenSymbol"/>
+    </w:rPr>
+  </w:style>
+  <w:style w:type="character" w:styleId="ListLabel77">
+    <w:name w:val="ListLabel 77"/>
+    <w:qFormat/>
+    <w:rPr>
+      <w:rFonts w:cs="OpenSymbol"/>
+    </w:rPr>
+  </w:style>
+  <w:style w:type="character" w:styleId="ListLabel78">
+    <w:name w:val="ListLabel 78"/>
+    <w:qFormat/>
+    <w:rPr>
+      <w:rFonts w:cs="OpenSymbol"/>
+    </w:rPr>
+  </w:style>
+  <w:style w:type="character" w:styleId="ListLabel79">
+    <w:name w:val="ListLabel 79"/>
+    <w:qFormat/>
+    <w:rPr>
+      <w:rFonts w:cs="OpenSymbol"/>
+    </w:rPr>
+  </w:style>
+  <w:style w:type="character" w:styleId="ListLabel80">
+    <w:name w:val="ListLabel 80"/>
+    <w:qFormat/>
+    <w:rPr>
+      <w:rFonts w:cs="OpenSymbol"/>
+    </w:rPr>
+  </w:style>
+  <w:style w:type="character" w:styleId="ListLabel81">
+    <w:name w:val="ListLabel 81"/>
+    <w:qFormat/>
+    <w:rPr>
+      <w:rFonts w:cs="OpenSymbol"/>
+    </w:rPr>
+  </w:style>
+  <w:style w:type="character" w:styleId="ListLabel82">
+    <w:name w:val="ListLabel 82"/>
+    <w:qFormat/>
+    <w:rPr>
+      <w:rFonts w:cs="OpenSymbol"/>
+    </w:rPr>
+  </w:style>
+  <w:style w:type="character" w:styleId="ListLabel83">
+    <w:name w:val="ListLabel 83"/>
+    <w:qFormat/>
+    <w:rPr>
+      <w:rFonts w:cs="OpenSymbol"/>
+    </w:rPr>
+  </w:style>
+  <w:style w:type="character" w:styleId="ListLabel84">
+    <w:name w:val="ListLabel 84"/>
+    <w:qFormat/>
+    <w:rPr>
+      <w:rFonts w:cs="OpenSymbol"/>
+    </w:rPr>
+  </w:style>
+  <w:style w:type="character" w:styleId="ListLabel85">
+    <w:name w:val="ListLabel 85"/>
+    <w:qFormat/>
+    <w:rPr>
+      <w:rFonts w:cs="OpenSymbol"/>
+    </w:rPr>
+  </w:style>
+  <w:style w:type="character" w:styleId="ListLabel86">
+    <w:name w:val="ListLabel 86"/>
+    <w:qFormat/>
+    <w:rPr>
+      <w:rFonts w:cs="OpenSymbol"/>
+    </w:rPr>
+  </w:style>
+  <w:style w:type="character" w:styleId="ListLabel87">
+    <w:name w:val="ListLabel 87"/>
+    <w:qFormat/>
+    <w:rPr>
+      <w:rFonts w:cs="OpenSymbol"/>
+    </w:rPr>
+  </w:style>
+  <w:style w:type="character" w:styleId="ListLabel88">
+    <w:name w:val="ListLabel 88"/>
+    <w:qFormat/>
+    <w:rPr>
+      <w:rFonts w:cs="OpenSymbol"/>
+    </w:rPr>
+  </w:style>
+  <w:style w:type="character" w:styleId="ListLabel89">
+    <w:name w:val="ListLabel 89"/>
+    <w:qFormat/>
+    <w:rPr>
+      <w:rFonts w:cs="OpenSymbol"/>
+    </w:rPr>
+  </w:style>
+  <w:style w:type="character" w:styleId="ListLabel90">
+    <w:name w:val="ListLabel 90"/>
+    <w:qFormat/>
+    <w:rPr>
+      <w:rFonts w:cs="OpenSymbol"/>
+    </w:rPr>
+  </w:style>
+  <w:style w:type="character" w:styleId="ListLabel91">
+    <w:name w:val="ListLabel 91"/>
+    <w:qFormat/>
+    <w:rPr>
+      <w:rFonts w:cs="OpenSymbol"/>
+    </w:rPr>
+  </w:style>
+  <w:style w:type="character" w:styleId="ListLabel92">
+    <w:name w:val="ListLabel 92"/>
+    <w:qFormat/>
+    <w:rPr>
+      <w:rFonts w:cs="OpenSymbol"/>
+    </w:rPr>
+  </w:style>
+  <w:style w:type="character" w:styleId="ListLabel93">
+    <w:name w:val="ListLabel 93"/>
+    <w:qFormat/>
+    <w:rPr>
+      <w:rFonts w:cs="OpenSymbol"/>
+    </w:rPr>
+  </w:style>
+  <w:style w:type="character" w:styleId="ListLabel94">
+    <w:name w:val="ListLabel 94"/>
+    <w:qFormat/>
+    <w:rPr>
+      <w:rFonts w:cs="OpenSymbol"/>
+    </w:rPr>
+  </w:style>
   <w:style w:type="paragraph" w:styleId="Heading">
     <w:name w:val="Heading"/>
     <w:basedOn w:val="Normal"/>

</xml_diff>

<commit_message>
Se quitan del prototipo las ponderaciones de eventos rojos y amarillos.
</commit_message>
<xml_diff>
--- a/doc/Hubble-Administracion.docx
+++ b/doc/Hubble-Administracion.docx
@@ -108,7 +108,7 @@
           <w:docGrid w:type="default" w:linePitch="360" w:charSpace="0"/>
         </w:sectPr>
         <w:pStyle w:val="Normal"/>
-        <w:spacing w:before="3688" w:after="0"/>
+        <w:spacing w:before="3689" w:after="0"/>
         <w:jc w:val="center"/>
         <w:rPr>
           <w:b/>
@@ -141,7 +141,7 @@
                 <wp:positionV relativeFrom="paragraph">
                   <wp:posOffset>1797685</wp:posOffset>
                 </wp:positionV>
-                <wp:extent cx="5693410" cy="2342515"/>
+                <wp:extent cx="5694045" cy="2343150"/>
                 <wp:effectExtent l="0" t="0" r="0" b="0"/>
                 <wp:wrapSquare wrapText="bothSides"/>
                 <wp:docPr id="2" name="Cuadro de texto 2"/>
@@ -152,7 +152,7 @@
                       <wps:spPr>
                         <a:xfrm>
                           <a:off x="0" y="0"/>
-                          <a:ext cx="5692680" cy="2341800"/>
+                          <a:ext cx="5693400" cy="2342520"/>
                         </a:xfrm>
                         <a:prstGeom prst="rect">
                           <a:avLst/>
@@ -263,7 +263,7 @@
           </mc:Choice>
           <mc:Fallback>
             <w:pict>
-              <v:rect id="shape_0" ID="Cuadro de texto 2" stroked="f" style="position:absolute;margin-left:85pt;margin-top:141.55pt;width:448.2pt;height:184.35pt;mso-position-horizontal-relative:page">
+              <v:rect id="shape_0" ID="Cuadro de texto 2" stroked="f" style="position:absolute;margin-left:85pt;margin-top:141.55pt;width:448.25pt;height:184.4pt;mso-position-horizontal-relative:page">
                 <w10:wrap type="square"/>
                 <v:fill o:detectmouseclick="t" on="false"/>
                 <v:stroke color="#3465a4" weight="9360" joinstyle="round" endcap="flat"/>
@@ -376,7 +376,7 @@
           <w:docPartGallery w:val="Table of Contents"/>
           <w:docPartUnique w:val="true"/>
         </w:docPartObj>
-        <w:id w:val="1387670"/>
+        <w:id w:val="806060093"/>
       </w:sdtPr>
       <w:sdtContent>
         <w:p>
@@ -408,6 +408,7 @@
             <w:rPr>
               <w:webHidden/>
               <w:rStyle w:val="IndexLink"/>
+              <w:vanish w:val="false"/>
             </w:rPr>
             <w:instrText> TOC \z \o "1-3" \u \h</w:instrText>
           </w:r>
@@ -415,6 +416,7 @@
             <w:rPr>
               <w:webHidden/>
               <w:rStyle w:val="IndexLink"/>
+              <w:vanish w:val="false"/>
             </w:rPr>
             <w:fldChar w:fldCharType="separate"/>
           </w:r>
@@ -423,6 +425,7 @@
               <w:rPr>
                 <w:webHidden/>
                 <w:rStyle w:val="IndexLink"/>
+                <w:vanish w:val="false"/>
               </w:rPr>
               <w:t>1. Objetivos del documento</w:t>
               <w:tab/>
@@ -443,6 +446,7 @@
               <w:rPr>
                 <w:webHidden/>
                 <w:rStyle w:val="IndexLink"/>
+                <w:vanish w:val="false"/>
               </w:rPr>
               <w:t>2. Introducción</w:t>
               <w:tab/>
@@ -463,6 +467,7 @@
               <w:rPr>
                 <w:webHidden/>
                 <w:rStyle w:val="IndexLink"/>
+                <w:vanish w:val="false"/>
               </w:rPr>
               <w:t>3. Seguridad</w:t>
               <w:tab/>
@@ -483,6 +488,7 @@
               <w:rPr>
                 <w:webHidden/>
                 <w:rStyle w:val="IndexLink"/>
+                <w:vanish w:val="false"/>
               </w:rPr>
               <w:t>Autenticación</w:t>
               <w:tab/>
@@ -503,6 +509,7 @@
               <w:rPr>
                 <w:webHidden/>
                 <w:rStyle w:val="IndexLink"/>
+                <w:vanish w:val="false"/>
               </w:rPr>
               <w:t>Autorización</w:t>
               <w:tab/>
@@ -523,6 +530,7 @@
               <w:rPr>
                 <w:webHidden/>
                 <w:rStyle w:val="IndexLink"/>
+                <w:vanish w:val="false"/>
               </w:rPr>
               <w:t>4. Prototipos</w:t>
               <w:tab/>
@@ -543,6 +551,7 @@
               <w:rPr>
                 <w:webHidden/>
                 <w:rStyle w:val="IndexLink"/>
+                <w:vanish w:val="false"/>
               </w:rPr>
               <w:t>5. Colecciones MongoDB</w:t>
               <w:tab/>
@@ -599,8 +608,8 @@
             <w:rPr/>
           </w:pPr>
           <w:bookmarkStart w:id="2" w:name="__RefHeading___Toc801_3717703543"/>
-          <w:bookmarkStart w:id="3" w:name="_Toc503340015"/>
-          <w:bookmarkStart w:id="4" w:name="_Toc514677778"/>
+          <w:bookmarkStart w:id="3" w:name="_Toc514677778"/>
+          <w:bookmarkStart w:id="4" w:name="_Toc503340015"/>
           <w:bookmarkEnd w:id="1"/>
           <w:bookmarkEnd w:id="2"/>
           <w:r>
@@ -1561,7 +1570,7 @@
           <w:r>
             <w:rPr/>
             <w:drawing>
-              <wp:anchor behindDoc="0" distT="0" distB="0" distL="0" distR="0" simplePos="0" locked="0" layoutInCell="1" allowOverlap="1" relativeHeight="128">
+              <wp:anchor behindDoc="0" distT="0" distB="0" distL="0" distR="0" simplePos="0" locked="0" layoutInCell="1" allowOverlap="1" relativeHeight="105">
                 <wp:simplePos x="0" y="0"/>
                 <wp:positionH relativeFrom="column">
                   <wp:align>center</wp:align>
@@ -1635,7 +1644,7 @@
           <w:r>
             <w:rPr/>
             <w:drawing>
-              <wp:anchor behindDoc="0" distT="0" distB="0" distL="0" distR="0" simplePos="0" locked="0" layoutInCell="1" allowOverlap="1" relativeHeight="129">
+              <wp:anchor behindDoc="0" distT="0" distB="0" distL="0" distR="0" simplePos="0" locked="0" layoutInCell="1" allowOverlap="1" relativeHeight="106">
                 <wp:simplePos x="0" y="0"/>
                 <wp:positionH relativeFrom="column">
                   <wp:align>center</wp:align>
@@ -1709,7 +1718,7 @@
           <w:r>
             <w:rPr/>
             <w:drawing>
-              <wp:anchor behindDoc="0" distT="0" distB="0" distL="0" distR="0" simplePos="0" locked="0" layoutInCell="1" allowOverlap="1" relativeHeight="130">
+              <wp:anchor behindDoc="0" distT="0" distB="0" distL="0" distR="0" simplePos="0" locked="0" layoutInCell="1" allowOverlap="1" relativeHeight="107">
                 <wp:simplePos x="0" y="0"/>
                 <wp:positionH relativeFrom="column">
                   <wp:align>center</wp:align>
@@ -1791,7 +1800,7 @@
                 <wp:positionV relativeFrom="paragraph">
                   <wp:posOffset>635</wp:posOffset>
                 </wp:positionV>
-                <wp:extent cx="5950585" cy="4905375"/>
+                <wp:extent cx="5950585" cy="4304030"/>
                 <wp:effectExtent l="0" t="0" r="0" b="0"/>
                 <wp:wrapSquare wrapText="largest"/>
                 <wp:docPr id="9" name="Image6" descr=""/>
@@ -1816,7 +1825,7 @@
                       <pic:spPr bwMode="auto">
                         <a:xfrm>
                           <a:off x="0" y="0"/>
-                          <a:ext cx="5950585" cy="4905375"/>
+                          <a:ext cx="5950585" cy="4304030"/>
                         </a:xfrm>
                         <a:prstGeom prst="rect">
                           <a:avLst/>
@@ -3081,7 +3090,7 @@
               <wp:positionV relativeFrom="paragraph">
                 <wp:posOffset>10006965</wp:posOffset>
               </wp:positionV>
-              <wp:extent cx="1046480" cy="3810"/>
+              <wp:extent cx="1047115" cy="4445"/>
               <wp:effectExtent l="0" t="0" r="0" b="0"/>
               <wp:wrapNone/>
               <wp:docPr id="24" name="Image3"/>
@@ -3099,7 +3108,7 @@
                     <pic:spPr>
                       <a:xfrm rot="10800000">
                         <a:off x="0" y="0"/>
-                        <a:ext cx="1045800" cy="3240"/>
+                        <a:ext cx="1046520" cy="3960"/>
                       </a:xfrm>
                       <a:prstGeom prst="rect">
                         <a:avLst/>
@@ -3135,7 +3144,7 @@
               <v:path o:extrusionok="f" gradientshapeok="t" o:connecttype="rect"/>
               <o:lock v:ext="edit" aspectratio="t"/>
             </v:shapetype>
-            <v:shape id="shape_0" ID="Image3" stroked="f" style="position:absolute;margin-left:39.45pt;margin-top:787.95pt;width:82.3pt;height:0.2pt;rotation:180" type="shapetype_75">
+            <v:shape id="shape_0" ID="Image3" stroked="f" style="position:absolute;margin-left:39.45pt;margin-top:787.95pt;width:82.35pt;height:0.25pt;rotation:180" type="shapetype_75">
               <v:imagedata r:id="rId1" o:detectmouseclick="t"/>
               <w10:wrap type="none"/>
               <v:stroke color="#3465a4" joinstyle="round" endcap="flat"/>
@@ -3149,12 +3158,12 @@
             <wp:anchor behindDoc="1" distT="0" distB="0" distL="114300" distR="114300" simplePos="0" locked="0" layoutInCell="1" allowOverlap="1" relativeHeight="45">
               <wp:simplePos x="0" y="0"/>
               <wp:positionH relativeFrom="margin">
-                <wp:posOffset>6435090</wp:posOffset>
+                <wp:posOffset>6434455</wp:posOffset>
               </wp:positionH>
               <wp:positionV relativeFrom="paragraph">
                 <wp:posOffset>9801225</wp:posOffset>
               </wp:positionV>
-              <wp:extent cx="661035" cy="3810"/>
+              <wp:extent cx="661670" cy="4445"/>
               <wp:effectExtent l="0" t="0" r="0" b="0"/>
               <wp:wrapNone/>
               <wp:docPr id="25" name="Image4"/>
@@ -3172,7 +3181,7 @@
                     <pic:spPr>
                       <a:xfrm rot="10800000">
                         <a:off x="0" y="0"/>
-                        <a:ext cx="660240" cy="3240"/>
+                        <a:ext cx="660960" cy="3960"/>
                       </a:xfrm>
                       <a:prstGeom prst="rect">
                         <a:avLst/>
@@ -3189,7 +3198,7 @@
         </mc:Choice>
         <mc:Fallback>
           <w:pict>
-            <v:shape id="shape_0" ID="Image4" stroked="f" style="position:absolute;margin-left:506.7pt;margin-top:771.75pt;width:51.95pt;height:0.2pt;rotation:180;mso-position-horizontal-relative:margin" type="shapetype_75">
+            <v:shape id="shape_0" ID="Image4" stroked="f" style="position:absolute;margin-left:506.65pt;margin-top:771.75pt;width:52pt;height:0.25pt;rotation:180;mso-position-horizontal-relative:margin" type="shapetype_75">
               <v:imagedata r:id="rId2" o:detectmouseclick="t"/>
               <w10:wrap type="none"/>
               <v:stroke color="#3465a4" joinstyle="round" endcap="flat"/>
@@ -3208,7 +3217,7 @@
               <wp:positionV relativeFrom="paragraph">
                 <wp:posOffset>-31115</wp:posOffset>
               </wp:positionV>
-              <wp:extent cx="2870835" cy="413385"/>
+              <wp:extent cx="2871470" cy="414020"/>
               <wp:effectExtent l="0" t="0" r="0" b="0"/>
               <wp:wrapSquare wrapText="bothSides"/>
               <wp:docPr id="26" name="Cuadro de texto 2"/>
@@ -3219,7 +3228,7 @@
                     <wps:spPr>
                       <a:xfrm>
                         <a:off x="0" y="0"/>
-                        <a:ext cx="2870280" cy="412920"/>
+                        <a:ext cx="2871000" cy="413280"/>
                       </a:xfrm>
                       <a:prstGeom prst="rect">
                         <a:avLst/>
@@ -3264,7 +3273,7 @@
         </mc:Choice>
         <mc:Fallback>
           <w:pict>
-            <v:rect id="shape_0" ID="Cuadro de texto 2" stroked="f" style="position:absolute;margin-left:206.35pt;margin-top:-2.45pt;width:225.95pt;height:32.45pt">
+            <v:rect id="shape_0" ID="Cuadro de texto 2" stroked="f" style="position:absolute;margin-left:206.35pt;margin-top:-2.45pt;width:226pt;height:32.5pt">
               <w10:wrap type="none"/>
               <v:fill o:detectmouseclick="t" on="false"/>
               <v:stroke color="#3465a4" joinstyle="round" endcap="flat"/>
@@ -3296,12 +3305,12 @@
             <wp:anchor behindDoc="1" distT="0" distB="0" distL="114300" distR="114300" simplePos="0" locked="0" layoutInCell="1" allowOverlap="1" relativeHeight="69">
               <wp:simplePos x="0" y="0"/>
               <wp:positionH relativeFrom="margin">
-                <wp:posOffset>6435090</wp:posOffset>
+                <wp:posOffset>6434455</wp:posOffset>
               </wp:positionH>
               <wp:positionV relativeFrom="paragraph">
                 <wp:posOffset>9801225</wp:posOffset>
               </wp:positionV>
-              <wp:extent cx="661035" cy="3810"/>
+              <wp:extent cx="661670" cy="4445"/>
               <wp:effectExtent l="0" t="0" r="0" b="0"/>
               <wp:wrapNone/>
               <wp:docPr id="28" name="Imagen 21"/>
@@ -3319,7 +3328,7 @@
                     <pic:spPr>
                       <a:xfrm rot="10800000">
                         <a:off x="0" y="0"/>
-                        <a:ext cx="660240" cy="3240"/>
+                        <a:ext cx="660960" cy="3960"/>
                       </a:xfrm>
                       <a:prstGeom prst="rect">
                         <a:avLst/>
@@ -3336,7 +3345,7 @@
         </mc:Choice>
         <mc:Fallback>
           <w:pict>
-            <v:shape id="shape_0" ID="Imagen 21" stroked="f" style="position:absolute;margin-left:506.7pt;margin-top:771.75pt;width:51.95pt;height:0.2pt;rotation:180;mso-position-horizontal-relative:margin" type="shapetype_75">
+            <v:shape id="shape_0" ID="Imagen 21" stroked="f" style="position:absolute;margin-left:506.65pt;margin-top:771.75pt;width:52pt;height:0.25pt;rotation:180;mso-position-horizontal-relative:margin" type="shapetype_75">
               <v:imagedata r:id="rId2" o:detectmouseclick="t"/>
               <w10:wrap type="none"/>
               <v:stroke color="#3465a4" joinstyle="round" endcap="flat"/>
@@ -3572,7 +3581,7 @@
               <wp:positionV relativeFrom="paragraph">
                 <wp:posOffset>-181610</wp:posOffset>
               </wp:positionV>
-              <wp:extent cx="3352800" cy="400050"/>
+              <wp:extent cx="3353435" cy="400685"/>
               <wp:effectExtent l="0" t="0" r="0" b="0"/>
               <wp:wrapSquare wrapText="bothSides"/>
               <wp:docPr id="21" name="Cuadro de texto 2"/>
@@ -3583,7 +3592,7 @@
                     <wps:spPr>
                       <a:xfrm>
                         <a:off x="0" y="0"/>
-                        <a:ext cx="3352320" cy="399240"/>
+                        <a:ext cx="3352680" cy="399960"/>
                       </a:xfrm>
                       <a:prstGeom prst="rect">
                         <a:avLst/>
@@ -3669,7 +3678,7 @@
         </mc:Choice>
         <mc:Fallback>
           <w:pict>
-            <v:rect id="shape_0" ID="Cuadro de texto 2" stroked="f" style="position:absolute;margin-left:0pt;margin-top:-14.3pt;width:263.9pt;height:31.4pt;mso-position-horizontal-relative:margin">
+            <v:rect id="shape_0" ID="Cuadro de texto 2" stroked="f" style="position:absolute;margin-left:0pt;margin-top:-14.3pt;width:263.95pt;height:31.45pt;mso-position-horizontal-relative:margin">
               <w10:wrap type="square"/>
               <v:fill o:detectmouseclick="t" on="false"/>
               <v:stroke color="#3465a4" weight="9360" joinstyle="round" endcap="flat"/>
@@ -5628,6 +5637,132 @@
       <w:rFonts w:cs="OpenSymbol"/>
     </w:rPr>
   </w:style>
+  <w:style w:type="character" w:styleId="ListLabel95">
+    <w:name w:val="ListLabel 95"/>
+    <w:qFormat/>
+    <w:rPr>
+      <w:rFonts w:cs="OpenSymbol"/>
+    </w:rPr>
+  </w:style>
+  <w:style w:type="character" w:styleId="ListLabel96">
+    <w:name w:val="ListLabel 96"/>
+    <w:qFormat/>
+    <w:rPr>
+      <w:rFonts w:cs="OpenSymbol"/>
+    </w:rPr>
+  </w:style>
+  <w:style w:type="character" w:styleId="ListLabel97">
+    <w:name w:val="ListLabel 97"/>
+    <w:qFormat/>
+    <w:rPr>
+      <w:rFonts w:cs="OpenSymbol"/>
+    </w:rPr>
+  </w:style>
+  <w:style w:type="character" w:styleId="ListLabel98">
+    <w:name w:val="ListLabel 98"/>
+    <w:qFormat/>
+    <w:rPr>
+      <w:rFonts w:cs="OpenSymbol"/>
+    </w:rPr>
+  </w:style>
+  <w:style w:type="character" w:styleId="ListLabel99">
+    <w:name w:val="ListLabel 99"/>
+    <w:qFormat/>
+    <w:rPr>
+      <w:rFonts w:cs="OpenSymbol"/>
+    </w:rPr>
+  </w:style>
+  <w:style w:type="character" w:styleId="ListLabel100">
+    <w:name w:val="ListLabel 100"/>
+    <w:qFormat/>
+    <w:rPr>
+      <w:rFonts w:cs="OpenSymbol"/>
+    </w:rPr>
+  </w:style>
+  <w:style w:type="character" w:styleId="ListLabel101">
+    <w:name w:val="ListLabel 101"/>
+    <w:qFormat/>
+    <w:rPr>
+      <w:rFonts w:cs="OpenSymbol"/>
+    </w:rPr>
+  </w:style>
+  <w:style w:type="character" w:styleId="ListLabel102">
+    <w:name w:val="ListLabel 102"/>
+    <w:qFormat/>
+    <w:rPr>
+      <w:rFonts w:cs="OpenSymbol"/>
+    </w:rPr>
+  </w:style>
+  <w:style w:type="character" w:styleId="ListLabel103">
+    <w:name w:val="ListLabel 103"/>
+    <w:qFormat/>
+    <w:rPr>
+      <w:rFonts w:cs="OpenSymbol"/>
+    </w:rPr>
+  </w:style>
+  <w:style w:type="character" w:styleId="ListLabel104">
+    <w:name w:val="ListLabel 104"/>
+    <w:qFormat/>
+    <w:rPr>
+      <w:rFonts w:cs="OpenSymbol"/>
+    </w:rPr>
+  </w:style>
+  <w:style w:type="character" w:styleId="ListLabel105">
+    <w:name w:val="ListLabel 105"/>
+    <w:qFormat/>
+    <w:rPr>
+      <w:rFonts w:cs="OpenSymbol"/>
+    </w:rPr>
+  </w:style>
+  <w:style w:type="character" w:styleId="ListLabel106">
+    <w:name w:val="ListLabel 106"/>
+    <w:qFormat/>
+    <w:rPr>
+      <w:rFonts w:cs="OpenSymbol"/>
+    </w:rPr>
+  </w:style>
+  <w:style w:type="character" w:styleId="ListLabel107">
+    <w:name w:val="ListLabel 107"/>
+    <w:qFormat/>
+    <w:rPr>
+      <w:rFonts w:cs="OpenSymbol"/>
+    </w:rPr>
+  </w:style>
+  <w:style w:type="character" w:styleId="ListLabel108">
+    <w:name w:val="ListLabel 108"/>
+    <w:qFormat/>
+    <w:rPr>
+      <w:rFonts w:cs="OpenSymbol"/>
+    </w:rPr>
+  </w:style>
+  <w:style w:type="character" w:styleId="ListLabel109">
+    <w:name w:val="ListLabel 109"/>
+    <w:qFormat/>
+    <w:rPr>
+      <w:rFonts w:cs="OpenSymbol"/>
+    </w:rPr>
+  </w:style>
+  <w:style w:type="character" w:styleId="ListLabel110">
+    <w:name w:val="ListLabel 110"/>
+    <w:qFormat/>
+    <w:rPr>
+      <w:rFonts w:cs="OpenSymbol"/>
+    </w:rPr>
+  </w:style>
+  <w:style w:type="character" w:styleId="ListLabel111">
+    <w:name w:val="ListLabel 111"/>
+    <w:qFormat/>
+    <w:rPr>
+      <w:rFonts w:cs="OpenSymbol"/>
+    </w:rPr>
+  </w:style>
+  <w:style w:type="character" w:styleId="ListLabel112">
+    <w:name w:val="ListLabel 112"/>
+    <w:qFormat/>
+    <w:rPr>
+      <w:rFonts w:cs="OpenSymbol"/>
+    </w:rPr>
+  </w:style>
   <w:style w:type="paragraph" w:styleId="Heading">
     <w:name w:val="Heading"/>
     <w:basedOn w:val="Normal"/>

</xml_diff>

<commit_message>
Se agrega documentación de APIs con OpenAPI.
</commit_message>
<xml_diff>
--- a/doc/Hubble-Administracion.docx
+++ b/doc/Hubble-Administracion.docx
@@ -24,7 +24,7 @@
           <w:szCs w:val="40"/>
         </w:rPr>
         <w:drawing>
-          <wp:anchor behindDoc="1" distT="0" distB="0" distL="114300" distR="114300" simplePos="0" locked="0" layoutInCell="1" allowOverlap="1" relativeHeight="66">
+          <wp:anchor behindDoc="1" distT="0" distB="0" distL="114300" distR="114300" simplePos="0" locked="0" layoutInCell="1" allowOverlap="1" relativeHeight="70">
             <wp:simplePos x="0" y="0"/>
             <wp:positionH relativeFrom="column">
               <wp:posOffset>-1087120</wp:posOffset>
@@ -108,7 +108,7 @@
           <w:docGrid w:type="default" w:linePitch="360" w:charSpace="0"/>
         </w:sectPr>
         <w:pStyle w:val="Normal"/>
-        <w:spacing w:before="3690" w:after="0"/>
+        <w:spacing w:before="3691" w:after="0"/>
         <w:jc w:val="center"/>
         <w:rPr>
           <w:b/>
@@ -133,7 +133,7 @@
         <mc:AlternateContent>
           <mc:Choice Requires="wps">
             <w:drawing>
-              <wp:anchor behindDoc="0" distT="45720" distB="45720" distL="114300" distR="114300" simplePos="0" locked="0" layoutInCell="1" allowOverlap="1" relativeHeight="83">
+              <wp:anchor behindDoc="0" distT="45720" distB="45720" distL="114300" distR="114300" simplePos="0" locked="0" layoutInCell="1" allowOverlap="1" relativeHeight="88">
                 <wp:simplePos x="0" y="0"/>
                 <wp:positionH relativeFrom="page">
                   <wp:posOffset>1079500</wp:posOffset>
@@ -141,7 +141,7 @@
                 <wp:positionV relativeFrom="paragraph">
                   <wp:posOffset>1797685</wp:posOffset>
                 </wp:positionV>
-                <wp:extent cx="5694680" cy="2343785"/>
+                <wp:extent cx="5695315" cy="2344420"/>
                 <wp:effectExtent l="0" t="0" r="0" b="0"/>
                 <wp:wrapSquare wrapText="bothSides"/>
                 <wp:docPr id="2" name="Cuadro de texto 2"/>
@@ -152,7 +152,7 @@
                       <wps:spPr>
                         <a:xfrm>
                           <a:off x="0" y="0"/>
-                          <a:ext cx="5694120" cy="2343240"/>
+                          <a:ext cx="5694840" cy="2343960"/>
                         </a:xfrm>
                         <a:prstGeom prst="rect">
                           <a:avLst/>
@@ -263,7 +263,7 @@
           </mc:Choice>
           <mc:Fallback>
             <w:pict>
-              <v:rect id="shape_0" ID="Cuadro de texto 2" stroked="f" style="position:absolute;margin-left:85pt;margin-top:141.55pt;width:448.3pt;height:184.45pt;mso-position-horizontal-relative:page">
+              <v:rect id="shape_0" ID="Cuadro de texto 2" stroked="f" style="position:absolute;margin-left:85pt;margin-top:141.55pt;width:448.35pt;height:184.5pt;mso-position-horizontal-relative:page">
                 <w10:wrap type="square"/>
                 <v:fill o:detectmouseclick="t" on="false"/>
                 <v:stroke color="#3465a4" weight="9360" joinstyle="round" endcap="flat"/>
@@ -376,7 +376,7 @@
           <w:docPartGallery w:val="Table of Contents"/>
           <w:docPartUnique w:val="true"/>
         </w:docPartObj>
-        <w:id w:val="1870081276"/>
+        <w:id w:val="1844426418"/>
       </w:sdtPr>
       <w:sdtContent>
         <w:p>
@@ -419,6 +419,8 @@
             <w:fldChar w:fldCharType="separate"/>
           </w:r>
           <w:hyperlink w:anchor="__RefHeading___Toc801_3717703543">
+            <w:bookmarkStart w:id="0" w:name="_Toc179626463"/>
+            <w:bookmarkEnd w:id="0"/>
             <w:r>
               <w:rPr>
                 <w:webHidden/>
@@ -506,7 +508,7 @@
               </w:rPr>
               <w:t>3. Prototipos</w:t>
               <w:tab/>
-              <w:t>4</w:t>
+              <w:t>3</w:t>
             </w:r>
           </w:hyperlink>
         </w:p>
@@ -712,23 +714,23 @@
         </w:p>
         <w:p>
           <w:pPr>
-            <w:pStyle w:val="Normal"/>
-            <w:ind w:left="360" w:right="0" w:hanging="0"/>
-            <w:rPr/>
-          </w:pPr>
-          <w:r>
-            <w:rPr>
-              <w:rFonts w:cs="Arial"/>
-            </w:rPr>
-            <w:t>Documentar el diseño de la aplicación de administración, el racional de las decisiones arquitectónicas y de diseño, los prototipos de las pantallas, y las colecciones MongoDB.</w:t>
-          </w:r>
-          <w:r>
-            <w:rPr>
-              <w:rFonts w:cs="Arial"/>
-            </w:rPr>
-            <w:fldChar w:fldCharType="end"/>
-          </w:r>
-          <w:bookmarkStart w:id="0" w:name="_Toc179626463"/>
+            <w:pStyle w:val="Contents2"/>
+            <w:tabs>
+              <w:tab w:val="right" w:pos="9731" w:leader="dot"/>
+            </w:tabs>
+            <w:rPr/>
+          </w:pPr>
+          <w:hyperlink w:anchor="__RefHeading___Toc890_2169729150">
+            <w:r>
+              <w:rPr>
+                <w:webHidden/>
+                <w:rStyle w:val="IndexLink"/>
+              </w:rPr>
+              <w:t>APIs</w:t>
+              <w:tab/>
+              <w:t>17</w:t>
+            </w:r>
+          </w:hyperlink>
         </w:p>
         <w:p>
           <w:pPr>
@@ -739,17 +741,22 @@
             </w:numPr>
             <w:rPr/>
           </w:pPr>
-          <w:bookmarkStart w:id="1" w:name="__RefHeading___Toc801_3717703543"/>
-          <w:bookmarkStart w:id="2" w:name="_Toc503340015"/>
+          <w:bookmarkStart w:id="1" w:name="_Toc179626463"/>
+          <w:bookmarkStart w:id="2" w:name="__RefHeading___Toc801_3717703543"/>
           <w:bookmarkStart w:id="3" w:name="_Toc514677778"/>
-          <w:bookmarkEnd w:id="0"/>
+          <w:bookmarkStart w:id="4" w:name="_Toc503340015"/>
           <w:bookmarkEnd w:id="1"/>
+          <w:bookmarkEnd w:id="2"/>
           <w:r>
             <w:rPr/>
             <w:t>Introducción</w:t>
           </w:r>
-          <w:bookmarkEnd w:id="2"/>
+          <w:r>
+            <w:rPr/>
+            <w:fldChar w:fldCharType="end"/>
+          </w:r>
           <w:bookmarkEnd w:id="3"/>
+          <w:bookmarkEnd w:id="4"/>
         </w:p>
         <w:p>
           <w:pPr>
@@ -869,8 +876,8 @@
             </w:numPr>
             <w:rPr/>
           </w:pPr>
-          <w:bookmarkStart w:id="4" w:name="__RefHeading___Toc840_3395260487"/>
-          <w:bookmarkEnd w:id="4"/>
+          <w:bookmarkStart w:id="5" w:name="__RefHeading___Toc840_3395260487"/>
+          <w:bookmarkEnd w:id="5"/>
           <w:r>
             <w:rPr/>
             <w:t>Seguridad</w:t>
@@ -981,8 +988,8 @@
             <w:pStyle w:val="Heading2"/>
             <w:rPr/>
           </w:pPr>
-          <w:bookmarkStart w:id="5" w:name="__RefHeading___Toc180_1185719925"/>
-          <w:bookmarkEnd w:id="5"/>
+          <w:bookmarkStart w:id="6" w:name="__RefHeading___Toc180_1185719925"/>
+          <w:bookmarkEnd w:id="6"/>
           <w:r>
             <w:rPr/>
             <w:t>Autenticación</w:t>
@@ -1106,8 +1113,8 @@
             <w:pStyle w:val="Heading2"/>
             <w:rPr/>
           </w:pPr>
-          <w:bookmarkStart w:id="6" w:name="__RefHeading___Toc182_1185719925"/>
-          <w:bookmarkEnd w:id="6"/>
+          <w:bookmarkStart w:id="7" w:name="__RefHeading___Toc182_1185719925"/>
+          <w:bookmarkEnd w:id="7"/>
           <w:r>
             <w:rPr/>
             <w:t>Autorización</w:t>
@@ -1282,9 +1289,9 @@
             </w:tabs>
             <w:rPr/>
           </w:pPr>
-          <w:bookmarkStart w:id="7" w:name="__RefHeading___Toc803_3717703543"/>
-          <w:bookmarkStart w:id="8" w:name="_Toc514677779"/>
-          <w:bookmarkEnd w:id="7"/>
+          <w:bookmarkStart w:id="8" w:name="__RefHeading___Toc803_3717703543"/>
+          <w:bookmarkStart w:id="9" w:name="_Toc514677779"/>
+          <w:bookmarkEnd w:id="8"/>
           <w:r>
             <w:rPr>
               <w:szCs w:val="56"/>
@@ -1292,7 +1299,7 @@
             </w:rPr>
             <w:t>P</w:t>
           </w:r>
-          <w:bookmarkEnd w:id="8"/>
+          <w:bookmarkEnd w:id="9"/>
           <w:r>
             <w:rPr>
               <w:szCs w:val="56"/>
@@ -1438,7 +1445,7 @@
           <w:r>
             <w:rPr/>
             <w:drawing>
-              <wp:anchor behindDoc="0" distT="0" distB="0" distL="0" distR="0" simplePos="0" locked="0" layoutInCell="1" allowOverlap="1" relativeHeight="132">
+              <wp:anchor behindDoc="0" distT="0" distB="0" distL="0" distR="0" simplePos="0" locked="0" layoutInCell="1" allowOverlap="1" relativeHeight="140">
                 <wp:simplePos x="0" y="0"/>
                 <wp:positionH relativeFrom="column">
                   <wp:align>center</wp:align>
@@ -1570,7 +1577,7 @@
           <w:r>
             <w:rPr/>
             <w:drawing>
-              <wp:anchor behindDoc="0" distT="0" distB="0" distL="0" distR="0" simplePos="0" locked="0" layoutInCell="1" allowOverlap="1" relativeHeight="133">
+              <wp:anchor behindDoc="0" distT="0" distB="0" distL="0" distR="0" simplePos="0" locked="0" layoutInCell="1" allowOverlap="1" relativeHeight="141">
                 <wp:simplePos x="0" y="0"/>
                 <wp:positionH relativeFrom="column">
                   <wp:align>center</wp:align>
@@ -1702,7 +1709,7 @@
           <w:r>
             <w:rPr/>
             <w:drawing>
-              <wp:anchor behindDoc="0" distT="0" distB="0" distL="0" distR="0" simplePos="0" locked="0" layoutInCell="1" allowOverlap="1" relativeHeight="145">
+              <wp:anchor behindDoc="0" distT="0" distB="0" distL="0" distR="0" simplePos="0" locked="0" layoutInCell="1" allowOverlap="1" relativeHeight="153">
                 <wp:simplePos x="0" y="0"/>
                 <wp:positionH relativeFrom="column">
                   <wp:align>center</wp:align>
@@ -1776,7 +1783,7 @@
           <w:r>
             <w:rPr/>
             <w:drawing>
-              <wp:anchor behindDoc="0" distT="0" distB="0" distL="0" distR="0" simplePos="0" locked="0" layoutInCell="1" allowOverlap="1" relativeHeight="146">
+              <wp:anchor behindDoc="0" distT="0" distB="0" distL="0" distR="0" simplePos="0" locked="0" layoutInCell="1" allowOverlap="1" relativeHeight="154">
                 <wp:simplePos x="0" y="0"/>
                 <wp:positionH relativeFrom="column">
                   <wp:align>center</wp:align>
@@ -1850,7 +1857,7 @@
           <w:r>
             <w:rPr/>
             <w:drawing>
-              <wp:anchor behindDoc="0" distT="0" distB="0" distL="0" distR="0" simplePos="0" locked="0" layoutInCell="1" allowOverlap="1" relativeHeight="147">
+              <wp:anchor behindDoc="0" distT="0" distB="0" distL="0" distR="0" simplePos="0" locked="0" layoutInCell="1" allowOverlap="1" relativeHeight="155">
                 <wp:simplePos x="0" y="0"/>
                 <wp:positionH relativeFrom="column">
                   <wp:align>center</wp:align>
@@ -1924,7 +1931,7 @@
           <w:r>
             <w:rPr/>
             <w:drawing>
-              <wp:anchor behindDoc="0" distT="0" distB="0" distL="0" distR="0" simplePos="0" locked="0" layoutInCell="1" allowOverlap="1" relativeHeight="148">
+              <wp:anchor behindDoc="0" distT="0" distB="0" distL="0" distR="0" simplePos="0" locked="0" layoutInCell="1" allowOverlap="1" relativeHeight="156">
                 <wp:simplePos x="0" y="0"/>
                 <wp:positionH relativeFrom="column">
                   <wp:align>center</wp:align>
@@ -2027,7 +2034,7 @@
           <w:r>
             <w:rPr/>
             <w:drawing>
-              <wp:anchor behindDoc="0" distT="0" distB="0" distL="0" distR="0" simplePos="0" locked="0" layoutInCell="1" allowOverlap="1" relativeHeight="134">
+              <wp:anchor behindDoc="0" distT="0" distB="0" distL="0" distR="0" simplePos="0" locked="0" layoutInCell="1" allowOverlap="1" relativeHeight="142">
                 <wp:simplePos x="0" y="0"/>
                 <wp:positionH relativeFrom="column">
                   <wp:align>center</wp:align>
@@ -2130,7 +2137,7 @@
           <w:r>
             <w:rPr/>
             <w:drawing>
-              <wp:anchor behindDoc="0" distT="0" distB="0" distL="0" distR="0" simplePos="0" locked="0" layoutInCell="1" allowOverlap="1" relativeHeight="135">
+              <wp:anchor behindDoc="0" distT="0" distB="0" distL="0" distR="0" simplePos="0" locked="0" layoutInCell="1" allowOverlap="1" relativeHeight="143">
                 <wp:simplePos x="0" y="0"/>
                 <wp:positionH relativeFrom="column">
                   <wp:align>center</wp:align>
@@ -2233,7 +2240,7 @@
           <w:r>
             <w:rPr/>
             <w:drawing>
-              <wp:anchor behindDoc="0" distT="0" distB="0" distL="0" distR="0" simplePos="0" locked="0" layoutInCell="1" allowOverlap="1" relativeHeight="136">
+              <wp:anchor behindDoc="0" distT="0" distB="0" distL="0" distR="0" simplePos="0" locked="0" layoutInCell="1" allowOverlap="1" relativeHeight="144">
                 <wp:simplePos x="0" y="0"/>
                 <wp:positionH relativeFrom="column">
                   <wp:align>center</wp:align>
@@ -2336,7 +2343,7 @@
           <w:r>
             <w:rPr/>
             <w:drawing>
-              <wp:anchor behindDoc="0" distT="0" distB="0" distL="0" distR="0" simplePos="0" locked="0" layoutInCell="1" allowOverlap="1" relativeHeight="137">
+              <wp:anchor behindDoc="0" distT="0" distB="0" distL="0" distR="0" simplePos="0" locked="0" layoutInCell="1" allowOverlap="1" relativeHeight="145">
                 <wp:simplePos x="0" y="0"/>
                 <wp:positionH relativeFrom="column">
                   <wp:align>center</wp:align>
@@ -2410,7 +2417,7 @@
           <w:r>
             <w:rPr/>
             <w:drawing>
-              <wp:anchor behindDoc="0" distT="0" distB="0" distL="0" distR="0" simplePos="0" locked="0" layoutInCell="1" allowOverlap="1" relativeHeight="138">
+              <wp:anchor behindDoc="0" distT="0" distB="0" distL="0" distR="0" simplePos="0" locked="0" layoutInCell="1" allowOverlap="1" relativeHeight="146">
                 <wp:simplePos x="0" y="0"/>
                 <wp:positionH relativeFrom="column">
                   <wp:align>center</wp:align>
@@ -2484,7 +2491,7 @@
           <w:r>
             <w:rPr/>
             <w:drawing>
-              <wp:anchor behindDoc="0" distT="0" distB="0" distL="0" distR="0" simplePos="0" locked="0" layoutInCell="1" allowOverlap="1" relativeHeight="139">
+              <wp:anchor behindDoc="0" distT="0" distB="0" distL="0" distR="0" simplePos="0" locked="0" layoutInCell="1" allowOverlap="1" relativeHeight="147">
                 <wp:simplePos x="0" y="0"/>
                 <wp:positionH relativeFrom="column">
                   <wp:align>center</wp:align>
@@ -2558,7 +2565,7 @@
           <w:r>
             <w:rPr/>
             <w:drawing>
-              <wp:anchor behindDoc="0" distT="0" distB="0" distL="0" distR="0" simplePos="0" locked="0" layoutInCell="1" allowOverlap="1" relativeHeight="140">
+              <wp:anchor behindDoc="0" distT="0" distB="0" distL="0" distR="0" simplePos="0" locked="0" layoutInCell="1" allowOverlap="1" relativeHeight="148">
                 <wp:simplePos x="0" y="0"/>
                 <wp:positionH relativeFrom="column">
                   <wp:align>center</wp:align>
@@ -2661,7 +2668,7 @@
           <w:r>
             <w:rPr/>
             <w:drawing>
-              <wp:anchor behindDoc="0" distT="0" distB="0" distL="0" distR="0" simplePos="0" locked="0" layoutInCell="1" allowOverlap="1" relativeHeight="141">
+              <wp:anchor behindDoc="0" distT="0" distB="0" distL="0" distR="0" simplePos="0" locked="0" layoutInCell="1" allowOverlap="1" relativeHeight="149">
                 <wp:simplePos x="0" y="0"/>
                 <wp:positionH relativeFrom="column">
                   <wp:align>center</wp:align>
@@ -2735,7 +2742,7 @@
           <w:r>
             <w:rPr/>
             <w:drawing>
-              <wp:anchor behindDoc="0" distT="0" distB="0" distL="0" distR="0" simplePos="0" locked="0" layoutInCell="1" allowOverlap="1" relativeHeight="142">
+              <wp:anchor behindDoc="0" distT="0" distB="0" distL="0" distR="0" simplePos="0" locked="0" layoutInCell="1" allowOverlap="1" relativeHeight="150">
                 <wp:simplePos x="0" y="0"/>
                 <wp:positionH relativeFrom="column">
                   <wp:align>center</wp:align>
@@ -2809,7 +2816,7 @@
           <w:r>
             <w:rPr/>
             <w:drawing>
-              <wp:anchor behindDoc="0" distT="0" distB="0" distL="0" distR="0" simplePos="0" locked="0" layoutInCell="1" allowOverlap="1" relativeHeight="143">
+              <wp:anchor behindDoc="0" distT="0" distB="0" distL="0" distR="0" simplePos="0" locked="0" layoutInCell="1" allowOverlap="1" relativeHeight="151">
                 <wp:simplePos x="0" y="0"/>
                 <wp:positionH relativeFrom="column">
                   <wp:align>center</wp:align>
@@ -2864,8 +2871,8 @@
             </w:numPr>
             <w:rPr/>
           </w:pPr>
-          <w:bookmarkStart w:id="9" w:name="__RefHeading___Toc805_3717703543"/>
-          <w:bookmarkEnd w:id="9"/>
+          <w:bookmarkStart w:id="10" w:name="__RefHeading___Toc805_3717703543"/>
+          <w:bookmarkEnd w:id="10"/>
           <w:r>
             <w:rPr>
               <w:szCs w:val="56"/>
@@ -2916,7 +2923,7 @@
               <w:rFonts w:cs="Arial"/>
             </w:rPr>
             <w:drawing>
-              <wp:anchor behindDoc="0" distT="0" distB="0" distL="0" distR="0" simplePos="0" locked="0" layoutInCell="1" allowOverlap="1" relativeHeight="144">
+              <wp:anchor behindDoc="0" distT="0" distB="0" distL="0" distR="0" simplePos="0" locked="0" layoutInCell="1" allowOverlap="1" relativeHeight="152">
                 <wp:simplePos x="0" y="0"/>
                 <wp:positionH relativeFrom="column">
                   <wp:align>center</wp:align>
@@ -3110,8 +3117,8 @@
             <w:pStyle w:val="Heading2"/>
             <w:rPr/>
           </w:pPr>
-          <w:bookmarkStart w:id="10" w:name="__RefHeading___Toc207_2372516870"/>
-          <w:bookmarkEnd w:id="10"/>
+          <w:bookmarkStart w:id="11" w:name="__RefHeading___Toc207_2372516870"/>
+          <w:bookmarkEnd w:id="11"/>
           <w:r>
             <w:rPr/>
             <w:t>Aplicaciones</w:t>
@@ -3175,7 +3182,9 @@
             </w:rPr>
           </w:pPr>
           <w:r>
-            <w:rPr/>
+            <w:rPr>
+              <w:rFonts w:cs="Arial"/>
+            </w:rPr>
           </w:r>
         </w:p>
         <w:p>
@@ -4325,7 +4334,9 @@
             </w:rPr>
           </w:pPr>
           <w:r>
-            <w:rPr/>
+            <w:rPr>
+              <w:rFonts w:cs="Arial"/>
+            </w:rPr>
           </w:r>
         </w:p>
         <w:p>
@@ -4386,7 +4397,9 @@
             </w:rPr>
           </w:pPr>
           <w:r>
-            <w:rPr/>
+            <w:rPr>
+              <w:rFonts w:cs="Arial"/>
+            </w:rPr>
           </w:r>
         </w:p>
         <w:p>
@@ -4416,7 +4429,9 @@
             </w:rPr>
           </w:pPr>
           <w:r>
-            <w:rPr/>
+            <w:rPr>
+              <w:rFonts w:cs="Arial"/>
+            </w:rPr>
           </w:r>
         </w:p>
         <w:p>
@@ -5558,8 +5573,8 @@
             <w:pStyle w:val="Heading2"/>
             <w:rPr/>
           </w:pPr>
-          <w:bookmarkStart w:id="11" w:name="__RefHeading___Toc209_2372516870"/>
-          <w:bookmarkEnd w:id="11"/>
+          <w:bookmarkStart w:id="12" w:name="__RefHeading___Toc209_2372516870"/>
+          <w:bookmarkEnd w:id="12"/>
           <w:r>
             <w:rPr/>
             <w:t>Proveedores</w:t>
@@ -5764,8 +5779,8 @@
             <w:pStyle w:val="Heading3"/>
             <w:rPr/>
           </w:pPr>
-          <w:bookmarkStart w:id="12" w:name="__RefHeading___Toc211_2372516870"/>
-          <w:bookmarkEnd w:id="12"/>
+          <w:bookmarkStart w:id="13" w:name="__RefHeading___Toc211_2372516870"/>
+          <w:bookmarkEnd w:id="13"/>
           <w:r>
             <w:rPr/>
             <w:t>ALM</w:t>
@@ -6190,7 +6205,9 @@
             </w:rPr>
           </w:pPr>
           <w:r>
-            <w:rPr/>
+            <w:rPr>
+              <w:rFonts w:cs="Arial"/>
+            </w:rPr>
           </w:r>
         </w:p>
         <w:p>
@@ -6198,8 +6215,8 @@
             <w:pStyle w:val="Heading3"/>
             <w:rPr/>
           </w:pPr>
-          <w:bookmarkStart w:id="13" w:name="__RefHeading___Toc213_2372516870"/>
-          <w:bookmarkEnd w:id="13"/>
+          <w:bookmarkStart w:id="14" w:name="__RefHeading___Toc213_2372516870"/>
+          <w:bookmarkEnd w:id="14"/>
           <w:r>
             <w:rPr/>
             <w:t>AppPulse</w:t>
@@ -6406,8 +6423,8 @@
             <w:pStyle w:val="Heading3"/>
             <w:rPr/>
           </w:pPr>
-          <w:bookmarkStart w:id="14" w:name="__RefHeading___Toc215_2372516870"/>
-          <w:bookmarkEnd w:id="14"/>
+          <w:bookmarkStart w:id="15" w:name="__RefHeading___Toc215_2372516870"/>
+          <w:bookmarkEnd w:id="15"/>
           <w:r>
             <w:rPr/>
             <w:t>BSM</w:t>
@@ -6656,8 +6673,8 @@
             <w:pStyle w:val="Heading3"/>
             <w:rPr/>
           </w:pPr>
-          <w:bookmarkStart w:id="15" w:name="__RefHeading___Toc217_2372516870"/>
-          <w:bookmarkEnd w:id="15"/>
+          <w:bookmarkStart w:id="16" w:name="__RefHeading___Toc217_2372516870"/>
+          <w:bookmarkEnd w:id="16"/>
           <w:r>
             <w:rPr/>
             <w:t>Jira</w:t>
@@ -6920,8 +6937,8 @@
             <w:pStyle w:val="Heading3"/>
             <w:rPr/>
           </w:pPr>
-          <w:bookmarkStart w:id="16" w:name="__RefHeading___Toc219_2372516870"/>
-          <w:bookmarkEnd w:id="16"/>
+          <w:bookmarkStart w:id="17" w:name="__RefHeading___Toc219_2372516870"/>
+          <w:bookmarkEnd w:id="17"/>
           <w:r>
             <w:rPr/>
             <w:t>PPM</w:t>
@@ -7254,8 +7271,8 @@
             <w:pStyle w:val="Heading3"/>
             <w:rPr/>
           </w:pPr>
-          <w:bookmarkStart w:id="17" w:name="__RefHeading___Toc221_2372516870"/>
-          <w:bookmarkEnd w:id="17"/>
+          <w:bookmarkStart w:id="18" w:name="__RefHeading___Toc221_2372516870"/>
+          <w:bookmarkEnd w:id="18"/>
           <w:r>
             <w:rPr/>
             <w:t>SiteScope</w:t>
@@ -7406,8 +7423,8 @@
             <w:pStyle w:val="Heading2"/>
             <w:rPr/>
           </w:pPr>
-          <w:bookmarkStart w:id="18" w:name="__RefHeading___Toc223_2372516870"/>
-          <w:bookmarkEnd w:id="18"/>
+          <w:bookmarkStart w:id="19" w:name="__RefHeading___Toc223_2372516870"/>
+          <w:bookmarkEnd w:id="19"/>
           <w:r>
             <w:rPr/>
             <w:t>Usuarios</w:t>
@@ -7671,11 +7688,157 @@
             <w:t>}</w:t>
           </w:r>
         </w:p>
+        <w:p>
+          <w:pPr>
+            <w:pStyle w:val="Codigo"/>
+            <w:rPr/>
+          </w:pPr>
+          <w:r>
+            <w:rPr/>
+          </w:r>
+        </w:p>
+        <w:p>
+          <w:pPr>
+            <w:pStyle w:val="Heading2"/>
+            <w:rPr/>
+          </w:pPr>
+          <w:bookmarkStart w:id="20" w:name="__RefHeading___Toc890_2169729150"/>
+          <w:bookmarkEnd w:id="20"/>
+          <w:r>
+            <w:rPr/>
+            <w:t>APIs</w:t>
+          </w:r>
+        </w:p>
+        <w:p>
+          <w:pPr>
+            <w:pStyle w:val="Normal"/>
+            <w:rPr/>
+          </w:pPr>
+          <w:r>
+            <w:rPr/>
+            <w:t>Las APIs están documentadas siguiendo el estándar OpenAPI</w:t>
+          </w:r>
+          <w:r>
+            <w:rPr>
+              <w:rStyle w:val="FootnoteAnchor"/>
+            </w:rPr>
+            <w:footnoteReference w:id="4"/>
+          </w:r>
+          <w:r>
+            <w:rPr/>
+            <w:t xml:space="preserve">. Este estándar plantea la descripción de las APIs, inclluyendo ejemplos de invocación, utilizando un documento en formato JSON. El documento JSON se llama </w:t>
+          </w:r>
+          <w:r>
+            <w:rPr>
+              <w:rFonts w:ascii="FreeMono" w:hAnsi="FreeMono"/>
+            </w:rPr>
+            <w:t>openapi.json</w:t>
+          </w:r>
+          <w:r>
+            <w:rPr/>
+            <w:t xml:space="preserve"> y queda versionado en el respositorio de </w:t>
+          </w:r>
+          <w:r>
+            <w:rPr>
+              <w:i/>
+              <w:iCs/>
+            </w:rPr>
+            <w:t>backend</w:t>
+          </w:r>
+          <w:r>
+            <w:rPr/>
+            <w:t xml:space="preserve">, en el directorio </w:t>
+          </w:r>
+          <w:r>
+            <w:rPr>
+              <w:rFonts w:ascii="FreeMono" w:hAnsi="FreeMono"/>
+            </w:rPr>
+            <w:t>hubble.backend.api/doc</w:t>
+          </w:r>
+          <w:r>
+            <w:rPr/>
+            <w:t>.</w:t>
+          </w:r>
+        </w:p>
+        <w:p>
+          <w:pPr>
+            <w:pStyle w:val="Normal"/>
+            <w:rPr/>
+          </w:pPr>
+          <w:r>
+            <w:rPr/>
+            <w:t>Si se desea, se puede utilizar la herramienta Swagger</w:t>
+          </w:r>
+          <w:r>
+            <w:rPr>
+              <w:rStyle w:val="FootnoteAnchor"/>
+            </w:rPr>
+            <w:footnoteReference w:id="5"/>
+          </w:r>
+          <w:r>
+            <w:rPr/>
+            <w:t xml:space="preserve"> para visualizar este documento. La herramienta genera una visualización gráfica del contenido de una especificación OpenAPI, similar a esta:</w:t>
+          </w:r>
+        </w:p>
+        <w:p>
+          <w:pPr>
+            <w:pStyle w:val="Normal"/>
+            <w:rPr/>
+          </w:pPr>
+          <w:r>
+            <w:rPr/>
+            <w:drawing>
+              <wp:anchor behindDoc="0" distT="0" distB="0" distL="0" distR="0" simplePos="0" locked="0" layoutInCell="1" allowOverlap="1" relativeHeight="192">
+                <wp:simplePos x="0" y="0"/>
+                <wp:positionH relativeFrom="column">
+                  <wp:align>center</wp:align>
+                </wp:positionH>
+                <wp:positionV relativeFrom="paragraph">
+                  <wp:posOffset>635</wp:posOffset>
+                </wp:positionV>
+                <wp:extent cx="6179185" cy="2504440"/>
+                <wp:effectExtent l="0" t="0" r="0" b="0"/>
+                <wp:wrapSquare wrapText="largest"/>
+                <wp:docPr id="21" name="Image18" descr=""/>
+                <wp:cNvGraphicFramePr>
+                  <a:graphicFrameLocks xmlns:a="http://schemas.openxmlformats.org/drawingml/2006/main" noChangeAspect="1"/>
+                </wp:cNvGraphicFramePr>
+                <a:graphic xmlns:a="http://schemas.openxmlformats.org/drawingml/2006/main">
+                  <a:graphicData uri="http://schemas.openxmlformats.org/drawingml/2006/picture">
+                    <pic:pic xmlns:pic="http://schemas.openxmlformats.org/drawingml/2006/picture">
+                      <pic:nvPicPr>
+                        <pic:cNvPr id="21" name="Image18" descr=""/>
+                        <pic:cNvPicPr>
+                          <a:picLocks noChangeAspect="1" noChangeArrowheads="1"/>
+                        </pic:cNvPicPr>
+                      </pic:nvPicPr>
+                      <pic:blipFill>
+                        <a:blip r:embed="rId21"/>
+                        <a:stretch>
+                          <a:fillRect/>
+                        </a:stretch>
+                      </pic:blipFill>
+                      <pic:spPr bwMode="auto">
+                        <a:xfrm>
+                          <a:off x="0" y="0"/>
+                          <a:ext cx="6179185" cy="2504440"/>
+                        </a:xfrm>
+                        <a:prstGeom prst="rect">
+                          <a:avLst/>
+                        </a:prstGeom>
+                      </pic:spPr>
+                    </pic:pic>
+                  </a:graphicData>
+                </a:graphic>
+              </wp:anchor>
+            </w:drawing>
+          </w:r>
+        </w:p>
       </w:sdtContent>
     </w:sdt>
     <w:sectPr>
-      <w:headerReference w:type="default" r:id="rId21"/>
-      <w:footerReference w:type="default" r:id="rId22"/>
+      <w:headerReference w:type="default" r:id="rId22"/>
+      <w:footerReference w:type="default" r:id="rId23"/>
       <w:footnotePr>
         <w:numFmt w:val="decimal"/>
       </w:footnotePr>
@@ -7780,7 +7943,7 @@
       <mc:AlternateContent>
         <mc:Choice Requires="wps">
           <w:drawing>
-            <wp:anchor behindDoc="1" distT="0" distB="0" distL="114300" distR="114300" simplePos="0" locked="0" layoutInCell="1" allowOverlap="1" relativeHeight="49">
+            <wp:anchor behindDoc="1" distT="0" distB="0" distL="114300" distR="114300" simplePos="0" locked="0" layoutInCell="1" allowOverlap="1" relativeHeight="52">
               <wp:simplePos x="0" y="0"/>
               <wp:positionH relativeFrom="column">
                 <wp:posOffset>500380</wp:posOffset>
@@ -7788,10 +7951,10 @@
               <wp:positionV relativeFrom="paragraph">
                 <wp:posOffset>10006330</wp:posOffset>
               </wp:positionV>
-              <wp:extent cx="1047750" cy="5080"/>
+              <wp:extent cx="1048385" cy="5715"/>
               <wp:effectExtent l="0" t="0" r="0" b="0"/>
               <wp:wrapNone/>
-              <wp:docPr id="24" name="Image3"/>
+              <wp:docPr id="25" name="Image3"/>
               <a:graphic xmlns:a="http://schemas.openxmlformats.org/drawingml/2006/main">
                 <a:graphicData uri="http://schemas.openxmlformats.org/drawingml/2006/picture">
                   <pic:pic xmlns:pic="http://schemas.openxmlformats.org/drawingml/2006/picture">
@@ -7806,7 +7969,7 @@
                     <pic:spPr>
                       <a:xfrm rot="10800000">
                         <a:off x="0" y="0"/>
-                        <a:ext cx="1047240" cy="4320"/>
+                        <a:ext cx="1047600" cy="5040"/>
                       </a:xfrm>
                       <a:prstGeom prst="rect">
                         <a:avLst/>
@@ -7842,7 +8005,7 @@
               <v:path o:extrusionok="f" gradientshapeok="t" o:connecttype="rect"/>
               <o:lock v:ext="edit" aspectratio="t"/>
             </v:shapetype>
-            <v:shape id="shape_0" ID="Image3" stroked="f" style="position:absolute;margin-left:39.4pt;margin-top:787.9pt;width:82.4pt;height:0.3pt;rotation:180" type="shapetype_75">
+            <v:shape id="shape_0" ID="Image3" stroked="f" style="position:absolute;margin-left:39.4pt;margin-top:787.9pt;width:82.45pt;height:0.35pt;rotation:180" type="shapetype_75">
               <v:imagedata r:id="rId1" o:detectmouseclick="t"/>
               <w10:wrap type="none"/>
               <v:stroke color="#3465a4" joinstyle="round" endcap="flat"/>
@@ -7853,18 +8016,18 @@
       <mc:AlternateContent>
         <mc:Choice Requires="wps">
           <w:drawing>
-            <wp:anchor behindDoc="1" distT="0" distB="0" distL="114300" distR="114300" simplePos="0" locked="0" layoutInCell="1" allowOverlap="1" relativeHeight="65">
+            <wp:anchor behindDoc="1" distT="0" distB="0" distL="114300" distR="114300" simplePos="0" locked="0" layoutInCell="1" allowOverlap="1" relativeHeight="69">
               <wp:simplePos x="0" y="0"/>
               <wp:positionH relativeFrom="margin">
-                <wp:posOffset>6434455</wp:posOffset>
+                <wp:posOffset>6433820</wp:posOffset>
               </wp:positionH>
               <wp:positionV relativeFrom="paragraph">
                 <wp:posOffset>9800590</wp:posOffset>
               </wp:positionV>
-              <wp:extent cx="662305" cy="5080"/>
+              <wp:extent cx="662940" cy="5715"/>
               <wp:effectExtent l="0" t="0" r="0" b="0"/>
               <wp:wrapNone/>
-              <wp:docPr id="25" name="Image4"/>
+              <wp:docPr id="26" name="Image4"/>
               <a:graphic xmlns:a="http://schemas.openxmlformats.org/drawingml/2006/main">
                 <a:graphicData uri="http://schemas.openxmlformats.org/drawingml/2006/picture">
                   <pic:pic xmlns:pic="http://schemas.openxmlformats.org/drawingml/2006/picture">
@@ -7879,7 +8042,7 @@
                     <pic:spPr>
                       <a:xfrm rot="10800000">
                         <a:off x="0" y="0"/>
-                        <a:ext cx="661680" cy="4320"/>
+                        <a:ext cx="662400" cy="5040"/>
                       </a:xfrm>
                       <a:prstGeom prst="rect">
                         <a:avLst/>
@@ -7896,7 +8059,7 @@
         </mc:Choice>
         <mc:Fallback>
           <w:pict>
-            <v:shape id="shape_0" ID="Image4" stroked="f" style="position:absolute;margin-left:506.65pt;margin-top:771.7pt;width:52.05pt;height:0.3pt;rotation:180;mso-position-horizontal-relative:margin" type="shapetype_75">
+            <v:shape id="shape_0" ID="Image4" stroked="f" style="position:absolute;margin-left:506.6pt;margin-top:771.7pt;width:52.1pt;height:0.35pt;rotation:180;mso-position-horizontal-relative:margin" type="shapetype_75">
               <v:imagedata r:id="rId2" o:detectmouseclick="t"/>
               <w10:wrap type="none"/>
               <v:stroke color="#3465a4" joinstyle="round" endcap="flat"/>
@@ -7907,7 +8070,7 @@
       <mc:AlternateContent>
         <mc:Choice Requires="wps">
           <w:drawing>
-            <wp:anchor behindDoc="1" distT="45720" distB="45720" distL="114300" distR="114300" simplePos="0" locked="0" layoutInCell="1" allowOverlap="1" relativeHeight="82">
+            <wp:anchor behindDoc="1" distT="45720" distB="45720" distL="114300" distR="114300" simplePos="0" locked="0" layoutInCell="1" allowOverlap="1" relativeHeight="87">
               <wp:simplePos x="0" y="0"/>
               <wp:positionH relativeFrom="column">
                 <wp:posOffset>2620645</wp:posOffset>
@@ -7915,10 +8078,10 @@
               <wp:positionV relativeFrom="paragraph">
                 <wp:posOffset>-31115</wp:posOffset>
               </wp:positionV>
-              <wp:extent cx="2872105" cy="414655"/>
+              <wp:extent cx="2872740" cy="415290"/>
               <wp:effectExtent l="0" t="0" r="0" b="0"/>
               <wp:wrapSquare wrapText="bothSides"/>
-              <wp:docPr id="26" name="Cuadro de texto 2"/>
+              <wp:docPr id="27" name="Cuadro de texto 2"/>
               <a:graphic xmlns:a="http://schemas.openxmlformats.org/drawingml/2006/main">
                 <a:graphicData uri="http://schemas.microsoft.com/office/word/2010/wordprocessingShape">
                   <wps:wsp>
@@ -7926,7 +8089,7 @@
                     <wps:spPr>
                       <a:xfrm>
                         <a:off x="0" y="0"/>
-                        <a:ext cx="2871360" cy="414000"/>
+                        <a:ext cx="2872080" cy="414720"/>
                       </a:xfrm>
                       <a:prstGeom prst="rect">
                         <a:avLst/>
@@ -7971,7 +8134,7 @@
         </mc:Choice>
         <mc:Fallback>
           <w:pict>
-            <v:rect id="shape_0" ID="Cuadro de texto 2" stroked="f" style="position:absolute;margin-left:206.35pt;margin-top:-2.45pt;width:226.05pt;height:32.55pt">
+            <v:rect id="shape_0" ID="Cuadro de texto 2" stroked="f" style="position:absolute;margin-left:206.35pt;margin-top:-2.45pt;width:226.1pt;height:32.6pt">
               <w10:wrap type="none"/>
               <v:fill o:detectmouseclick="t" on="false"/>
               <v:stroke color="#3465a4" joinstyle="round" endcap="flat"/>
@@ -8000,18 +8163,18 @@
       <mc:AlternateContent>
         <mc:Choice Requires="wps">
           <w:drawing>
-            <wp:anchor behindDoc="1" distT="0" distB="0" distL="114300" distR="114300" simplePos="0" locked="0" layoutInCell="1" allowOverlap="1" relativeHeight="99">
+            <wp:anchor behindDoc="1" distT="0" distB="0" distL="114300" distR="114300" simplePos="0" locked="0" layoutInCell="1" allowOverlap="1" relativeHeight="105">
               <wp:simplePos x="0" y="0"/>
               <wp:positionH relativeFrom="margin">
-                <wp:posOffset>6434455</wp:posOffset>
+                <wp:posOffset>6433820</wp:posOffset>
               </wp:positionH>
               <wp:positionV relativeFrom="paragraph">
                 <wp:posOffset>9800590</wp:posOffset>
               </wp:positionV>
-              <wp:extent cx="662305" cy="5080"/>
+              <wp:extent cx="662940" cy="5715"/>
               <wp:effectExtent l="0" t="0" r="0" b="0"/>
               <wp:wrapNone/>
-              <wp:docPr id="28" name="Imagen 21"/>
+              <wp:docPr id="29" name="Imagen 21"/>
               <a:graphic xmlns:a="http://schemas.openxmlformats.org/drawingml/2006/main">
                 <a:graphicData uri="http://schemas.openxmlformats.org/drawingml/2006/picture">
                   <pic:pic xmlns:pic="http://schemas.openxmlformats.org/drawingml/2006/picture">
@@ -8026,7 +8189,7 @@
                     <pic:spPr>
                       <a:xfrm rot="10800000">
                         <a:off x="0" y="0"/>
-                        <a:ext cx="661680" cy="4320"/>
+                        <a:ext cx="662400" cy="5040"/>
                       </a:xfrm>
                       <a:prstGeom prst="rect">
                         <a:avLst/>
@@ -8043,7 +8206,7 @@
         </mc:Choice>
         <mc:Fallback>
           <w:pict>
-            <v:shape id="shape_0" ID="Imagen 21" stroked="f" style="position:absolute;margin-left:506.65pt;margin-top:771.7pt;width:52.05pt;height:0.3pt;rotation:180;mso-position-horizontal-relative:margin" type="shapetype_75">
+            <v:shape id="shape_0" ID="Imagen 21" stroked="f" style="position:absolute;margin-left:506.6pt;margin-top:771.7pt;width:52.1pt;height:0.35pt;rotation:180;mso-position-horizontal-relative:margin" type="shapetype_75">
               <v:imagedata r:id="rId2" o:detectmouseclick="t"/>
               <w10:wrap type="none"/>
               <v:stroke color="#3465a4" joinstyle="round" endcap="flat"/>
@@ -8052,7 +8215,7 @@
         </mc:Fallback>
       </mc:AlternateContent>
       <w:drawing>
-        <wp:anchor behindDoc="1" distT="0" distB="0" distL="114300" distR="114300" simplePos="0" locked="0" layoutInCell="1" allowOverlap="1" relativeHeight="115">
+        <wp:anchor behindDoc="1" distT="0" distB="0" distL="114300" distR="114300" simplePos="0" locked="0" layoutInCell="1" allowOverlap="1" relativeHeight="122">
           <wp:simplePos x="0" y="0"/>
           <wp:positionH relativeFrom="column">
             <wp:posOffset>5337175</wp:posOffset>
@@ -8063,7 +8226,7 @@
           <wp:extent cx="843280" cy="730250"/>
           <wp:effectExtent l="0" t="0" r="0" b="0"/>
           <wp:wrapNone/>
-          <wp:docPr id="29" name="Imagen 16" descr="Firulete"/>
+          <wp:docPr id="30" name="Imagen 16" descr="Firulete"/>
           <wp:cNvGraphicFramePr>
             <a:graphicFrameLocks xmlns:a="http://schemas.openxmlformats.org/drawingml/2006/main" noChangeAspect="1"/>
           </wp:cNvGraphicFramePr>
@@ -8071,7 +8234,7 @@
             <a:graphicData uri="http://schemas.openxmlformats.org/drawingml/2006/picture">
               <pic:pic xmlns:pic="http://schemas.openxmlformats.org/drawingml/2006/picture">
                 <pic:nvPicPr>
-                  <pic:cNvPr id="29" name="Imagen 16" descr="Firulete"/>
+                  <pic:cNvPr id="30" name="Imagen 16" descr="Firulete"/>
                   <pic:cNvPicPr>
                     <a:picLocks noChangeAspect="1" noChangeArrowheads="1"/>
                   </pic:cNvPicPr>
@@ -8097,7 +8260,7 @@
         </wp:anchor>
       </w:drawing>
       <w:drawing>
-        <wp:anchor behindDoc="1" distT="0" distB="0" distL="114300" distR="114300" simplePos="0" locked="0" layoutInCell="1" allowOverlap="1" relativeHeight="131">
+        <wp:anchor behindDoc="1" distT="0" distB="0" distL="114300" distR="114300" simplePos="0" locked="0" layoutInCell="1" allowOverlap="1" relativeHeight="139">
           <wp:simplePos x="0" y="0"/>
           <wp:positionH relativeFrom="column">
             <wp:posOffset>-284480</wp:posOffset>
@@ -8108,7 +8271,7 @@
           <wp:extent cx="1257300" cy="426720"/>
           <wp:effectExtent l="0" t="0" r="0" b="0"/>
           <wp:wrapNone/>
-          <wp:docPr id="30" name="Imagen 18" descr="follo"/>
+          <wp:docPr id="31" name="Imagen 18" descr="follo"/>
           <wp:cNvGraphicFramePr>
             <a:graphicFrameLocks xmlns:a="http://schemas.openxmlformats.org/drawingml/2006/main" noChangeAspect="1"/>
           </wp:cNvGraphicFramePr>
@@ -8116,7 +8279,7 @@
             <a:graphicData uri="http://schemas.openxmlformats.org/drawingml/2006/picture">
               <pic:pic xmlns:pic="http://schemas.openxmlformats.org/drawingml/2006/picture">
                 <pic:nvPicPr>
-                  <pic:cNvPr id="30" name="Imagen 18" descr="follo"/>
+                  <pic:cNvPr id="31" name="Imagen 18" descr="follo"/>
                   <pic:cNvPicPr>
                     <a:picLocks noChangeAspect="1" noChangeArrowheads="1"/>
                   </pic:cNvPicPr>
@@ -8251,6 +8414,58 @@
       </w:r>
     </w:p>
   </w:footnote>
+  <w:footnote w:id="4">
+    <w:p>
+      <w:pPr>
+        <w:pStyle w:val="Footnote"/>
+        <w:suppressLineNumbers/>
+        <w:spacing w:before="144" w:after="0"/>
+        <w:ind w:left="339" w:right="0" w:hanging="339"/>
+        <w:rPr/>
+      </w:pPr>
+      <w:r>
+        <w:rPr>
+          <w:rStyle w:val="FootnoteCharacters"/>
+        </w:rPr>
+        <w:footnoteRef/>
+      </w:r>
+      <w:hyperlink r:id="rId2">
+        <w:r>
+          <w:rPr>
+            <w:rStyle w:val="InternetLink"/>
+          </w:rPr>
+          <w:tab/>
+          <w:t>https://github.com/OAI/OpenAPI-Specification</w:t>
+        </w:r>
+      </w:hyperlink>
+    </w:p>
+  </w:footnote>
+  <w:footnote w:id="5">
+    <w:p>
+      <w:pPr>
+        <w:pStyle w:val="Footnote"/>
+        <w:suppressLineNumbers/>
+        <w:spacing w:before="144" w:after="0"/>
+        <w:ind w:left="339" w:right="0" w:hanging="339"/>
+        <w:rPr/>
+      </w:pPr>
+      <w:r>
+        <w:rPr>
+          <w:rStyle w:val="FootnoteCharacters"/>
+        </w:rPr>
+        <w:footnoteRef/>
+      </w:r>
+      <w:hyperlink r:id="rId3">
+        <w:r>
+          <w:rPr>
+            <w:rStyle w:val="InternetLink"/>
+          </w:rPr>
+          <w:tab/>
+          <w:t>https://swagger.io/</w:t>
+        </w:r>
+      </w:hyperlink>
+    </w:p>
+  </w:footnote>
 </w:footnotes>
 </file>
 
@@ -8271,7 +8486,7 @@
       <mc:AlternateContent>
         <mc:Choice Requires="wps">
           <w:drawing>
-            <wp:anchor behindDoc="1" distT="45720" distB="45720" distL="114300" distR="114300" simplePos="0" locked="0" layoutInCell="1" allowOverlap="1" relativeHeight="17">
+            <wp:anchor behindDoc="1" distT="45720" distB="45720" distL="114300" distR="114300" simplePos="0" locked="0" layoutInCell="1" allowOverlap="1" relativeHeight="18">
               <wp:simplePos x="0" y="0"/>
               <wp:positionH relativeFrom="margin">
                 <wp:posOffset>0</wp:posOffset>
@@ -8279,10 +8494,10 @@
               <wp:positionV relativeFrom="paragraph">
                 <wp:posOffset>-181610</wp:posOffset>
               </wp:positionV>
-              <wp:extent cx="3354070" cy="401320"/>
+              <wp:extent cx="3354705" cy="401955"/>
               <wp:effectExtent l="0" t="0" r="0" b="0"/>
               <wp:wrapSquare wrapText="bothSides"/>
-              <wp:docPr id="21" name="Cuadro de texto 2"/>
+              <wp:docPr id="22" name="Cuadro de texto 2"/>
               <a:graphic xmlns:a="http://schemas.openxmlformats.org/drawingml/2006/main">
                 <a:graphicData uri="http://schemas.microsoft.com/office/word/2010/wordprocessingShape">
                   <wps:wsp>
@@ -8290,7 +8505,7 @@
                     <wps:spPr>
                       <a:xfrm>
                         <a:off x="0" y="0"/>
-                        <a:ext cx="3353400" cy="400680"/>
+                        <a:ext cx="3354120" cy="401400"/>
                       </a:xfrm>
                       <a:prstGeom prst="rect">
                         <a:avLst/>
@@ -8376,7 +8591,7 @@
         </mc:Choice>
         <mc:Fallback>
           <w:pict>
-            <v:rect id="shape_0" ID="Cuadro de texto 2" stroked="f" style="position:absolute;margin-left:0pt;margin-top:-14.3pt;width:264pt;height:31.5pt;mso-position-horizontal-relative:margin">
+            <v:rect id="shape_0" ID="Cuadro de texto 2" stroked="f" style="position:absolute;margin-left:0pt;margin-top:-14.3pt;width:264.05pt;height:31.55pt;mso-position-horizontal-relative:margin">
               <w10:wrap type="square"/>
               <v:fill o:detectmouseclick="t" on="false"/>
               <v:stroke color="#3465a4" weight="9360" joinstyle="round" endcap="flat"/>
@@ -8444,7 +8659,7 @@
         </mc:Fallback>
       </mc:AlternateContent>
       <w:drawing>
-        <wp:anchor behindDoc="1" distT="0" distB="0" distL="114300" distR="114300" simplePos="0" locked="0" layoutInCell="1" allowOverlap="1" relativeHeight="33">
+        <wp:anchor behindDoc="1" distT="0" distB="0" distL="114300" distR="114300" simplePos="0" locked="0" layoutInCell="1" allowOverlap="1" relativeHeight="35">
           <wp:simplePos x="0" y="0"/>
           <wp:positionH relativeFrom="margin">
             <wp:posOffset>4772025</wp:posOffset>
@@ -8455,7 +8670,7 @@
           <wp:extent cx="1408430" cy="288290"/>
           <wp:effectExtent l="0" t="0" r="0" b="0"/>
           <wp:wrapNone/>
-          <wp:docPr id="23" name="Imagen 12" descr=""/>
+          <wp:docPr id="24" name="Imagen 12" descr=""/>
           <wp:cNvGraphicFramePr>
             <a:graphicFrameLocks xmlns:a="http://schemas.openxmlformats.org/drawingml/2006/main" noChangeAspect="1"/>
           </wp:cNvGraphicFramePr>
@@ -8463,7 +8678,7 @@
             <a:graphicData uri="http://schemas.openxmlformats.org/drawingml/2006/picture">
               <pic:pic xmlns:pic="http://schemas.openxmlformats.org/drawingml/2006/picture">
                 <pic:nvPicPr>
-                  <pic:cNvPr id="23" name="Imagen 12" descr=""/>
+                  <pic:cNvPr id="24" name="Imagen 12" descr=""/>
                   <pic:cNvPicPr>
                     <a:picLocks noChangeAspect="1" noChangeArrowheads="1"/>
                   </pic:cNvPicPr>
@@ -10587,6 +10802,132 @@
       <w:rFonts w:cs="OpenSymbol"/>
     </w:rPr>
   </w:style>
+  <w:style w:type="character" w:styleId="ListLabel131">
+    <w:name w:val="ListLabel 131"/>
+    <w:qFormat/>
+    <w:rPr>
+      <w:rFonts w:cs="OpenSymbol"/>
+    </w:rPr>
+  </w:style>
+  <w:style w:type="character" w:styleId="ListLabel132">
+    <w:name w:val="ListLabel 132"/>
+    <w:qFormat/>
+    <w:rPr>
+      <w:rFonts w:cs="OpenSymbol"/>
+    </w:rPr>
+  </w:style>
+  <w:style w:type="character" w:styleId="ListLabel133">
+    <w:name w:val="ListLabel 133"/>
+    <w:qFormat/>
+    <w:rPr>
+      <w:rFonts w:cs="OpenSymbol"/>
+    </w:rPr>
+  </w:style>
+  <w:style w:type="character" w:styleId="ListLabel134">
+    <w:name w:val="ListLabel 134"/>
+    <w:qFormat/>
+    <w:rPr>
+      <w:rFonts w:cs="OpenSymbol"/>
+    </w:rPr>
+  </w:style>
+  <w:style w:type="character" w:styleId="ListLabel135">
+    <w:name w:val="ListLabel 135"/>
+    <w:qFormat/>
+    <w:rPr>
+      <w:rFonts w:cs="OpenSymbol"/>
+    </w:rPr>
+  </w:style>
+  <w:style w:type="character" w:styleId="ListLabel136">
+    <w:name w:val="ListLabel 136"/>
+    <w:qFormat/>
+    <w:rPr>
+      <w:rFonts w:cs="OpenSymbol"/>
+    </w:rPr>
+  </w:style>
+  <w:style w:type="character" w:styleId="ListLabel137">
+    <w:name w:val="ListLabel 137"/>
+    <w:qFormat/>
+    <w:rPr>
+      <w:rFonts w:cs="OpenSymbol"/>
+    </w:rPr>
+  </w:style>
+  <w:style w:type="character" w:styleId="ListLabel138">
+    <w:name w:val="ListLabel 138"/>
+    <w:qFormat/>
+    <w:rPr>
+      <w:rFonts w:cs="OpenSymbol"/>
+    </w:rPr>
+  </w:style>
+  <w:style w:type="character" w:styleId="ListLabel139">
+    <w:name w:val="ListLabel 139"/>
+    <w:qFormat/>
+    <w:rPr>
+      <w:rFonts w:cs="OpenSymbol"/>
+    </w:rPr>
+  </w:style>
+  <w:style w:type="character" w:styleId="ListLabel140">
+    <w:name w:val="ListLabel 140"/>
+    <w:qFormat/>
+    <w:rPr>
+      <w:rFonts w:cs="OpenSymbol"/>
+    </w:rPr>
+  </w:style>
+  <w:style w:type="character" w:styleId="ListLabel141">
+    <w:name w:val="ListLabel 141"/>
+    <w:qFormat/>
+    <w:rPr>
+      <w:rFonts w:cs="OpenSymbol"/>
+    </w:rPr>
+  </w:style>
+  <w:style w:type="character" w:styleId="ListLabel142">
+    <w:name w:val="ListLabel 142"/>
+    <w:qFormat/>
+    <w:rPr>
+      <w:rFonts w:cs="OpenSymbol"/>
+    </w:rPr>
+  </w:style>
+  <w:style w:type="character" w:styleId="ListLabel143">
+    <w:name w:val="ListLabel 143"/>
+    <w:qFormat/>
+    <w:rPr>
+      <w:rFonts w:cs="OpenSymbol"/>
+    </w:rPr>
+  </w:style>
+  <w:style w:type="character" w:styleId="ListLabel144">
+    <w:name w:val="ListLabel 144"/>
+    <w:qFormat/>
+    <w:rPr>
+      <w:rFonts w:cs="OpenSymbol"/>
+    </w:rPr>
+  </w:style>
+  <w:style w:type="character" w:styleId="ListLabel145">
+    <w:name w:val="ListLabel 145"/>
+    <w:qFormat/>
+    <w:rPr>
+      <w:rFonts w:cs="OpenSymbol"/>
+    </w:rPr>
+  </w:style>
+  <w:style w:type="character" w:styleId="ListLabel146">
+    <w:name w:val="ListLabel 146"/>
+    <w:qFormat/>
+    <w:rPr>
+      <w:rFonts w:cs="OpenSymbol"/>
+    </w:rPr>
+  </w:style>
+  <w:style w:type="character" w:styleId="ListLabel147">
+    <w:name w:val="ListLabel 147"/>
+    <w:qFormat/>
+    <w:rPr>
+      <w:rFonts w:cs="OpenSymbol"/>
+    </w:rPr>
+  </w:style>
+  <w:style w:type="character" w:styleId="ListLabel148">
+    <w:name w:val="ListLabel 148"/>
+    <w:qFormat/>
+    <w:rPr>
+      <w:rFonts w:cs="OpenSymbol"/>
+    </w:rPr>
+  </w:style>
   <w:style w:type="paragraph" w:styleId="Heading">
     <w:name w:val="Heading"/>
     <w:basedOn w:val="Normal"/>
@@ -11059,7 +11400,7 @@
     <w:basedOn w:val="Normal"/>
     <w:qFormat/>
     <w:pPr>
-      <w:shd w:fill="DDDDDD" w:val="clear"/>
+      <w:shd w:val="clear" w:fill="DDDDDD"/>
       <w:spacing w:before="0" w:after="0"/>
       <w:ind w:left="360" w:right="0" w:hanging="0"/>
       <w:jc w:val="left"/>
@@ -11068,6 +11409,24 @@
       <w:rFonts w:ascii="FreeMono" w:hAnsi="FreeMono"/>
       <w:sz w:val="20"/>
     </w:rPr>
+  </w:style>
+  <w:style w:type="paragraph" w:styleId="Untitled1">
+    <w:name w:val="Untitled1"/>
+    <w:basedOn w:val="Addressee"/>
+    <w:qFormat/>
+    <w:pPr/>
+    <w:rPr>
+      <w:rFonts w:ascii="FreeMono" w:hAnsi="FreeMono"/>
+    </w:rPr>
+  </w:style>
+  <w:style w:type="paragraph" w:styleId="Addressee">
+    <w:name w:val="Envelope Address"/>
+    <w:basedOn w:val="Normal"/>
+    <w:pPr>
+      <w:suppressLineNumbers/>
+      <w:spacing w:before="0" w:after="60"/>
+    </w:pPr>
+    <w:rPr/>
   </w:style>
   <w:style w:type="numbering" w:styleId="NoList" w:default="1">
     <w:name w:val="No List"/>

</xml_diff>

<commit_message>
#333 Se agrega filtro de autorización en la API. Se modifica el proyecto de API para que inicie un proceso de la API para hacer pruebas de integración.
</commit_message>
<xml_diff>
--- a/doc/Hubble-Administracion.docx
+++ b/doc/Hubble-Administracion.docx
@@ -24,7 +24,7 @@
           <w:szCs w:val="40"/>
         </w:rPr>
         <w:drawing>
-          <wp:anchor behindDoc="1" distT="0" distB="0" distL="114300" distR="114300" simplePos="0" locked="0" layoutInCell="1" allowOverlap="1" relativeHeight="70">
+          <wp:anchor behindDoc="1" distT="0" distB="0" distL="114300" distR="114300" simplePos="0" locked="0" layoutInCell="1" allowOverlap="1" relativeHeight="74">
             <wp:simplePos x="0" y="0"/>
             <wp:positionH relativeFrom="column">
               <wp:posOffset>-1087120</wp:posOffset>
@@ -108,7 +108,7 @@
           <w:docGrid w:type="default" w:linePitch="360" w:charSpace="0"/>
         </w:sectPr>
         <w:pStyle w:val="Normal"/>
-        <w:spacing w:before="3691" w:after="0"/>
+        <w:spacing w:before="3692" w:after="0"/>
         <w:jc w:val="center"/>
         <w:rPr>
           <w:b/>
@@ -133,7 +133,7 @@
         <mc:AlternateContent>
           <mc:Choice Requires="wps">
             <w:drawing>
-              <wp:anchor behindDoc="0" distT="45720" distB="45720" distL="114300" distR="114300" simplePos="0" locked="0" layoutInCell="1" allowOverlap="1" relativeHeight="88">
+              <wp:anchor behindDoc="0" distT="45720" distB="45720" distL="114300" distR="114300" simplePos="0" locked="0" layoutInCell="1" allowOverlap="1" relativeHeight="93">
                 <wp:simplePos x="0" y="0"/>
                 <wp:positionH relativeFrom="page">
                   <wp:posOffset>1079500</wp:posOffset>
@@ -141,7 +141,7 @@
                 <wp:positionV relativeFrom="paragraph">
                   <wp:posOffset>1797685</wp:posOffset>
                 </wp:positionV>
-                <wp:extent cx="5695315" cy="2344420"/>
+                <wp:extent cx="5695950" cy="2345055"/>
                 <wp:effectExtent l="0" t="0" r="0" b="0"/>
                 <wp:wrapSquare wrapText="bothSides"/>
                 <wp:docPr id="2" name="Cuadro de texto 2"/>
@@ -152,7 +152,7 @@
                       <wps:spPr>
                         <a:xfrm>
                           <a:off x="0" y="0"/>
-                          <a:ext cx="5694840" cy="2343960"/>
+                          <a:ext cx="5695200" cy="2344320"/>
                         </a:xfrm>
                         <a:prstGeom prst="rect">
                           <a:avLst/>
@@ -263,7 +263,7 @@
           </mc:Choice>
           <mc:Fallback>
             <w:pict>
-              <v:rect id="shape_0" ID="Cuadro de texto 2" stroked="f" style="position:absolute;margin-left:85pt;margin-top:141.55pt;width:448.35pt;height:184.5pt;mso-position-horizontal-relative:page">
+              <v:rect id="shape_0" ID="Cuadro de texto 2" stroked="f" style="position:absolute;margin-left:85pt;margin-top:141.55pt;width:448.4pt;height:184.55pt;mso-position-horizontal-relative:page">
                 <w10:wrap type="square"/>
                 <v:fill o:detectmouseclick="t" on="false"/>
                 <v:stroke color="#3465a4" weight="9360" joinstyle="round" endcap="flat"/>
@@ -376,7 +376,7 @@
           <w:docPartGallery w:val="Table of Contents"/>
           <w:docPartUnique w:val="true"/>
         </w:docPartObj>
-        <w:id w:val="1844426418"/>
+        <w:id w:val="569706110"/>
       </w:sdtPr>
       <w:sdtContent>
         <w:p>
@@ -418,35 +418,13 @@
             </w:rPr>
             <w:fldChar w:fldCharType="separate"/>
           </w:r>
-          <w:hyperlink w:anchor="__RefHeading___Toc801_3717703543">
-            <w:bookmarkStart w:id="0" w:name="_Toc179626463"/>
-            <w:bookmarkEnd w:id="0"/>
-            <w:r>
-              <w:rPr>
-                <w:webHidden/>
-                <w:rStyle w:val="IndexLink"/>
-              </w:rPr>
-              <w:t>1. Introducción</w:t>
-              <w:tab/>
-              <w:t>2</w:t>
-            </w:r>
-          </w:hyperlink>
-        </w:p>
-        <w:p>
-          <w:pPr>
-            <w:pStyle w:val="Contents1"/>
-            <w:tabs>
-              <w:tab w:val="right" w:pos="9731" w:leader="dot"/>
-            </w:tabs>
-            <w:rPr/>
-          </w:pPr>
           <w:hyperlink w:anchor="__RefHeading___Toc840_3395260487">
             <w:r>
               <w:rPr>
                 <w:webHidden/>
                 <w:rStyle w:val="IndexLink"/>
               </w:rPr>
-              <w:t>2. Seguridad</w:t>
+              <w:t>1. Seguridad</w:t>
               <w:tab/>
               <w:t>2</w:t>
             </w:r>
@@ -506,7 +484,7 @@
                 <w:webHidden/>
                 <w:rStyle w:val="IndexLink"/>
               </w:rPr>
-              <w:t>3. Prototipos</w:t>
+              <w:t>2. Prototipos</w:t>
               <w:tab/>
               <w:t>3</w:t>
             </w:r>
@@ -526,9 +504,9 @@
                 <w:webHidden/>
                 <w:rStyle w:val="IndexLink"/>
               </w:rPr>
-              <w:t>4. Colecciones MongoDB</w:t>
+              <w:t>3. Colecciones MongoDB</w:t>
               <w:tab/>
-              <w:t>11</w:t>
+              <w:t>13</w:t>
             </w:r>
           </w:hyperlink>
         </w:p>
@@ -548,7 +526,7 @@
               </w:rPr>
               <w:t>Aplicaciones</w:t>
               <w:tab/>
-              <w:t>12</w:t>
+              <w:t>14</w:t>
             </w:r>
           </w:hyperlink>
         </w:p>
@@ -568,7 +546,7 @@
               </w:rPr>
               <w:t>Proveedores</w:t>
               <w:tab/>
-              <w:t>15</w:t>
+              <w:t>16</w:t>
             </w:r>
           </w:hyperlink>
         </w:p>
@@ -588,7 +566,7 @@
               </w:rPr>
               <w:t>ALM</w:t>
               <w:tab/>
-              <w:t>15</w:t>
+              <w:t>17</w:t>
             </w:r>
           </w:hyperlink>
         </w:p>
@@ -608,7 +586,7 @@
               </w:rPr>
               <w:t>AppPulse</w:t>
               <w:tab/>
-              <w:t>16</w:t>
+              <w:t>17</w:t>
             </w:r>
           </w:hyperlink>
         </w:p>
@@ -628,7 +606,7 @@
               </w:rPr>
               <w:t>BSM</w:t>
               <w:tab/>
-              <w:t>16</w:t>
+              <w:t>17</w:t>
             </w:r>
           </w:hyperlink>
         </w:p>
@@ -648,7 +626,7 @@
               </w:rPr>
               <w:t>Jira</w:t>
               <w:tab/>
-              <w:t>16</w:t>
+              <w:t>18</w:t>
             </w:r>
           </w:hyperlink>
         </w:p>
@@ -668,7 +646,7 @@
               </w:rPr>
               <w:t>PPM</w:t>
               <w:tab/>
-              <w:t>16</w:t>
+              <w:t>18</w:t>
             </w:r>
           </w:hyperlink>
         </w:p>
@@ -688,7 +666,7 @@
               </w:rPr>
               <w:t>SiteScope</w:t>
               <w:tab/>
-              <w:t>17</w:t>
+              <w:t>18</w:t>
             </w:r>
           </w:hyperlink>
         </w:p>
@@ -708,7 +686,7 @@
               </w:rPr>
               <w:t>Usuarios</w:t>
               <w:tab/>
-              <w:t>17</w:t>
+              <w:t>19</w:t>
             </w:r>
           </w:hyperlink>
         </w:p>
@@ -728,9 +706,142 @@
               </w:rPr>
               <w:t>APIs</w:t>
               <w:tab/>
-              <w:t>17</w:t>
+              <w:t>19</w:t>
             </w:r>
           </w:hyperlink>
+        </w:p>
+        <w:p>
+          <w:pPr>
+            <w:pStyle w:val="Contents3"/>
+            <w:tabs>
+              <w:tab w:val="right" w:pos="9731" w:leader="dot"/>
+            </w:tabs>
+            <w:rPr/>
+          </w:pPr>
+          <w:hyperlink w:anchor="__RefHeading___Toc930_1344287057">
+            <w:r>
+              <w:rPr>
+                <w:webHidden/>
+                <w:rStyle w:val="IndexLink"/>
+              </w:rPr>
+              <w:t>Autorización en APIs</w:t>
+              <w:tab/>
+              <w:t>19</w:t>
+            </w:r>
+          </w:hyperlink>
+        </w:p>
+        <w:p>
+          <w:pPr>
+            <w:pStyle w:val="Normal"/>
+            <w:rPr/>
+          </w:pPr>
+          <w:r>
+            <w:rPr/>
+            <w:t xml:space="preserve">Las pantallas de administración se utilizarán para crear y configurar aplicaciones, configurar los </w:t>
+          </w:r>
+          <w:r>
+            <w:rPr/>
+            <w:fldChar w:fldCharType="end"/>
+          </w:r>
+          <w:r>
+            <w:rPr>
+              <w:i/>
+              <w:iCs/>
+            </w:rPr>
+            <w:t>providers</w:t>
+          </w:r>
+          <w:r>
+            <w:rPr/>
+            <w:t>, y administrar los usuarios de Hubble.</w:t>
+          </w:r>
+        </w:p>
+        <w:p>
+          <w:pPr>
+            <w:pStyle w:val="Normal"/>
+            <w:rPr/>
+          </w:pPr>
+          <w:r>
+            <w:rPr/>
+            <w:t xml:space="preserve">Se agregarán pantallas al </w:t>
+          </w:r>
+          <w:r>
+            <w:rPr>
+              <w:i/>
+              <w:iCs/>
+            </w:rPr>
+            <w:t>front-end</w:t>
+          </w:r>
+          <w:r>
+            <w:rPr/>
+            <w:t>, a las que tendrán acceso los usuarios que tengan el rol Administrador.</w:t>
+          </w:r>
+        </w:p>
+        <w:p>
+          <w:pPr>
+            <w:pStyle w:val="Normal"/>
+            <w:rPr/>
+          </w:pPr>
+          <w:r>
+            <w:rPr/>
+            <w:t xml:space="preserve">Los fuentes de esta aplicación serán incorporados a los repositorios existentes de </w:t>
+          </w:r>
+          <w:r>
+            <w:rPr>
+              <w:i/>
+              <w:iCs/>
+            </w:rPr>
+            <w:t>front-end</w:t>
+          </w:r>
+          <w:r>
+            <w:rPr/>
+            <w:t xml:space="preserve"> y </w:t>
+          </w:r>
+          <w:r>
+            <w:rPr>
+              <w:i/>
+              <w:iCs/>
+            </w:rPr>
+            <w:t>back-end</w:t>
+          </w:r>
+          <w:r>
+            <w:rPr/>
+            <w:t>, según corresponda.</w:t>
+          </w:r>
+        </w:p>
+        <w:p>
+          <w:pPr>
+            <w:pStyle w:val="Normal"/>
+            <w:rPr/>
+          </w:pPr>
+          <w:r>
+            <w:rPr/>
+            <w:t xml:space="preserve">El prototipo de las pantallas estará versionado en el repositorio de </w:t>
+          </w:r>
+          <w:r>
+            <w:rPr>
+              <w:i/>
+              <w:iCs/>
+            </w:rPr>
+            <w:t>back-end</w:t>
+          </w:r>
+          <w:r>
+            <w:rPr/>
+            <w:t>, en el directorio “admin”.</w:t>
+          </w:r>
+        </w:p>
+        <w:p>
+          <w:pPr>
+            <w:pStyle w:val="Normal"/>
+            <w:ind w:left="360" w:right="0" w:hanging="0"/>
+            <w:rPr>
+              <w:lang w:val="es-EC"/>
+            </w:rPr>
+          </w:pPr>
+          <w:r>
+            <w:rPr>
+              <w:lang w:val="es-EC"/>
+            </w:rPr>
+          </w:r>
         </w:p>
         <w:p>
           <w:pPr>
@@ -741,143 +852,8 @@
             </w:numPr>
             <w:rPr/>
           </w:pPr>
-          <w:bookmarkStart w:id="1" w:name="_Toc179626463"/>
-          <w:bookmarkStart w:id="2" w:name="__RefHeading___Toc801_3717703543"/>
-          <w:bookmarkStart w:id="3" w:name="_Toc514677778"/>
-          <w:bookmarkStart w:id="4" w:name="_Toc503340015"/>
-          <w:bookmarkEnd w:id="1"/>
-          <w:bookmarkEnd w:id="2"/>
-          <w:r>
-            <w:rPr/>
-            <w:t>Introducción</w:t>
-          </w:r>
-          <w:r>
-            <w:rPr/>
-            <w:fldChar w:fldCharType="end"/>
-          </w:r>
-          <w:bookmarkEnd w:id="3"/>
-          <w:bookmarkEnd w:id="4"/>
-        </w:p>
-        <w:p>
-          <w:pPr>
-            <w:pStyle w:val="Normal"/>
-            <w:rPr/>
-          </w:pPr>
-          <w:r>
-            <w:rPr/>
-            <w:t xml:space="preserve">Las pantallas de administración se utilizarán para crear y configurar aplicaciones, configurar los </w:t>
-          </w:r>
-          <w:r>
-            <w:rPr>
-              <w:i/>
-              <w:iCs/>
-            </w:rPr>
-            <w:t>providers</w:t>
-          </w:r>
-          <w:r>
-            <w:rPr/>
-            <w:t>, y administrar los usuarios de Hubble.</w:t>
-          </w:r>
-        </w:p>
-        <w:p>
-          <w:pPr>
-            <w:pStyle w:val="Normal"/>
-            <w:rPr/>
-          </w:pPr>
-          <w:r>
-            <w:rPr/>
-            <w:t xml:space="preserve">Se agregarán pantallas al </w:t>
-          </w:r>
-          <w:r>
-            <w:rPr>
-              <w:i/>
-              <w:iCs/>
-            </w:rPr>
-            <w:t>front-end</w:t>
-          </w:r>
-          <w:r>
-            <w:rPr/>
-            <w:t>, a las que tendrán acceso los usuarios que tengan el rol Administrador.</w:t>
-          </w:r>
-        </w:p>
-        <w:p>
-          <w:pPr>
-            <w:pStyle w:val="Normal"/>
-            <w:rPr/>
-          </w:pPr>
-          <w:r>
-            <w:rPr/>
-            <w:t xml:space="preserve">Los fuentes de esta aplicación serán incorporados a los repositorios existentes de </w:t>
-          </w:r>
-          <w:r>
-            <w:rPr>
-              <w:i/>
-              <w:iCs/>
-            </w:rPr>
-            <w:t>front-end</w:t>
-          </w:r>
-          <w:r>
-            <w:rPr/>
-            <w:t xml:space="preserve"> y </w:t>
-          </w:r>
-          <w:r>
-            <w:rPr>
-              <w:i/>
-              <w:iCs/>
-            </w:rPr>
-            <w:t>back-end</w:t>
-          </w:r>
-          <w:r>
-            <w:rPr/>
-            <w:t>, según corresponda.</w:t>
-          </w:r>
-        </w:p>
-        <w:p>
-          <w:pPr>
-            <w:pStyle w:val="Normal"/>
-            <w:rPr/>
-          </w:pPr>
-          <w:r>
-            <w:rPr/>
-            <w:t xml:space="preserve">El prototipo de las pantallas estará versionado en el repositorio de </w:t>
-          </w:r>
-          <w:r>
-            <w:rPr>
-              <w:i/>
-              <w:iCs/>
-            </w:rPr>
-            <w:t>back-end</w:t>
-          </w:r>
-          <w:r>
-            <w:rPr/>
-            <w:t>, en el directorio “admin”.</w:t>
-          </w:r>
-        </w:p>
-        <w:p>
-          <w:pPr>
-            <w:pStyle w:val="Normal"/>
-            <w:ind w:left="360" w:right="0" w:hanging="0"/>
-            <w:rPr>
-              <w:lang w:val="es-EC"/>
-            </w:rPr>
-          </w:pPr>
-          <w:r>
-            <w:rPr>
-              <w:lang w:val="es-EC"/>
-            </w:rPr>
-          </w:r>
-        </w:p>
-        <w:p>
-          <w:pPr>
-            <w:pStyle w:val="Heading1"/>
-            <w:numPr>
-              <w:ilvl w:val="0"/>
-              <w:numId w:val="1"/>
-            </w:numPr>
-            <w:rPr/>
-          </w:pPr>
-          <w:bookmarkStart w:id="5" w:name="__RefHeading___Toc840_3395260487"/>
-          <w:bookmarkEnd w:id="5"/>
+          <w:bookmarkStart w:id="0" w:name="__RefHeading___Toc840_3395260487"/>
+          <w:bookmarkEnd w:id="0"/>
           <w:r>
             <w:rPr/>
             <w:t>Seguridad</w:t>
@@ -988,8 +964,8 @@
             <w:pStyle w:val="Heading2"/>
             <w:rPr/>
           </w:pPr>
-          <w:bookmarkStart w:id="6" w:name="__RefHeading___Toc180_1185719925"/>
-          <w:bookmarkEnd w:id="6"/>
+          <w:bookmarkStart w:id="1" w:name="__RefHeading___Toc180_1185719925"/>
+          <w:bookmarkEnd w:id="1"/>
           <w:r>
             <w:rPr/>
             <w:t>Autenticación</w:t>
@@ -1113,8 +1089,8 @@
             <w:pStyle w:val="Heading2"/>
             <w:rPr/>
           </w:pPr>
-          <w:bookmarkStart w:id="7" w:name="__RefHeading___Toc182_1185719925"/>
-          <w:bookmarkEnd w:id="7"/>
+          <w:bookmarkStart w:id="2" w:name="__RefHeading___Toc182_1185719925"/>
+          <w:bookmarkEnd w:id="2"/>
           <w:r>
             <w:rPr/>
             <w:t>Autorización</w:t>
@@ -1289,9 +1265,9 @@
             </w:tabs>
             <w:rPr/>
           </w:pPr>
-          <w:bookmarkStart w:id="8" w:name="__RefHeading___Toc803_3717703543"/>
-          <w:bookmarkStart w:id="9" w:name="_Toc514677779"/>
-          <w:bookmarkEnd w:id="8"/>
+          <w:bookmarkStart w:id="3" w:name="__RefHeading___Toc803_3717703543"/>
+          <w:bookmarkStart w:id="4" w:name="_Toc514677779"/>
+          <w:bookmarkEnd w:id="3"/>
           <w:r>
             <w:rPr>
               <w:szCs w:val="56"/>
@@ -1299,7 +1275,7 @@
             </w:rPr>
             <w:t>P</w:t>
           </w:r>
-          <w:bookmarkEnd w:id="9"/>
+          <w:bookmarkEnd w:id="4"/>
           <w:r>
             <w:rPr>
               <w:szCs w:val="56"/>
@@ -1439,13 +1415,14 @@
               <w:tab w:val="left" w:pos="13740" w:leader="none"/>
               <w:tab w:val="left" w:pos="14656" w:leader="none"/>
             </w:tabs>
+            <w:spacing w:before="4565" w:after="0"/>
             <w:ind w:left="360" w:right="0" w:hanging="0"/>
             <w:rPr/>
           </w:pPr>
           <w:r>
             <w:rPr/>
             <w:drawing>
-              <wp:anchor behindDoc="0" distT="0" distB="0" distL="0" distR="0" simplePos="0" locked="0" layoutInCell="1" allowOverlap="1" relativeHeight="140">
+              <wp:anchor behindDoc="0" distT="0" distB="0" distL="0" distR="0" simplePos="0" locked="0" layoutInCell="1" allowOverlap="1" relativeHeight="148">
                 <wp:simplePos x="0" y="0"/>
                 <wp:positionH relativeFrom="column">
                   <wp:align>center</wp:align>
@@ -1571,13 +1548,14 @@
               <w:tab w:val="left" w:pos="13740" w:leader="none"/>
               <w:tab w:val="left" w:pos="14656" w:leader="none"/>
             </w:tabs>
+            <w:spacing w:before="4565" w:after="0"/>
             <w:ind w:left="360" w:right="0" w:hanging="0"/>
             <w:rPr/>
           </w:pPr>
           <w:r>
             <w:rPr/>
             <w:drawing>
-              <wp:anchor behindDoc="0" distT="0" distB="0" distL="0" distR="0" simplePos="0" locked="0" layoutInCell="1" allowOverlap="1" relativeHeight="141">
+              <wp:anchor behindDoc="0" distT="0" distB="0" distL="0" distR="0" simplePos="0" locked="0" layoutInCell="1" allowOverlap="1" relativeHeight="149">
                 <wp:simplePos x="0" y="0"/>
                 <wp:positionH relativeFrom="column">
                   <wp:align>center</wp:align>
@@ -1703,13 +1681,14 @@
               <w:tab w:val="left" w:pos="13740" w:leader="none"/>
               <w:tab w:val="left" w:pos="14656" w:leader="none"/>
             </w:tabs>
+            <w:spacing w:before="6778" w:after="0"/>
             <w:ind w:left="360" w:right="0" w:hanging="0"/>
             <w:rPr/>
           </w:pPr>
           <w:r>
             <w:rPr/>
             <w:drawing>
-              <wp:anchor behindDoc="0" distT="0" distB="0" distL="0" distR="0" simplePos="0" locked="0" layoutInCell="1" allowOverlap="1" relativeHeight="153">
+              <wp:anchor behindDoc="0" distT="0" distB="0" distL="0" distR="0" simplePos="0" locked="0" layoutInCell="1" allowOverlap="1" relativeHeight="161">
                 <wp:simplePos x="0" y="0"/>
                 <wp:positionH relativeFrom="column">
                   <wp:align>center</wp:align>
@@ -1777,13 +1756,14 @@
               <w:tab w:val="left" w:pos="13740" w:leader="none"/>
               <w:tab w:val="left" w:pos="14656" w:leader="none"/>
             </w:tabs>
+            <w:spacing w:before="6953" w:after="0"/>
             <w:ind w:left="360" w:right="0" w:hanging="0"/>
             <w:rPr/>
           </w:pPr>
           <w:r>
             <w:rPr/>
             <w:drawing>
-              <wp:anchor behindDoc="0" distT="0" distB="0" distL="0" distR="0" simplePos="0" locked="0" layoutInCell="1" allowOverlap="1" relativeHeight="154">
+              <wp:anchor behindDoc="0" distT="0" distB="0" distL="0" distR="0" simplePos="0" locked="0" layoutInCell="1" allowOverlap="1" relativeHeight="162">
                 <wp:simplePos x="0" y="0"/>
                 <wp:positionH relativeFrom="column">
                   <wp:align>center</wp:align>
@@ -1851,19 +1831,20 @@
               <w:tab w:val="left" w:pos="13740" w:leader="none"/>
               <w:tab w:val="left" w:pos="14656" w:leader="none"/>
             </w:tabs>
+            <w:spacing w:before="8650" w:after="0"/>
             <w:ind w:left="360" w:right="0" w:hanging="0"/>
             <w:rPr/>
           </w:pPr>
           <w:r>
             <w:rPr/>
             <w:drawing>
-              <wp:anchor behindDoc="0" distT="0" distB="0" distL="0" distR="0" simplePos="0" locked="0" layoutInCell="1" allowOverlap="1" relativeHeight="155">
+              <wp:anchor behindDoc="0" distT="0" distB="0" distL="0" distR="0" simplePos="0" locked="0" layoutInCell="1" allowOverlap="1" relativeHeight="163">
                 <wp:simplePos x="0" y="0"/>
                 <wp:positionH relativeFrom="column">
                   <wp:align>center</wp:align>
                 </wp:positionH>
                 <wp:positionV relativeFrom="paragraph">
-                  <wp:align>top</wp:align>
+                  <wp:posOffset>635</wp:posOffset>
                 </wp:positionV>
                 <wp:extent cx="5950585" cy="5492750"/>
                 <wp:effectExtent l="0" t="0" r="0" b="0"/>
@@ -1925,13 +1906,14 @@
               <w:tab w:val="left" w:pos="13740" w:leader="none"/>
               <w:tab w:val="left" w:pos="14656" w:leader="none"/>
             </w:tabs>
+            <w:spacing w:before="6778" w:after="0"/>
             <w:ind w:left="360" w:right="0" w:hanging="0"/>
             <w:rPr/>
           </w:pPr>
           <w:r>
             <w:rPr/>
             <w:drawing>
-              <wp:anchor behindDoc="0" distT="0" distB="0" distL="0" distR="0" simplePos="0" locked="0" layoutInCell="1" allowOverlap="1" relativeHeight="156">
+              <wp:anchor behindDoc="0" distT="0" distB="0" distL="0" distR="0" simplePos="0" locked="0" layoutInCell="1" allowOverlap="1" relativeHeight="164">
                 <wp:simplePos x="0" y="0"/>
                 <wp:positionH relativeFrom="column">
                   <wp:align>center</wp:align>
@@ -2028,13 +2010,14 @@
               <w:tab w:val="left" w:pos="13740" w:leader="none"/>
               <w:tab w:val="left" w:pos="14656" w:leader="none"/>
             </w:tabs>
+            <w:spacing w:before="4565" w:after="0"/>
             <w:ind w:left="360" w:right="0" w:hanging="0"/>
             <w:rPr/>
           </w:pPr>
           <w:r>
             <w:rPr/>
             <w:drawing>
-              <wp:anchor behindDoc="0" distT="0" distB="0" distL="0" distR="0" simplePos="0" locked="0" layoutInCell="1" allowOverlap="1" relativeHeight="142">
+              <wp:anchor behindDoc="0" distT="0" distB="0" distL="0" distR="0" simplePos="0" locked="0" layoutInCell="1" allowOverlap="1" relativeHeight="150">
                 <wp:simplePos x="0" y="0"/>
                 <wp:positionH relativeFrom="column">
                   <wp:align>center</wp:align>
@@ -2131,13 +2114,14 @@
               <w:tab w:val="left" w:pos="13740" w:leader="none"/>
               <w:tab w:val="left" w:pos="14656" w:leader="none"/>
             </w:tabs>
+            <w:spacing w:before="7147" w:after="0"/>
             <w:ind w:left="360" w:right="0" w:hanging="0"/>
             <w:rPr/>
           </w:pPr>
           <w:r>
             <w:rPr/>
             <w:drawing>
-              <wp:anchor behindDoc="0" distT="0" distB="0" distL="0" distR="0" simplePos="0" locked="0" layoutInCell="1" allowOverlap="1" relativeHeight="143">
+              <wp:anchor behindDoc="0" distT="0" distB="0" distL="0" distR="0" simplePos="0" locked="0" layoutInCell="1" allowOverlap="1" relativeHeight="151">
                 <wp:simplePos x="0" y="0"/>
                 <wp:positionH relativeFrom="column">
                   <wp:align>center</wp:align>
@@ -2234,13 +2218,14 @@
               <w:tab w:val="left" w:pos="13740" w:leader="none"/>
               <w:tab w:val="left" w:pos="14656" w:leader="none"/>
             </w:tabs>
+            <w:spacing w:before="4565" w:after="0"/>
             <w:ind w:left="360" w:right="0" w:hanging="0"/>
             <w:rPr/>
           </w:pPr>
           <w:r>
             <w:rPr/>
             <w:drawing>
-              <wp:anchor behindDoc="0" distT="0" distB="0" distL="0" distR="0" simplePos="0" locked="0" layoutInCell="1" allowOverlap="1" relativeHeight="144">
+              <wp:anchor behindDoc="0" distT="0" distB="0" distL="0" distR="0" simplePos="0" locked="0" layoutInCell="1" allowOverlap="1" relativeHeight="152">
                 <wp:simplePos x="0" y="0"/>
                 <wp:positionH relativeFrom="column">
                   <wp:align>center</wp:align>
@@ -2337,13 +2322,14 @@
               <w:tab w:val="left" w:pos="13740" w:leader="none"/>
               <w:tab w:val="left" w:pos="14656" w:leader="none"/>
             </w:tabs>
+            <w:spacing w:before="4720" w:after="0"/>
             <w:ind w:left="360" w:right="0" w:hanging="0"/>
             <w:rPr/>
           </w:pPr>
           <w:r>
             <w:rPr/>
             <w:drawing>
-              <wp:anchor behindDoc="0" distT="0" distB="0" distL="0" distR="0" simplePos="0" locked="0" layoutInCell="1" allowOverlap="1" relativeHeight="145">
+              <wp:anchor behindDoc="0" distT="0" distB="0" distL="0" distR="0" simplePos="0" locked="0" layoutInCell="1" allowOverlap="1" relativeHeight="153">
                 <wp:simplePos x="0" y="0"/>
                 <wp:positionH relativeFrom="column">
                   <wp:align>center</wp:align>
@@ -2411,13 +2397,14 @@
               <w:tab w:val="left" w:pos="13740" w:leader="none"/>
               <w:tab w:val="left" w:pos="14656" w:leader="none"/>
             </w:tabs>
+            <w:spacing w:before="4720" w:after="0"/>
             <w:ind w:left="360" w:right="0" w:hanging="0"/>
             <w:rPr/>
           </w:pPr>
           <w:r>
             <w:rPr/>
             <w:drawing>
-              <wp:anchor behindDoc="0" distT="0" distB="0" distL="0" distR="0" simplePos="0" locked="0" layoutInCell="1" allowOverlap="1" relativeHeight="146">
+              <wp:anchor behindDoc="0" distT="0" distB="0" distL="0" distR="0" simplePos="0" locked="0" layoutInCell="1" allowOverlap="1" relativeHeight="154">
                 <wp:simplePos x="0" y="0"/>
                 <wp:positionH relativeFrom="column">
                   <wp:align>center</wp:align>
@@ -2485,13 +2472,14 @@
               <w:tab w:val="left" w:pos="13740" w:leader="none"/>
               <w:tab w:val="left" w:pos="14656" w:leader="none"/>
             </w:tabs>
+            <w:spacing w:before="6296" w:after="0"/>
             <w:ind w:left="360" w:right="0" w:hanging="0"/>
             <w:rPr/>
           </w:pPr>
           <w:r>
             <w:rPr/>
             <w:drawing>
-              <wp:anchor behindDoc="0" distT="0" distB="0" distL="0" distR="0" simplePos="0" locked="0" layoutInCell="1" allowOverlap="1" relativeHeight="147">
+              <wp:anchor behindDoc="0" distT="0" distB="0" distL="0" distR="0" simplePos="0" locked="0" layoutInCell="1" allowOverlap="1" relativeHeight="155">
                 <wp:simplePos x="0" y="0"/>
                 <wp:positionH relativeFrom="column">
                   <wp:align>center</wp:align>
@@ -2559,13 +2547,14 @@
               <w:tab w:val="left" w:pos="13740" w:leader="none"/>
               <w:tab w:val="left" w:pos="14656" w:leader="none"/>
             </w:tabs>
+            <w:spacing w:before="4565" w:after="0"/>
             <w:ind w:left="360" w:right="0" w:hanging="0"/>
             <w:rPr/>
           </w:pPr>
           <w:r>
             <w:rPr/>
             <w:drawing>
-              <wp:anchor behindDoc="0" distT="0" distB="0" distL="0" distR="0" simplePos="0" locked="0" layoutInCell="1" allowOverlap="1" relativeHeight="148">
+              <wp:anchor behindDoc="0" distT="0" distB="0" distL="0" distR="0" simplePos="0" locked="0" layoutInCell="1" allowOverlap="1" relativeHeight="156">
                 <wp:simplePos x="0" y="0"/>
                 <wp:positionH relativeFrom="column">
                   <wp:align>center</wp:align>
@@ -2662,13 +2651,14 @@
               <w:tab w:val="left" w:pos="13740" w:leader="none"/>
               <w:tab w:val="left" w:pos="14656" w:leader="none"/>
             </w:tabs>
+            <w:spacing w:before="4565" w:after="0"/>
             <w:ind w:left="360" w:right="0" w:hanging="0"/>
             <w:rPr/>
           </w:pPr>
           <w:r>
             <w:rPr/>
             <w:drawing>
-              <wp:anchor behindDoc="0" distT="0" distB="0" distL="0" distR="0" simplePos="0" locked="0" layoutInCell="1" allowOverlap="1" relativeHeight="149">
+              <wp:anchor behindDoc="0" distT="0" distB="0" distL="0" distR="0" simplePos="0" locked="0" layoutInCell="1" allowOverlap="1" relativeHeight="157">
                 <wp:simplePos x="0" y="0"/>
                 <wp:positionH relativeFrom="column">
                   <wp:align>center</wp:align>
@@ -2736,13 +2726,14 @@
               <w:tab w:val="left" w:pos="13740" w:leader="none"/>
               <w:tab w:val="left" w:pos="14656" w:leader="none"/>
             </w:tabs>
+            <w:spacing w:before="4565" w:after="0"/>
             <w:ind w:left="360" w:right="0" w:hanging="0"/>
             <w:rPr/>
           </w:pPr>
           <w:r>
             <w:rPr/>
             <w:drawing>
-              <wp:anchor behindDoc="0" distT="0" distB="0" distL="0" distR="0" simplePos="0" locked="0" layoutInCell="1" allowOverlap="1" relativeHeight="150">
+              <wp:anchor behindDoc="0" distT="0" distB="0" distL="0" distR="0" simplePos="0" locked="0" layoutInCell="1" allowOverlap="1" relativeHeight="158">
                 <wp:simplePos x="0" y="0"/>
                 <wp:positionH relativeFrom="column">
                   <wp:align>center</wp:align>
@@ -2810,13 +2801,14 @@
               <w:tab w:val="left" w:pos="13740" w:leader="none"/>
               <w:tab w:val="left" w:pos="14656" w:leader="none"/>
             </w:tabs>
+            <w:spacing w:before="4565" w:after="0"/>
             <w:ind w:left="360" w:right="0" w:hanging="0"/>
             <w:rPr/>
           </w:pPr>
           <w:r>
             <w:rPr/>
             <w:drawing>
-              <wp:anchor behindDoc="0" distT="0" distB="0" distL="0" distR="0" simplePos="0" locked="0" layoutInCell="1" allowOverlap="1" relativeHeight="151">
+              <wp:anchor behindDoc="0" distT="0" distB="0" distL="0" distR="0" simplePos="0" locked="0" layoutInCell="1" allowOverlap="1" relativeHeight="159">
                 <wp:simplePos x="0" y="0"/>
                 <wp:positionH relativeFrom="column">
                   <wp:align>center</wp:align>
@@ -2871,8 +2863,8 @@
             </w:numPr>
             <w:rPr/>
           </w:pPr>
-          <w:bookmarkStart w:id="10" w:name="__RefHeading___Toc805_3717703543"/>
-          <w:bookmarkEnd w:id="10"/>
+          <w:bookmarkStart w:id="5" w:name="__RefHeading___Toc805_3717703543"/>
+          <w:bookmarkEnd w:id="5"/>
           <w:r>
             <w:rPr>
               <w:szCs w:val="56"/>
@@ -2913,6 +2905,7 @@
               <w:tab w:val="left" w:pos="13740" w:leader="none"/>
               <w:tab w:val="left" w:pos="14656" w:leader="none"/>
             </w:tabs>
+            <w:spacing w:before="6245" w:after="0"/>
             <w:ind w:left="360" w:right="0" w:hanging="0"/>
             <w:rPr>
               <w:rFonts w:cs="Arial"/>
@@ -2923,7 +2916,7 @@
               <w:rFonts w:cs="Arial"/>
             </w:rPr>
             <w:drawing>
-              <wp:anchor behindDoc="0" distT="0" distB="0" distL="0" distR="0" simplePos="0" locked="0" layoutInCell="1" allowOverlap="1" relativeHeight="152">
+              <wp:anchor behindDoc="0" distT="0" distB="0" distL="0" distR="0" simplePos="0" locked="0" layoutInCell="1" allowOverlap="1" relativeHeight="160">
                 <wp:simplePos x="0" y="0"/>
                 <wp:positionH relativeFrom="column">
                   <wp:align>center</wp:align>
@@ -3117,8 +3110,8 @@
             <w:pStyle w:val="Heading2"/>
             <w:rPr/>
           </w:pPr>
-          <w:bookmarkStart w:id="11" w:name="__RefHeading___Toc207_2372516870"/>
-          <w:bookmarkEnd w:id="11"/>
+          <w:bookmarkStart w:id="6" w:name="__RefHeading___Toc207_2372516870"/>
+          <w:bookmarkEnd w:id="6"/>
           <w:r>
             <w:rPr/>
             <w:t>Aplicaciones</w:t>
@@ -5573,8 +5566,8 @@
             <w:pStyle w:val="Heading2"/>
             <w:rPr/>
           </w:pPr>
-          <w:bookmarkStart w:id="12" w:name="__RefHeading___Toc209_2372516870"/>
-          <w:bookmarkEnd w:id="12"/>
+          <w:bookmarkStart w:id="7" w:name="__RefHeading___Toc209_2372516870"/>
+          <w:bookmarkEnd w:id="7"/>
           <w:r>
             <w:rPr/>
             <w:t>Proveedores</w:t>
@@ -5779,8 +5772,8 @@
             <w:pStyle w:val="Heading3"/>
             <w:rPr/>
           </w:pPr>
-          <w:bookmarkStart w:id="13" w:name="__RefHeading___Toc211_2372516870"/>
-          <w:bookmarkEnd w:id="13"/>
+          <w:bookmarkStart w:id="8" w:name="__RefHeading___Toc211_2372516870"/>
+          <w:bookmarkEnd w:id="8"/>
           <w:r>
             <w:rPr/>
             <w:t>ALM</w:t>
@@ -6215,1216 +6208,1216 @@
             <w:pStyle w:val="Heading3"/>
             <w:rPr/>
           </w:pPr>
-          <w:bookmarkStart w:id="14" w:name="__RefHeading___Toc213_2372516870"/>
+          <w:bookmarkStart w:id="9" w:name="__RefHeading___Toc213_2372516870"/>
+          <w:bookmarkEnd w:id="9"/>
+          <w:r>
+            <w:rPr/>
+            <w:t>AppPulse</w:t>
+          </w:r>
+        </w:p>
+        <w:p>
+          <w:pPr>
+            <w:pStyle w:val="Codigo"/>
+            <w:rPr/>
+          </w:pPr>
+          <w:r>
+            <w:rPr/>
+            <w:t xml:space="preserve">    </w:t>
+          </w:r>
+          <w:r>
+            <w:rPr/>
+            <w:t>{</w:t>
+          </w:r>
+        </w:p>
+        <w:p>
+          <w:pPr>
+            <w:pStyle w:val="Codigo"/>
+            <w:rPr/>
+          </w:pPr>
+          <w:r>
+            <w:rPr/>
+            <w:t xml:space="preserve">        </w:t>
+          </w:r>
+          <w:r>
+            <w:rPr/>
+            <w:t>name: "AppPulse",</w:t>
+          </w:r>
+        </w:p>
+        <w:p>
+          <w:pPr>
+            <w:pStyle w:val="Codigo"/>
+            <w:rPr/>
+          </w:pPr>
+          <w:r>
+            <w:rPr/>
+            <w:t xml:space="preserve">        </w:t>
+          </w:r>
+          <w:r>
+            <w:rPr/>
+            <w:t>enabled: true,</w:t>
+          </w:r>
+        </w:p>
+        <w:p>
+          <w:pPr>
+            <w:pStyle w:val="Codigo"/>
+            <w:rPr/>
+          </w:pPr>
+          <w:r>
+            <w:rPr/>
+            <w:t xml:space="preserve">        </w:t>
+          </w:r>
+          <w:r>
+            <w:rPr/>
+            <w:t>environment: {</w:t>
+          </w:r>
+        </w:p>
+        <w:p>
+          <w:pPr>
+            <w:pStyle w:val="Codigo"/>
+            <w:rPr/>
+          </w:pPr>
+          <w:r>
+            <w:rPr/>
+            <w:t xml:space="preserve">            </w:t>
+          </w:r>
+          <w:r>
+            <w:rPr/>
+            <w:t>url: "https://apppulse-active.saas.hpe.com/openapi/rest/v1/949143007/",</w:t>
+          </w:r>
+        </w:p>
+        <w:p>
+          <w:pPr>
+            <w:pStyle w:val="Codigo"/>
+            <w:rPr/>
+          </w:pPr>
+          <w:r>
+            <w:rPr/>
+            <w:t xml:space="preserve">            </w:t>
+          </w:r>
+          <w:r>
+            <w:rPr/>
+            <w:t>client: "949143007#C1",</w:t>
+          </w:r>
+        </w:p>
+        <w:p>
+          <w:pPr>
+            <w:pStyle w:val="Codigo"/>
+            <w:rPr/>
+          </w:pPr>
+          <w:r>
+            <w:rPr/>
+            <w:t xml:space="preserve">            </w:t>
+          </w:r>
+          <w:r>
+            <w:rPr/>
+            <w:t>secret: "d3e5ad40-4eca-48d0-9db0-a410f76b45e7"</w:t>
+          </w:r>
+        </w:p>
+        <w:p>
+          <w:pPr>
+            <w:pStyle w:val="Codigo"/>
+            <w:rPr/>
+          </w:pPr>
+          <w:r>
+            <w:rPr/>
+            <w:t xml:space="preserve">        </w:t>
+          </w:r>
+          <w:r>
+            <w:rPr/>
+            <w:t>},</w:t>
+          </w:r>
+        </w:p>
+        <w:p>
+          <w:pPr>
+            <w:pStyle w:val="Codigo"/>
+            <w:rPr/>
+          </w:pPr>
+          <w:r>
+            <w:rPr/>
+            <w:t xml:space="preserve">        </w:t>
+          </w:r>
+          <w:r>
+            <w:rPr/>
+            <w:t>configuration: {},</w:t>
+          </w:r>
+        </w:p>
+        <w:p>
+          <w:pPr>
+            <w:pStyle w:val="Codigo"/>
+            <w:rPr/>
+          </w:pPr>
+          <w:r>
+            <w:rPr/>
+            <w:t xml:space="preserve">        </w:t>
+          </w:r>
+          <w:r>
+            <w:rPr/>
+            <w:t>taskRunner: {</w:t>
+          </w:r>
+        </w:p>
+        <w:p>
+          <w:pPr>
+            <w:pStyle w:val="Codigo"/>
+            <w:rPr/>
+          </w:pPr>
+          <w:r>
+            <w:rPr/>
+            <w:t xml:space="preserve">            </w:t>
+          </w:r>
+          <w:r>
+            <w:rPr/>
+            <w:t>enabled: true,</w:t>
+          </w:r>
+        </w:p>
+        <w:p>
+          <w:pPr>
+            <w:pStyle w:val="Codigo"/>
+            <w:rPr/>
+          </w:pPr>
+          <w:r>
+            <w:rPr/>
+            <w:t xml:space="preserve">            </w:t>
+          </w:r>
+          <w:r>
+            <w:rPr/>
+            <w:t>cronExpression: "0 0 0 * * *"</w:t>
+          </w:r>
+        </w:p>
+        <w:p>
+          <w:pPr>
+            <w:pStyle w:val="Codigo"/>
+            <w:rPr/>
+          </w:pPr>
+          <w:r>
+            <w:rPr/>
+            <w:t xml:space="preserve">        </w:t>
+          </w:r>
+          <w:r>
+            <w:rPr/>
+            <w:t>}</w:t>
+          </w:r>
+        </w:p>
+        <w:p>
+          <w:pPr>
+            <w:pStyle w:val="Codigo"/>
+            <w:rPr/>
+          </w:pPr>
+          <w:r>
+            <w:rPr/>
+            <w:t xml:space="preserve">    </w:t>
+          </w:r>
+          <w:r>
+            <w:rPr/>
+            <w:t>}</w:t>
+          </w:r>
+        </w:p>
+        <w:p>
+          <w:pPr>
+            <w:pStyle w:val="Heading3"/>
+            <w:rPr/>
+          </w:pPr>
+          <w:bookmarkStart w:id="10" w:name="__RefHeading___Toc215_2372516870"/>
+          <w:bookmarkEnd w:id="10"/>
+          <w:r>
+            <w:rPr/>
+            <w:t>BSM</w:t>
+          </w:r>
+        </w:p>
+        <w:p>
+          <w:pPr>
+            <w:pStyle w:val="Codigo"/>
+            <w:rPr/>
+          </w:pPr>
+          <w:r>
+            <w:rPr/>
+            <w:t xml:space="preserve">    </w:t>
+          </w:r>
+          <w:r>
+            <w:rPr/>
+            <w:t>{</w:t>
+          </w:r>
+        </w:p>
+        <w:p>
+          <w:pPr>
+            <w:pStyle w:val="Codigo"/>
+            <w:rPr/>
+          </w:pPr>
+          <w:r>
+            <w:rPr/>
+            <w:t xml:space="preserve">        </w:t>
+          </w:r>
+          <w:r>
+            <w:rPr/>
+            <w:t>name: "BSM",</w:t>
+          </w:r>
+        </w:p>
+        <w:p>
+          <w:pPr>
+            <w:pStyle w:val="Codigo"/>
+            <w:rPr/>
+          </w:pPr>
+          <w:r>
+            <w:rPr/>
+            <w:t xml:space="preserve">        </w:t>
+          </w:r>
+          <w:r>
+            <w:rPr/>
+            <w:t>enabled: true,</w:t>
+          </w:r>
+        </w:p>
+        <w:p>
+          <w:pPr>
+            <w:pStyle w:val="Codigo"/>
+            <w:rPr/>
+          </w:pPr>
+          <w:r>
+            <w:rPr/>
+            <w:t xml:space="preserve">        </w:t>
+          </w:r>
+          <w:r>
+            <w:rPr/>
+            <w:t>environment: {</w:t>
+          </w:r>
+        </w:p>
+        <w:p>
+          <w:pPr>
+            <w:pStyle w:val="Codigo"/>
+            <w:rPr/>
+          </w:pPr>
+          <w:r>
+            <w:rPr/>
+            <w:t xml:space="preserve">            </w:t>
+          </w:r>
+          <w:r>
+            <w:rPr/>
+            <w:t>soap: {</w:t>
+          </w:r>
+        </w:p>
+        <w:p>
+          <w:pPr>
+            <w:pStyle w:val="Codigo"/>
+            <w:rPr/>
+          </w:pPr>
+          <w:r>
+            <w:rPr/>
+            <w:t xml:space="preserve">                </w:t>
+          </w:r>
+          <w:r>
+            <w:rPr/>
+            <w:t>endpoint: "https://apppulse-active.saas.hpe.com/openapi/rest/v1/949143007/",</w:t>
+          </w:r>
+        </w:p>
+        <w:p>
+          <w:pPr>
+            <w:pStyle w:val="Codigo"/>
+            <w:rPr/>
+          </w:pPr>
+          <w:r>
+            <w:rPr/>
+            <w:t xml:space="preserve">                </w:t>
+          </w:r>
+          <w:r>
+            <w:rPr/>
+            <w:t>action: "http://t-srvbacapplsar.tsoftglobal.com/topaz/gdeopenapi/services/GdeWsOpenAPI",</w:t>
+          </w:r>
+        </w:p>
+        <w:p>
+          <w:pPr>
+            <w:pStyle w:val="Codigo"/>
+            <w:rPr/>
+          </w:pPr>
+          <w:r>
+            <w:rPr/>
+            <w:t xml:space="preserve">            </w:t>
+          </w:r>
+          <w:r>
+            <w:rPr/>
+            <w:t>},</w:t>
+          </w:r>
+        </w:p>
+        <w:p>
+          <w:pPr>
+            <w:pStyle w:val="Codigo"/>
+            <w:rPr/>
+          </w:pPr>
+          <w:r>
+            <w:rPr/>
+            <w:t xml:space="preserve">            </w:t>
+          </w:r>
+          <w:r>
+            <w:rPr/>
+            <w:t>username: "admin",</w:t>
+          </w:r>
+        </w:p>
+        <w:p>
+          <w:pPr>
+            <w:pStyle w:val="Codigo"/>
+            <w:rPr/>
+          </w:pPr>
+          <w:r>
+            <w:rPr/>
+            <w:t xml:space="preserve">            </w:t>
+          </w:r>
+          <w:r>
+            <w:rPr/>
+            <w:t>password: "admin"</w:t>
+          </w:r>
+        </w:p>
+        <w:p>
+          <w:pPr>
+            <w:pStyle w:val="Codigo"/>
+            <w:rPr/>
+          </w:pPr>
+          <w:r>
+            <w:rPr/>
+            <w:t xml:space="preserve">        </w:t>
+          </w:r>
+          <w:r>
+            <w:rPr/>
+            <w:t>},</w:t>
+          </w:r>
+        </w:p>
+        <w:p>
+          <w:pPr>
+            <w:pStyle w:val="Codigo"/>
+            <w:rPr/>
+          </w:pPr>
+          <w:r>
+            <w:rPr/>
+            <w:t xml:space="preserve">        </w:t>
+          </w:r>
+          <w:r>
+            <w:rPr/>
+            <w:t>configuration: {},</w:t>
+          </w:r>
+        </w:p>
+        <w:p>
+          <w:pPr>
+            <w:pStyle w:val="Codigo"/>
+            <w:rPr/>
+          </w:pPr>
+          <w:r>
+            <w:rPr/>
+            <w:t xml:space="preserve">        </w:t>
+          </w:r>
+          <w:r>
+            <w:rPr/>
+            <w:t>taskRunner: {</w:t>
+          </w:r>
+        </w:p>
+        <w:p>
+          <w:pPr>
+            <w:pStyle w:val="Codigo"/>
+            <w:rPr/>
+          </w:pPr>
+          <w:r>
+            <w:rPr/>
+            <w:t xml:space="preserve">            </w:t>
+          </w:r>
+          <w:r>
+            <w:rPr/>
+            <w:t>enabled: true,</w:t>
+          </w:r>
+        </w:p>
+        <w:p>
+          <w:pPr>
+            <w:pStyle w:val="Codigo"/>
+            <w:rPr/>
+          </w:pPr>
+          <w:r>
+            <w:rPr/>
+            <w:t xml:space="preserve">            </w:t>
+          </w:r>
+          <w:r>
+            <w:rPr/>
+            <w:t>cronExpression: "0 0 0 * * *"</w:t>
+          </w:r>
+        </w:p>
+        <w:p>
+          <w:pPr>
+            <w:pStyle w:val="Codigo"/>
+            <w:rPr/>
+          </w:pPr>
+          <w:r>
+            <w:rPr/>
+            <w:t xml:space="preserve">        </w:t>
+          </w:r>
+          <w:r>
+            <w:rPr/>
+            <w:t>}</w:t>
+          </w:r>
+        </w:p>
+        <w:p>
+          <w:pPr>
+            <w:pStyle w:val="Codigo"/>
+            <w:rPr/>
+          </w:pPr>
+          <w:r>
+            <w:rPr/>
+            <w:t xml:space="preserve">    </w:t>
+          </w:r>
+          <w:r>
+            <w:rPr/>
+            <w:t>}</w:t>
+          </w:r>
+        </w:p>
+        <w:p>
+          <w:pPr>
+            <w:pStyle w:val="Heading3"/>
+            <w:rPr/>
+          </w:pPr>
+          <w:bookmarkStart w:id="11" w:name="__RefHeading___Toc217_2372516870"/>
+          <w:bookmarkEnd w:id="11"/>
+          <w:r>
+            <w:rPr/>
+            <w:t>Jira</w:t>
+          </w:r>
+        </w:p>
+        <w:p>
+          <w:pPr>
+            <w:pStyle w:val="Codigo"/>
+            <w:rPr/>
+          </w:pPr>
+          <w:r>
+            <w:rPr/>
+            <w:t xml:space="preserve">    </w:t>
+          </w:r>
+          <w:r>
+            <w:rPr/>
+            <w:t>{</w:t>
+          </w:r>
+        </w:p>
+        <w:p>
+          <w:pPr>
+            <w:pStyle w:val="Codigo"/>
+            <w:rPr/>
+          </w:pPr>
+          <w:r>
+            <w:rPr/>
+            <w:t xml:space="preserve">        </w:t>
+          </w:r>
+          <w:r>
+            <w:rPr/>
+            <w:t>name: "Jira",</w:t>
+          </w:r>
+        </w:p>
+        <w:p>
+          <w:pPr>
+            <w:pStyle w:val="Codigo"/>
+            <w:rPr/>
+          </w:pPr>
+          <w:r>
+            <w:rPr/>
+            <w:t xml:space="preserve">        </w:t>
+          </w:r>
+          <w:r>
+            <w:rPr/>
+            <w:t>enabled: true,</w:t>
+          </w:r>
+        </w:p>
+        <w:p>
+          <w:pPr>
+            <w:pStyle w:val="Codigo"/>
+            <w:rPr/>
+          </w:pPr>
+          <w:r>
+            <w:rPr/>
+            <w:t xml:space="preserve">        </w:t>
+          </w:r>
+          <w:r>
+            <w:rPr/>
+            <w:t>environment: {</w:t>
+          </w:r>
+        </w:p>
+        <w:p>
+          <w:pPr>
+            <w:pStyle w:val="Codigo"/>
+            <w:rPr/>
+          </w:pPr>
+          <w:r>
+            <w:rPr/>
+            <w:t xml:space="preserve">            </w:t>
+          </w:r>
+          <w:r>
+            <w:rPr/>
+            <w:t>host: "10.10.20.175",</w:t>
+          </w:r>
+        </w:p>
+        <w:p>
+          <w:pPr>
+            <w:pStyle w:val="Codigo"/>
+            <w:rPr/>
+          </w:pPr>
+          <w:r>
+            <w:rPr/>
+            <w:t xml:space="preserve">            </w:t>
+          </w:r>
+          <w:r>
+            <w:rPr/>
+            <w:t>port: 8888,</w:t>
+          </w:r>
+        </w:p>
+        <w:p>
+          <w:pPr>
+            <w:pStyle w:val="Codigo"/>
+            <w:rPr/>
+          </w:pPr>
+          <w:r>
+            <w:rPr/>
+            <w:t xml:space="preserve">            </w:t>
+          </w:r>
+          <w:r>
+            <w:rPr/>
+            <w:t>username: "andrevigneaux",</w:t>
+          </w:r>
+        </w:p>
+        <w:p>
+          <w:pPr>
+            <w:pStyle w:val="Codigo"/>
+            <w:rPr/>
+          </w:pPr>
+          <w:r>
+            <w:rPr/>
+            <w:t xml:space="preserve">            </w:t>
+          </w:r>
+          <w:r>
+            <w:rPr/>
+            <w:t>password: ""</w:t>
+          </w:r>
+        </w:p>
+        <w:p>
+          <w:pPr>
+            <w:pStyle w:val="Codigo"/>
+            <w:rPr/>
+          </w:pPr>
+          <w:r>
+            <w:rPr/>
+            <w:t xml:space="preserve">        </w:t>
+          </w:r>
+          <w:r>
+            <w:rPr/>
+            <w:t>},</w:t>
+          </w:r>
+        </w:p>
+        <w:p>
+          <w:pPr>
+            <w:pStyle w:val="Codigo"/>
+            <w:rPr/>
+          </w:pPr>
+          <w:r>
+            <w:rPr/>
+            <w:t xml:space="preserve">        </w:t>
+          </w:r>
+          <w:r>
+            <w:rPr/>
+            <w:t>configuration: {</w:t>
+          </w:r>
+        </w:p>
+        <w:p>
+          <w:pPr>
+            <w:pStyle w:val="Codigo"/>
+            <w:rPr/>
+          </w:pPr>
+          <w:r>
+            <w:rPr/>
+            <w:t xml:space="preserve">            </w:t>
+          </w:r>
+          <w:r>
+            <w:rPr/>
+            <w:t>projectKey: "HUB",</w:t>
+          </w:r>
+        </w:p>
+        <w:p>
+          <w:pPr>
+            <w:pStyle w:val="Codigo"/>
+            <w:rPr/>
+          </w:pPr>
+          <w:r>
+            <w:rPr/>
+            <w:t xml:space="preserve">            </w:t>
+          </w:r>
+          <w:r>
+            <w:rPr/>
+            <w:t>businessApplicationFieldName: "project"</w:t>
+          </w:r>
+        </w:p>
+        <w:p>
+          <w:pPr>
+            <w:pStyle w:val="Codigo"/>
+            <w:rPr/>
+          </w:pPr>
+          <w:r>
+            <w:rPr/>
+            <w:t xml:space="preserve">        </w:t>
+          </w:r>
+          <w:r>
+            <w:rPr/>
+            <w:t>},</w:t>
+          </w:r>
+        </w:p>
+        <w:p>
+          <w:pPr>
+            <w:pStyle w:val="Codigo"/>
+            <w:rPr/>
+          </w:pPr>
+          <w:r>
+            <w:rPr/>
+            <w:t xml:space="preserve">        </w:t>
+          </w:r>
+          <w:r>
+            <w:rPr/>
+            <w:t>taskRunner: {</w:t>
+          </w:r>
+        </w:p>
+        <w:p>
+          <w:pPr>
+            <w:pStyle w:val="Codigo"/>
+            <w:rPr/>
+          </w:pPr>
+          <w:r>
+            <w:rPr/>
+            <w:t xml:space="preserve">            </w:t>
+          </w:r>
+          <w:r>
+            <w:rPr/>
+            <w:t>enabled: true,</w:t>
+          </w:r>
+        </w:p>
+        <w:p>
+          <w:pPr>
+            <w:pStyle w:val="Codigo"/>
+            <w:rPr/>
+          </w:pPr>
+          <w:r>
+            <w:rPr/>
+            <w:t xml:space="preserve">            </w:t>
+          </w:r>
+          <w:r>
+            <w:rPr/>
+            <w:t>cronExpression: "0 0 0 * * *"</w:t>
+          </w:r>
+        </w:p>
+        <w:p>
+          <w:pPr>
+            <w:pStyle w:val="Codigo"/>
+            <w:rPr/>
+          </w:pPr>
+          <w:r>
+            <w:rPr/>
+            <w:t xml:space="preserve">        </w:t>
+          </w:r>
+          <w:r>
+            <w:rPr/>
+            <w:t>}</w:t>
+          </w:r>
+        </w:p>
+        <w:p>
+          <w:pPr>
+            <w:pStyle w:val="Codigo"/>
+            <w:rPr/>
+          </w:pPr>
+          <w:r>
+            <w:rPr/>
+            <w:t xml:space="preserve">    </w:t>
+          </w:r>
+          <w:r>
+            <w:rPr/>
+            <w:t>}</w:t>
+          </w:r>
+        </w:p>
+        <w:p>
+          <w:pPr>
+            <w:pStyle w:val="Heading3"/>
+            <w:rPr/>
+          </w:pPr>
+          <w:bookmarkStart w:id="12" w:name="__RefHeading___Toc219_2372516870"/>
+          <w:bookmarkEnd w:id="12"/>
+          <w:r>
+            <w:rPr/>
+            <w:t>PPM</w:t>
+          </w:r>
+        </w:p>
+        <w:p>
+          <w:pPr>
+            <w:pStyle w:val="Codigo"/>
+            <w:rPr/>
+          </w:pPr>
+          <w:r>
+            <w:rPr/>
+            <w:t xml:space="preserve">    </w:t>
+          </w:r>
+          <w:r>
+            <w:rPr/>
+            <w:t>{</w:t>
+          </w:r>
+        </w:p>
+        <w:p>
+          <w:pPr>
+            <w:pStyle w:val="Codigo"/>
+            <w:rPr/>
+          </w:pPr>
+          <w:r>
+            <w:rPr/>
+            <w:t xml:space="preserve">        </w:t>
+          </w:r>
+          <w:r>
+            <w:rPr/>
+            <w:t>name: "PPM",</w:t>
+          </w:r>
+        </w:p>
+        <w:p>
+          <w:pPr>
+            <w:pStyle w:val="Codigo"/>
+            <w:rPr/>
+          </w:pPr>
+          <w:r>
+            <w:rPr/>
+            <w:t xml:space="preserve">        </w:t>
+          </w:r>
+          <w:r>
+            <w:rPr/>
+            <w:t>enabled: true,</w:t>
+          </w:r>
+        </w:p>
+        <w:p>
+          <w:pPr>
+            <w:pStyle w:val="Codigo"/>
+            <w:rPr/>
+          </w:pPr>
+          <w:r>
+            <w:rPr/>
+            <w:t xml:space="preserve">        </w:t>
+          </w:r>
+          <w:r>
+            <w:rPr/>
+            <w:t>environment: {</w:t>
+          </w:r>
+        </w:p>
+        <w:p>
+          <w:pPr>
+            <w:pStyle w:val="Codigo"/>
+            <w:rPr/>
+          </w:pPr>
+          <w:r>
+            <w:rPr/>
+            <w:t xml:space="preserve">            </w:t>
+          </w:r>
+          <w:r>
+            <w:rPr/>
+            <w:t>host: "ppm.tsoft.com.ar",</w:t>
+          </w:r>
+        </w:p>
+        <w:p>
+          <w:pPr>
+            <w:pStyle w:val="Codigo"/>
+            <w:rPr/>
+          </w:pPr>
+          <w:r>
+            <w:rPr/>
+            <w:t xml:space="preserve">            </w:t>
+          </w:r>
+          <w:r>
+            <w:rPr/>
+            <w:t>port: 80,</w:t>
+          </w:r>
+        </w:p>
+        <w:p>
+          <w:pPr>
+            <w:pStyle w:val="Codigo"/>
+            <w:rPr/>
+          </w:pPr>
+          <w:r>
+            <w:rPr/>
+            <w:t xml:space="preserve">            </w:t>
+          </w:r>
+          <w:r>
+            <w:rPr/>
+            <w:t>username: "admin",</w:t>
+          </w:r>
+        </w:p>
+        <w:p>
+          <w:pPr>
+            <w:pStyle w:val="Codigo"/>
+            <w:rPr/>
+          </w:pPr>
+          <w:r>
+            <w:rPr/>
+            <w:t xml:space="preserve">            </w:t>
+          </w:r>
+          <w:r>
+            <w:rPr/>
+            <w:t>password: "ppm931"</w:t>
+          </w:r>
+        </w:p>
+        <w:p>
+          <w:pPr>
+            <w:pStyle w:val="Codigo"/>
+            <w:rPr/>
+          </w:pPr>
+          <w:r>
+            <w:rPr/>
+            <w:t xml:space="preserve">        </w:t>
+          </w:r>
+          <w:r>
+            <w:rPr/>
+            <w:t>},</w:t>
+          </w:r>
+        </w:p>
+        <w:p>
+          <w:pPr>
+            <w:pStyle w:val="Codigo"/>
+            <w:rPr/>
+          </w:pPr>
+          <w:r>
+            <w:rPr/>
+            <w:t xml:space="preserve">        </w:t>
+          </w:r>
+          <w:r>
+            <w:rPr/>
+            <w:t>configuration: {</w:t>
+          </w:r>
+        </w:p>
+        <w:p>
+          <w:pPr>
+            <w:pStyle w:val="Codigo"/>
+            <w:rPr/>
+          </w:pPr>
+          <w:r>
+            <w:rPr/>
+            <w:t xml:space="preserve">            </w:t>
+          </w:r>
+          <w:r>
+            <w:rPr/>
+            <w:t>businessApplicationFieldName: "project"</w:t>
+          </w:r>
+        </w:p>
+        <w:p>
+          <w:pPr>
+            <w:pStyle w:val="Codigo"/>
+            <w:rPr/>
+          </w:pPr>
+          <w:r>
+            <w:rPr/>
+            <w:t xml:space="preserve">            </w:t>
+          </w:r>
+          <w:r>
+            <w:rPr/>
+            <w:t>transactionFieldName: "not_defined",</w:t>
+          </w:r>
+        </w:p>
+        <w:p>
+          <w:pPr>
+            <w:pStyle w:val="Codigo"/>
+            <w:rPr/>
+          </w:pPr>
+          <w:r>
+            <w:rPr/>
+            <w:t xml:space="preserve">            </w:t>
+          </w:r>
+          <w:r>
+            <w:rPr/>
+            <w:t>provider: {</w:t>
+          </w:r>
+        </w:p>
+        <w:p>
+          <w:pPr>
+            <w:pStyle w:val="Codigo"/>
+            <w:rPr/>
+          </w:pPr>
+          <w:r>
+            <w:rPr/>
+            <w:t xml:space="preserve">                </w:t>
+          </w:r>
+          <w:r>
+            <w:rPr/>
+            <w:t>origin: "Ppm",</w:t>
+          </w:r>
+        </w:p>
+        <w:p>
+          <w:pPr>
+            <w:pStyle w:val="Codigo"/>
+            <w:rPr/>
+          </w:pPr>
+          <w:r>
+            <w:rPr/>
+            <w:t xml:space="preserve">                </w:t>
+          </w:r>
+          <w:r>
+            <w:rPr/>
+            <w:t>name: "Ppm Tsoft",</w:t>
+          </w:r>
+        </w:p>
+        <w:p>
+          <w:pPr>
+            <w:pStyle w:val="Codigo"/>
+            <w:rPr/>
+          </w:pPr>
+          <w:r>
+            <w:rPr/>
+            <w:t xml:space="preserve">            </w:t>
+          </w:r>
+          <w:r>
+            <w:rPr/>
+            <w:t>},</w:t>
+          </w:r>
+        </w:p>
+        <w:p>
+          <w:pPr>
+            <w:pStyle w:val="Codigo"/>
+            <w:rPr/>
+          </w:pPr>
+          <w:r>
+            <w:rPr/>
+            <w:t xml:space="preserve">            </w:t>
+          </w:r>
+          <w:r>
+            <w:rPr/>
+            <w:t>requestTypeIds: [30219]</w:t>
+          </w:r>
+        </w:p>
+        <w:p>
+          <w:pPr>
+            <w:pStyle w:val="Codigo"/>
+            <w:rPr/>
+          </w:pPr>
+          <w:r>
+            <w:rPr/>
+            <w:t xml:space="preserve">        </w:t>
+          </w:r>
+          <w:r>
+            <w:rPr/>
+            <w:t>},</w:t>
+          </w:r>
+        </w:p>
+        <w:p>
+          <w:pPr>
+            <w:pStyle w:val="Codigo"/>
+            <w:rPr/>
+          </w:pPr>
+          <w:r>
+            <w:rPr/>
+            <w:t xml:space="preserve">        </w:t>
+          </w:r>
+          <w:r>
+            <w:rPr/>
+            <w:t>taskRunner: {</w:t>
+          </w:r>
+        </w:p>
+        <w:p>
+          <w:pPr>
+            <w:pStyle w:val="Codigo"/>
+            <w:rPr/>
+          </w:pPr>
+          <w:r>
+            <w:rPr/>
+            <w:t xml:space="preserve">            </w:t>
+          </w:r>
+          <w:r>
+            <w:rPr/>
+            <w:t>enabled: true,</w:t>
+          </w:r>
+        </w:p>
+        <w:p>
+          <w:pPr>
+            <w:pStyle w:val="Codigo"/>
+            <w:rPr/>
+          </w:pPr>
+          <w:r>
+            <w:rPr/>
+            <w:t xml:space="preserve">            </w:t>
+          </w:r>
+          <w:r>
+            <w:rPr/>
+            <w:t>cronExpression: "0 0 0 * * *"</w:t>
+          </w:r>
+        </w:p>
+        <w:p>
+          <w:pPr>
+            <w:pStyle w:val="Codigo"/>
+            <w:rPr/>
+          </w:pPr>
+          <w:r>
+            <w:rPr/>
+            <w:t xml:space="preserve">        </w:t>
+          </w:r>
+          <w:r>
+            <w:rPr/>
+            <w:t>}</w:t>
+          </w:r>
+        </w:p>
+        <w:p>
+          <w:pPr>
+            <w:pStyle w:val="Codigo"/>
+            <w:rPr/>
+          </w:pPr>
+          <w:r>
+            <w:rPr/>
+            <w:t xml:space="preserve">    </w:t>
+          </w:r>
+          <w:r>
+            <w:rPr/>
+            <w:t>}</w:t>
+          </w:r>
+        </w:p>
+        <w:p>
+          <w:pPr>
+            <w:pStyle w:val="Heading3"/>
+            <w:rPr/>
+          </w:pPr>
+          <w:bookmarkStart w:id="13" w:name="__RefHeading___Toc221_2372516870"/>
+          <w:bookmarkEnd w:id="13"/>
+          <w:r>
+            <w:rPr/>
+            <w:t>SiteScope</w:t>
+          </w:r>
+        </w:p>
+        <w:p>
+          <w:pPr>
+            <w:pStyle w:val="Codigo"/>
+            <w:rPr/>
+          </w:pPr>
+          <w:r>
+            <w:rPr/>
+            <w:t xml:space="preserve">    </w:t>
+          </w:r>
+          <w:r>
+            <w:rPr/>
+            <w:t>{</w:t>
+          </w:r>
+        </w:p>
+        <w:p>
+          <w:pPr>
+            <w:pStyle w:val="Codigo"/>
+            <w:rPr/>
+          </w:pPr>
+          <w:r>
+            <w:rPr/>
+            <w:t xml:space="preserve">        </w:t>
+          </w:r>
+          <w:r>
+            <w:rPr/>
+            <w:t>name: "SiteScope",</w:t>
+          </w:r>
+        </w:p>
+        <w:p>
+          <w:pPr>
+            <w:pStyle w:val="Codigo"/>
+            <w:rPr/>
+          </w:pPr>
+          <w:r>
+            <w:rPr/>
+            <w:t xml:space="preserve">        </w:t>
+          </w:r>
+          <w:r>
+            <w:rPr/>
+            <w:t>enabled: true,</w:t>
+          </w:r>
+        </w:p>
+        <w:p>
+          <w:pPr>
+            <w:pStyle w:val="Codigo"/>
+            <w:rPr/>
+          </w:pPr>
+          <w:r>
+            <w:rPr/>
+            <w:t xml:space="preserve">        </w:t>
+          </w:r>
+          <w:r>
+            <w:rPr/>
+            <w:t>environment: {},</w:t>
+          </w:r>
+        </w:p>
+        <w:p>
+          <w:pPr>
+            <w:pStyle w:val="Codigo"/>
+            <w:rPr/>
+          </w:pPr>
+          <w:r>
+            <w:rPr/>
+            <w:t xml:space="preserve">        </w:t>
+          </w:r>
+          <w:r>
+            <w:rPr/>
+            <w:t>configuration: {},</w:t>
+          </w:r>
+        </w:p>
+        <w:p>
+          <w:pPr>
+            <w:pStyle w:val="Codigo"/>
+            <w:rPr/>
+          </w:pPr>
+          <w:r>
+            <w:rPr/>
+            <w:t xml:space="preserve">        </w:t>
+          </w:r>
+          <w:r>
+            <w:rPr/>
+            <w:t>taskRunner: {</w:t>
+          </w:r>
+        </w:p>
+        <w:p>
+          <w:pPr>
+            <w:pStyle w:val="Codigo"/>
+            <w:rPr/>
+          </w:pPr>
+          <w:r>
+            <w:rPr/>
+            <w:t xml:space="preserve">            </w:t>
+          </w:r>
+          <w:r>
+            <w:rPr/>
+            <w:t>enabled: true,</w:t>
+          </w:r>
+        </w:p>
+        <w:p>
+          <w:pPr>
+            <w:pStyle w:val="Codigo"/>
+            <w:rPr/>
+          </w:pPr>
+          <w:r>
+            <w:rPr/>
+            <w:t xml:space="preserve">            </w:t>
+          </w:r>
+          <w:r>
+            <w:rPr/>
+            <w:t>cronExpression: "0 0 0 * * *"</w:t>
+          </w:r>
+        </w:p>
+        <w:p>
+          <w:pPr>
+            <w:pStyle w:val="Codigo"/>
+            <w:rPr/>
+          </w:pPr>
+          <w:r>
+            <w:rPr/>
+            <w:t xml:space="preserve">        </w:t>
+          </w:r>
+          <w:r>
+            <w:rPr/>
+            <w:t>}</w:t>
+          </w:r>
+        </w:p>
+        <w:p>
+          <w:pPr>
+            <w:pStyle w:val="Codigo"/>
+            <w:rPr/>
+          </w:pPr>
+          <w:r>
+            <w:rPr/>
+            <w:t xml:space="preserve">    </w:t>
+          </w:r>
+          <w:r>
+            <w:rPr/>
+            <w:t>}</w:t>
+          </w:r>
+        </w:p>
+        <w:p>
+          <w:pPr>
+            <w:pStyle w:val="Heading2"/>
+            <w:rPr/>
+          </w:pPr>
+          <w:bookmarkStart w:id="14" w:name="__RefHeading___Toc223_2372516870"/>
           <w:bookmarkEnd w:id="14"/>
-          <w:r>
-            <w:rPr/>
-            <w:t>AppPulse</w:t>
-          </w:r>
-        </w:p>
-        <w:p>
-          <w:pPr>
-            <w:pStyle w:val="Codigo"/>
-            <w:rPr/>
-          </w:pPr>
-          <w:r>
-            <w:rPr/>
-            <w:t xml:space="preserve">    </w:t>
-          </w:r>
-          <w:r>
-            <w:rPr/>
-            <w:t>{</w:t>
-          </w:r>
-        </w:p>
-        <w:p>
-          <w:pPr>
-            <w:pStyle w:val="Codigo"/>
-            <w:rPr/>
-          </w:pPr>
-          <w:r>
-            <w:rPr/>
-            <w:t xml:space="preserve">        </w:t>
-          </w:r>
-          <w:r>
-            <w:rPr/>
-            <w:t>name: "AppPulse",</w:t>
-          </w:r>
-        </w:p>
-        <w:p>
-          <w:pPr>
-            <w:pStyle w:val="Codigo"/>
-            <w:rPr/>
-          </w:pPr>
-          <w:r>
-            <w:rPr/>
-            <w:t xml:space="preserve">        </w:t>
-          </w:r>
-          <w:r>
-            <w:rPr/>
-            <w:t>enabled: true,</w:t>
-          </w:r>
-        </w:p>
-        <w:p>
-          <w:pPr>
-            <w:pStyle w:val="Codigo"/>
-            <w:rPr/>
-          </w:pPr>
-          <w:r>
-            <w:rPr/>
-            <w:t xml:space="preserve">        </w:t>
-          </w:r>
-          <w:r>
-            <w:rPr/>
-            <w:t>environment: {</w:t>
-          </w:r>
-        </w:p>
-        <w:p>
-          <w:pPr>
-            <w:pStyle w:val="Codigo"/>
-            <w:rPr/>
-          </w:pPr>
-          <w:r>
-            <w:rPr/>
-            <w:t xml:space="preserve">            </w:t>
-          </w:r>
-          <w:r>
-            <w:rPr/>
-            <w:t>url: "https://apppulse-active.saas.hpe.com/openapi/rest/v1/949143007/",</w:t>
-          </w:r>
-        </w:p>
-        <w:p>
-          <w:pPr>
-            <w:pStyle w:val="Codigo"/>
-            <w:rPr/>
-          </w:pPr>
-          <w:r>
-            <w:rPr/>
-            <w:t xml:space="preserve">            </w:t>
-          </w:r>
-          <w:r>
-            <w:rPr/>
-            <w:t>client: "949143007#C1",</w:t>
-          </w:r>
-        </w:p>
-        <w:p>
-          <w:pPr>
-            <w:pStyle w:val="Codigo"/>
-            <w:rPr/>
-          </w:pPr>
-          <w:r>
-            <w:rPr/>
-            <w:t xml:space="preserve">            </w:t>
-          </w:r>
-          <w:r>
-            <w:rPr/>
-            <w:t>secret: "d3e5ad40-4eca-48d0-9db0-a410f76b45e7"</w:t>
-          </w:r>
-        </w:p>
-        <w:p>
-          <w:pPr>
-            <w:pStyle w:val="Codigo"/>
-            <w:rPr/>
-          </w:pPr>
-          <w:r>
-            <w:rPr/>
-            <w:t xml:space="preserve">        </w:t>
-          </w:r>
-          <w:r>
-            <w:rPr/>
-            <w:t>},</w:t>
-          </w:r>
-        </w:p>
-        <w:p>
-          <w:pPr>
-            <w:pStyle w:val="Codigo"/>
-            <w:rPr/>
-          </w:pPr>
-          <w:r>
-            <w:rPr/>
-            <w:t xml:space="preserve">        </w:t>
-          </w:r>
-          <w:r>
-            <w:rPr/>
-            <w:t>configuration: {},</w:t>
-          </w:r>
-        </w:p>
-        <w:p>
-          <w:pPr>
-            <w:pStyle w:val="Codigo"/>
-            <w:rPr/>
-          </w:pPr>
-          <w:r>
-            <w:rPr/>
-            <w:t xml:space="preserve">        </w:t>
-          </w:r>
-          <w:r>
-            <w:rPr/>
-            <w:t>taskRunner: {</w:t>
-          </w:r>
-        </w:p>
-        <w:p>
-          <w:pPr>
-            <w:pStyle w:val="Codigo"/>
-            <w:rPr/>
-          </w:pPr>
-          <w:r>
-            <w:rPr/>
-            <w:t xml:space="preserve">            </w:t>
-          </w:r>
-          <w:r>
-            <w:rPr/>
-            <w:t>enabled: true,</w:t>
-          </w:r>
-        </w:p>
-        <w:p>
-          <w:pPr>
-            <w:pStyle w:val="Codigo"/>
-            <w:rPr/>
-          </w:pPr>
-          <w:r>
-            <w:rPr/>
-            <w:t xml:space="preserve">            </w:t>
-          </w:r>
-          <w:r>
-            <w:rPr/>
-            <w:t>cronExpression: "0 0 0 * * *"</w:t>
-          </w:r>
-        </w:p>
-        <w:p>
-          <w:pPr>
-            <w:pStyle w:val="Codigo"/>
-            <w:rPr/>
-          </w:pPr>
-          <w:r>
-            <w:rPr/>
-            <w:t xml:space="preserve">        </w:t>
-          </w:r>
-          <w:r>
-            <w:rPr/>
-            <w:t>}</w:t>
-          </w:r>
-        </w:p>
-        <w:p>
-          <w:pPr>
-            <w:pStyle w:val="Codigo"/>
-            <w:rPr/>
-          </w:pPr>
-          <w:r>
-            <w:rPr/>
-            <w:t xml:space="preserve">    </w:t>
-          </w:r>
-          <w:r>
-            <w:rPr/>
-            <w:t>}</w:t>
-          </w:r>
-        </w:p>
-        <w:p>
-          <w:pPr>
-            <w:pStyle w:val="Heading3"/>
-            <w:rPr/>
-          </w:pPr>
-          <w:bookmarkStart w:id="15" w:name="__RefHeading___Toc215_2372516870"/>
-          <w:bookmarkEnd w:id="15"/>
-          <w:r>
-            <w:rPr/>
-            <w:t>BSM</w:t>
-          </w:r>
-        </w:p>
-        <w:p>
-          <w:pPr>
-            <w:pStyle w:val="Codigo"/>
-            <w:rPr/>
-          </w:pPr>
-          <w:r>
-            <w:rPr/>
-            <w:t xml:space="preserve">    </w:t>
-          </w:r>
-          <w:r>
-            <w:rPr/>
-            <w:t>{</w:t>
-          </w:r>
-        </w:p>
-        <w:p>
-          <w:pPr>
-            <w:pStyle w:val="Codigo"/>
-            <w:rPr/>
-          </w:pPr>
-          <w:r>
-            <w:rPr/>
-            <w:t xml:space="preserve">        </w:t>
-          </w:r>
-          <w:r>
-            <w:rPr/>
-            <w:t>name: "BSM",</w:t>
-          </w:r>
-        </w:p>
-        <w:p>
-          <w:pPr>
-            <w:pStyle w:val="Codigo"/>
-            <w:rPr/>
-          </w:pPr>
-          <w:r>
-            <w:rPr/>
-            <w:t xml:space="preserve">        </w:t>
-          </w:r>
-          <w:r>
-            <w:rPr/>
-            <w:t>enabled: true,</w:t>
-          </w:r>
-        </w:p>
-        <w:p>
-          <w:pPr>
-            <w:pStyle w:val="Codigo"/>
-            <w:rPr/>
-          </w:pPr>
-          <w:r>
-            <w:rPr/>
-            <w:t xml:space="preserve">        </w:t>
-          </w:r>
-          <w:r>
-            <w:rPr/>
-            <w:t>environment: {</w:t>
-          </w:r>
-        </w:p>
-        <w:p>
-          <w:pPr>
-            <w:pStyle w:val="Codigo"/>
-            <w:rPr/>
-          </w:pPr>
-          <w:r>
-            <w:rPr/>
-            <w:t xml:space="preserve">            </w:t>
-          </w:r>
-          <w:r>
-            <w:rPr/>
-            <w:t>soap: {</w:t>
-          </w:r>
-        </w:p>
-        <w:p>
-          <w:pPr>
-            <w:pStyle w:val="Codigo"/>
-            <w:rPr/>
-          </w:pPr>
-          <w:r>
-            <w:rPr/>
-            <w:t xml:space="preserve">                </w:t>
-          </w:r>
-          <w:r>
-            <w:rPr/>
-            <w:t>endpoint: "https://apppulse-active.saas.hpe.com/openapi/rest/v1/949143007/",</w:t>
-          </w:r>
-        </w:p>
-        <w:p>
-          <w:pPr>
-            <w:pStyle w:val="Codigo"/>
-            <w:rPr/>
-          </w:pPr>
-          <w:r>
-            <w:rPr/>
-            <w:t xml:space="preserve">                </w:t>
-          </w:r>
-          <w:r>
-            <w:rPr/>
-            <w:t>action: "http://t-srvbacapplsar.tsoftglobal.com/topaz/gdeopenapi/services/GdeWsOpenAPI",</w:t>
-          </w:r>
-        </w:p>
-        <w:p>
-          <w:pPr>
-            <w:pStyle w:val="Codigo"/>
-            <w:rPr/>
-          </w:pPr>
-          <w:r>
-            <w:rPr/>
-            <w:t xml:space="preserve">            </w:t>
-          </w:r>
-          <w:r>
-            <w:rPr/>
-            <w:t>},</w:t>
-          </w:r>
-        </w:p>
-        <w:p>
-          <w:pPr>
-            <w:pStyle w:val="Codigo"/>
-            <w:rPr/>
-          </w:pPr>
-          <w:r>
-            <w:rPr/>
-            <w:t xml:space="preserve">            </w:t>
-          </w:r>
-          <w:r>
-            <w:rPr/>
-            <w:t>username: "admin",</w:t>
-          </w:r>
-        </w:p>
-        <w:p>
-          <w:pPr>
-            <w:pStyle w:val="Codigo"/>
-            <w:rPr/>
-          </w:pPr>
-          <w:r>
-            <w:rPr/>
-            <w:t xml:space="preserve">            </w:t>
-          </w:r>
-          <w:r>
-            <w:rPr/>
-            <w:t>password: "admin"</w:t>
-          </w:r>
-        </w:p>
-        <w:p>
-          <w:pPr>
-            <w:pStyle w:val="Codigo"/>
-            <w:rPr/>
-          </w:pPr>
-          <w:r>
-            <w:rPr/>
-            <w:t xml:space="preserve">        </w:t>
-          </w:r>
-          <w:r>
-            <w:rPr/>
-            <w:t>},</w:t>
-          </w:r>
-        </w:p>
-        <w:p>
-          <w:pPr>
-            <w:pStyle w:val="Codigo"/>
-            <w:rPr/>
-          </w:pPr>
-          <w:r>
-            <w:rPr/>
-            <w:t xml:space="preserve">        </w:t>
-          </w:r>
-          <w:r>
-            <w:rPr/>
-            <w:t>configuration: {},</w:t>
-          </w:r>
-        </w:p>
-        <w:p>
-          <w:pPr>
-            <w:pStyle w:val="Codigo"/>
-            <w:rPr/>
-          </w:pPr>
-          <w:r>
-            <w:rPr/>
-            <w:t xml:space="preserve">        </w:t>
-          </w:r>
-          <w:r>
-            <w:rPr/>
-            <w:t>taskRunner: {</w:t>
-          </w:r>
-        </w:p>
-        <w:p>
-          <w:pPr>
-            <w:pStyle w:val="Codigo"/>
-            <w:rPr/>
-          </w:pPr>
-          <w:r>
-            <w:rPr/>
-            <w:t xml:space="preserve">            </w:t>
-          </w:r>
-          <w:r>
-            <w:rPr/>
-            <w:t>enabled: true,</w:t>
-          </w:r>
-        </w:p>
-        <w:p>
-          <w:pPr>
-            <w:pStyle w:val="Codigo"/>
-            <w:rPr/>
-          </w:pPr>
-          <w:r>
-            <w:rPr/>
-            <w:t xml:space="preserve">            </w:t>
-          </w:r>
-          <w:r>
-            <w:rPr/>
-            <w:t>cronExpression: "0 0 0 * * *"</w:t>
-          </w:r>
-        </w:p>
-        <w:p>
-          <w:pPr>
-            <w:pStyle w:val="Codigo"/>
-            <w:rPr/>
-          </w:pPr>
-          <w:r>
-            <w:rPr/>
-            <w:t xml:space="preserve">        </w:t>
-          </w:r>
-          <w:r>
-            <w:rPr/>
-            <w:t>}</w:t>
-          </w:r>
-        </w:p>
-        <w:p>
-          <w:pPr>
-            <w:pStyle w:val="Codigo"/>
-            <w:rPr/>
-          </w:pPr>
-          <w:r>
-            <w:rPr/>
-            <w:t xml:space="preserve">    </w:t>
-          </w:r>
-          <w:r>
-            <w:rPr/>
-            <w:t>}</w:t>
-          </w:r>
-        </w:p>
-        <w:p>
-          <w:pPr>
-            <w:pStyle w:val="Heading3"/>
-            <w:rPr/>
-          </w:pPr>
-          <w:bookmarkStart w:id="16" w:name="__RefHeading___Toc217_2372516870"/>
-          <w:bookmarkEnd w:id="16"/>
-          <w:r>
-            <w:rPr/>
-            <w:t>Jira</w:t>
-          </w:r>
-        </w:p>
-        <w:p>
-          <w:pPr>
-            <w:pStyle w:val="Codigo"/>
-            <w:rPr/>
-          </w:pPr>
-          <w:r>
-            <w:rPr/>
-            <w:t xml:space="preserve">    </w:t>
-          </w:r>
-          <w:r>
-            <w:rPr/>
-            <w:t>{</w:t>
-          </w:r>
-        </w:p>
-        <w:p>
-          <w:pPr>
-            <w:pStyle w:val="Codigo"/>
-            <w:rPr/>
-          </w:pPr>
-          <w:r>
-            <w:rPr/>
-            <w:t xml:space="preserve">        </w:t>
-          </w:r>
-          <w:r>
-            <w:rPr/>
-            <w:t>name: "Jira",</w:t>
-          </w:r>
-        </w:p>
-        <w:p>
-          <w:pPr>
-            <w:pStyle w:val="Codigo"/>
-            <w:rPr/>
-          </w:pPr>
-          <w:r>
-            <w:rPr/>
-            <w:t xml:space="preserve">        </w:t>
-          </w:r>
-          <w:r>
-            <w:rPr/>
-            <w:t>enabled: true,</w:t>
-          </w:r>
-        </w:p>
-        <w:p>
-          <w:pPr>
-            <w:pStyle w:val="Codigo"/>
-            <w:rPr/>
-          </w:pPr>
-          <w:r>
-            <w:rPr/>
-            <w:t xml:space="preserve">        </w:t>
-          </w:r>
-          <w:r>
-            <w:rPr/>
-            <w:t>environment: {</w:t>
-          </w:r>
-        </w:p>
-        <w:p>
-          <w:pPr>
-            <w:pStyle w:val="Codigo"/>
-            <w:rPr/>
-          </w:pPr>
-          <w:r>
-            <w:rPr/>
-            <w:t xml:space="preserve">            </w:t>
-          </w:r>
-          <w:r>
-            <w:rPr/>
-            <w:t>host: "10.10.20.175",</w:t>
-          </w:r>
-        </w:p>
-        <w:p>
-          <w:pPr>
-            <w:pStyle w:val="Codigo"/>
-            <w:rPr/>
-          </w:pPr>
-          <w:r>
-            <w:rPr/>
-            <w:t xml:space="preserve">            </w:t>
-          </w:r>
-          <w:r>
-            <w:rPr/>
-            <w:t>port: 8888,</w:t>
-          </w:r>
-        </w:p>
-        <w:p>
-          <w:pPr>
-            <w:pStyle w:val="Codigo"/>
-            <w:rPr/>
-          </w:pPr>
-          <w:r>
-            <w:rPr/>
-            <w:t xml:space="preserve">            </w:t>
-          </w:r>
-          <w:r>
-            <w:rPr/>
-            <w:t>username: "andrevigneaux",</w:t>
-          </w:r>
-        </w:p>
-        <w:p>
-          <w:pPr>
-            <w:pStyle w:val="Codigo"/>
-            <w:rPr/>
-          </w:pPr>
-          <w:r>
-            <w:rPr/>
-            <w:t xml:space="preserve">            </w:t>
-          </w:r>
-          <w:r>
-            <w:rPr/>
-            <w:t>password: ""</w:t>
-          </w:r>
-        </w:p>
-        <w:p>
-          <w:pPr>
-            <w:pStyle w:val="Codigo"/>
-            <w:rPr/>
-          </w:pPr>
-          <w:r>
-            <w:rPr/>
-            <w:t xml:space="preserve">        </w:t>
-          </w:r>
-          <w:r>
-            <w:rPr/>
-            <w:t>},</w:t>
-          </w:r>
-        </w:p>
-        <w:p>
-          <w:pPr>
-            <w:pStyle w:val="Codigo"/>
-            <w:rPr/>
-          </w:pPr>
-          <w:r>
-            <w:rPr/>
-            <w:t xml:space="preserve">        </w:t>
-          </w:r>
-          <w:r>
-            <w:rPr/>
-            <w:t>configuration: {</w:t>
-          </w:r>
-        </w:p>
-        <w:p>
-          <w:pPr>
-            <w:pStyle w:val="Codigo"/>
-            <w:rPr/>
-          </w:pPr>
-          <w:r>
-            <w:rPr/>
-            <w:t xml:space="preserve">            </w:t>
-          </w:r>
-          <w:r>
-            <w:rPr/>
-            <w:t>projectKey: "HUB",</w:t>
-          </w:r>
-        </w:p>
-        <w:p>
-          <w:pPr>
-            <w:pStyle w:val="Codigo"/>
-            <w:rPr/>
-          </w:pPr>
-          <w:r>
-            <w:rPr/>
-            <w:t xml:space="preserve">            </w:t>
-          </w:r>
-          <w:r>
-            <w:rPr/>
-            <w:t>businessApplicationFieldName: "project"</w:t>
-          </w:r>
-        </w:p>
-        <w:p>
-          <w:pPr>
-            <w:pStyle w:val="Codigo"/>
-            <w:rPr/>
-          </w:pPr>
-          <w:r>
-            <w:rPr/>
-            <w:t xml:space="preserve">        </w:t>
-          </w:r>
-          <w:r>
-            <w:rPr/>
-            <w:t>},</w:t>
-          </w:r>
-        </w:p>
-        <w:p>
-          <w:pPr>
-            <w:pStyle w:val="Codigo"/>
-            <w:rPr/>
-          </w:pPr>
-          <w:r>
-            <w:rPr/>
-            <w:t xml:space="preserve">        </w:t>
-          </w:r>
-          <w:r>
-            <w:rPr/>
-            <w:t>taskRunner: {</w:t>
-          </w:r>
-        </w:p>
-        <w:p>
-          <w:pPr>
-            <w:pStyle w:val="Codigo"/>
-            <w:rPr/>
-          </w:pPr>
-          <w:r>
-            <w:rPr/>
-            <w:t xml:space="preserve">            </w:t>
-          </w:r>
-          <w:r>
-            <w:rPr/>
-            <w:t>enabled: true,</w:t>
-          </w:r>
-        </w:p>
-        <w:p>
-          <w:pPr>
-            <w:pStyle w:val="Codigo"/>
-            <w:rPr/>
-          </w:pPr>
-          <w:r>
-            <w:rPr/>
-            <w:t xml:space="preserve">            </w:t>
-          </w:r>
-          <w:r>
-            <w:rPr/>
-            <w:t>cronExpression: "0 0 0 * * *"</w:t>
-          </w:r>
-        </w:p>
-        <w:p>
-          <w:pPr>
-            <w:pStyle w:val="Codigo"/>
-            <w:rPr/>
-          </w:pPr>
-          <w:r>
-            <w:rPr/>
-            <w:t xml:space="preserve">        </w:t>
-          </w:r>
-          <w:r>
-            <w:rPr/>
-            <w:t>}</w:t>
-          </w:r>
-        </w:p>
-        <w:p>
-          <w:pPr>
-            <w:pStyle w:val="Codigo"/>
-            <w:rPr/>
-          </w:pPr>
-          <w:r>
-            <w:rPr/>
-            <w:t xml:space="preserve">    </w:t>
-          </w:r>
-          <w:r>
-            <w:rPr/>
-            <w:t>}</w:t>
-          </w:r>
-        </w:p>
-        <w:p>
-          <w:pPr>
-            <w:pStyle w:val="Heading3"/>
-            <w:rPr/>
-          </w:pPr>
-          <w:bookmarkStart w:id="17" w:name="__RefHeading___Toc219_2372516870"/>
-          <w:bookmarkEnd w:id="17"/>
-          <w:r>
-            <w:rPr/>
-            <w:t>PPM</w:t>
-          </w:r>
-        </w:p>
-        <w:p>
-          <w:pPr>
-            <w:pStyle w:val="Codigo"/>
-            <w:rPr/>
-          </w:pPr>
-          <w:r>
-            <w:rPr/>
-            <w:t xml:space="preserve">    </w:t>
-          </w:r>
-          <w:r>
-            <w:rPr/>
-            <w:t>{</w:t>
-          </w:r>
-        </w:p>
-        <w:p>
-          <w:pPr>
-            <w:pStyle w:val="Codigo"/>
-            <w:rPr/>
-          </w:pPr>
-          <w:r>
-            <w:rPr/>
-            <w:t xml:space="preserve">        </w:t>
-          </w:r>
-          <w:r>
-            <w:rPr/>
-            <w:t>name: "PPM",</w:t>
-          </w:r>
-        </w:p>
-        <w:p>
-          <w:pPr>
-            <w:pStyle w:val="Codigo"/>
-            <w:rPr/>
-          </w:pPr>
-          <w:r>
-            <w:rPr/>
-            <w:t xml:space="preserve">        </w:t>
-          </w:r>
-          <w:r>
-            <w:rPr/>
-            <w:t>enabled: true,</w:t>
-          </w:r>
-        </w:p>
-        <w:p>
-          <w:pPr>
-            <w:pStyle w:val="Codigo"/>
-            <w:rPr/>
-          </w:pPr>
-          <w:r>
-            <w:rPr/>
-            <w:t xml:space="preserve">        </w:t>
-          </w:r>
-          <w:r>
-            <w:rPr/>
-            <w:t>environment: {</w:t>
-          </w:r>
-        </w:p>
-        <w:p>
-          <w:pPr>
-            <w:pStyle w:val="Codigo"/>
-            <w:rPr/>
-          </w:pPr>
-          <w:r>
-            <w:rPr/>
-            <w:t xml:space="preserve">            </w:t>
-          </w:r>
-          <w:r>
-            <w:rPr/>
-            <w:t>host: "ppm.tsoft.com.ar",</w:t>
-          </w:r>
-        </w:p>
-        <w:p>
-          <w:pPr>
-            <w:pStyle w:val="Codigo"/>
-            <w:rPr/>
-          </w:pPr>
-          <w:r>
-            <w:rPr/>
-            <w:t xml:space="preserve">            </w:t>
-          </w:r>
-          <w:r>
-            <w:rPr/>
-            <w:t>port: 80,</w:t>
-          </w:r>
-        </w:p>
-        <w:p>
-          <w:pPr>
-            <w:pStyle w:val="Codigo"/>
-            <w:rPr/>
-          </w:pPr>
-          <w:r>
-            <w:rPr/>
-            <w:t xml:space="preserve">            </w:t>
-          </w:r>
-          <w:r>
-            <w:rPr/>
-            <w:t>username: "admin",</w:t>
-          </w:r>
-        </w:p>
-        <w:p>
-          <w:pPr>
-            <w:pStyle w:val="Codigo"/>
-            <w:rPr/>
-          </w:pPr>
-          <w:r>
-            <w:rPr/>
-            <w:t xml:space="preserve">            </w:t>
-          </w:r>
-          <w:r>
-            <w:rPr/>
-            <w:t>password: "ppm931"</w:t>
-          </w:r>
-        </w:p>
-        <w:p>
-          <w:pPr>
-            <w:pStyle w:val="Codigo"/>
-            <w:rPr/>
-          </w:pPr>
-          <w:r>
-            <w:rPr/>
-            <w:t xml:space="preserve">        </w:t>
-          </w:r>
-          <w:r>
-            <w:rPr/>
-            <w:t>},</w:t>
-          </w:r>
-        </w:p>
-        <w:p>
-          <w:pPr>
-            <w:pStyle w:val="Codigo"/>
-            <w:rPr/>
-          </w:pPr>
-          <w:r>
-            <w:rPr/>
-            <w:t xml:space="preserve">        </w:t>
-          </w:r>
-          <w:r>
-            <w:rPr/>
-            <w:t>configuration: {</w:t>
-          </w:r>
-        </w:p>
-        <w:p>
-          <w:pPr>
-            <w:pStyle w:val="Codigo"/>
-            <w:rPr/>
-          </w:pPr>
-          <w:r>
-            <w:rPr/>
-            <w:t xml:space="preserve">            </w:t>
-          </w:r>
-          <w:r>
-            <w:rPr/>
-            <w:t>businessApplicationFieldName: "project"</w:t>
-          </w:r>
-        </w:p>
-        <w:p>
-          <w:pPr>
-            <w:pStyle w:val="Codigo"/>
-            <w:rPr/>
-          </w:pPr>
-          <w:r>
-            <w:rPr/>
-            <w:t xml:space="preserve">            </w:t>
-          </w:r>
-          <w:r>
-            <w:rPr/>
-            <w:t>transactionFieldName: "not_defined",</w:t>
-          </w:r>
-        </w:p>
-        <w:p>
-          <w:pPr>
-            <w:pStyle w:val="Codigo"/>
-            <w:rPr/>
-          </w:pPr>
-          <w:r>
-            <w:rPr/>
-            <w:t xml:space="preserve">            </w:t>
-          </w:r>
-          <w:r>
-            <w:rPr/>
-            <w:t>provider: {</w:t>
-          </w:r>
-        </w:p>
-        <w:p>
-          <w:pPr>
-            <w:pStyle w:val="Codigo"/>
-            <w:rPr/>
-          </w:pPr>
-          <w:r>
-            <w:rPr/>
-            <w:t xml:space="preserve">                </w:t>
-          </w:r>
-          <w:r>
-            <w:rPr/>
-            <w:t>origin: "Ppm",</w:t>
-          </w:r>
-        </w:p>
-        <w:p>
-          <w:pPr>
-            <w:pStyle w:val="Codigo"/>
-            <w:rPr/>
-          </w:pPr>
-          <w:r>
-            <w:rPr/>
-            <w:t xml:space="preserve">                </w:t>
-          </w:r>
-          <w:r>
-            <w:rPr/>
-            <w:t>name: "Ppm Tsoft",</w:t>
-          </w:r>
-        </w:p>
-        <w:p>
-          <w:pPr>
-            <w:pStyle w:val="Codigo"/>
-            <w:rPr/>
-          </w:pPr>
-          <w:r>
-            <w:rPr/>
-            <w:t xml:space="preserve">            </w:t>
-          </w:r>
-          <w:r>
-            <w:rPr/>
-            <w:t>},</w:t>
-          </w:r>
-        </w:p>
-        <w:p>
-          <w:pPr>
-            <w:pStyle w:val="Codigo"/>
-            <w:rPr/>
-          </w:pPr>
-          <w:r>
-            <w:rPr/>
-            <w:t xml:space="preserve">            </w:t>
-          </w:r>
-          <w:r>
-            <w:rPr/>
-            <w:t>requestTypeIds: [30219]</w:t>
-          </w:r>
-        </w:p>
-        <w:p>
-          <w:pPr>
-            <w:pStyle w:val="Codigo"/>
-            <w:rPr/>
-          </w:pPr>
-          <w:r>
-            <w:rPr/>
-            <w:t xml:space="preserve">        </w:t>
-          </w:r>
-          <w:r>
-            <w:rPr/>
-            <w:t>},</w:t>
-          </w:r>
-        </w:p>
-        <w:p>
-          <w:pPr>
-            <w:pStyle w:val="Codigo"/>
-            <w:rPr/>
-          </w:pPr>
-          <w:r>
-            <w:rPr/>
-            <w:t xml:space="preserve">        </w:t>
-          </w:r>
-          <w:r>
-            <w:rPr/>
-            <w:t>taskRunner: {</w:t>
-          </w:r>
-        </w:p>
-        <w:p>
-          <w:pPr>
-            <w:pStyle w:val="Codigo"/>
-            <w:rPr/>
-          </w:pPr>
-          <w:r>
-            <w:rPr/>
-            <w:t xml:space="preserve">            </w:t>
-          </w:r>
-          <w:r>
-            <w:rPr/>
-            <w:t>enabled: true,</w:t>
-          </w:r>
-        </w:p>
-        <w:p>
-          <w:pPr>
-            <w:pStyle w:val="Codigo"/>
-            <w:rPr/>
-          </w:pPr>
-          <w:r>
-            <w:rPr/>
-            <w:t xml:space="preserve">            </w:t>
-          </w:r>
-          <w:r>
-            <w:rPr/>
-            <w:t>cronExpression: "0 0 0 * * *"</w:t>
-          </w:r>
-        </w:p>
-        <w:p>
-          <w:pPr>
-            <w:pStyle w:val="Codigo"/>
-            <w:rPr/>
-          </w:pPr>
-          <w:r>
-            <w:rPr/>
-            <w:t xml:space="preserve">        </w:t>
-          </w:r>
-          <w:r>
-            <w:rPr/>
-            <w:t>}</w:t>
-          </w:r>
-        </w:p>
-        <w:p>
-          <w:pPr>
-            <w:pStyle w:val="Codigo"/>
-            <w:rPr/>
-          </w:pPr>
-          <w:r>
-            <w:rPr/>
-            <w:t xml:space="preserve">    </w:t>
-          </w:r>
-          <w:r>
-            <w:rPr/>
-            <w:t>}</w:t>
-          </w:r>
-        </w:p>
-        <w:p>
-          <w:pPr>
-            <w:pStyle w:val="Heading3"/>
-            <w:rPr/>
-          </w:pPr>
-          <w:bookmarkStart w:id="18" w:name="__RefHeading___Toc221_2372516870"/>
-          <w:bookmarkEnd w:id="18"/>
-          <w:r>
-            <w:rPr/>
-            <w:t>SiteScope</w:t>
-          </w:r>
-        </w:p>
-        <w:p>
-          <w:pPr>
-            <w:pStyle w:val="Codigo"/>
-            <w:rPr/>
-          </w:pPr>
-          <w:r>
-            <w:rPr/>
-            <w:t xml:space="preserve">    </w:t>
-          </w:r>
-          <w:r>
-            <w:rPr/>
-            <w:t>{</w:t>
-          </w:r>
-        </w:p>
-        <w:p>
-          <w:pPr>
-            <w:pStyle w:val="Codigo"/>
-            <w:rPr/>
-          </w:pPr>
-          <w:r>
-            <w:rPr/>
-            <w:t xml:space="preserve">        </w:t>
-          </w:r>
-          <w:r>
-            <w:rPr/>
-            <w:t>name: "SiteScope",</w:t>
-          </w:r>
-        </w:p>
-        <w:p>
-          <w:pPr>
-            <w:pStyle w:val="Codigo"/>
-            <w:rPr/>
-          </w:pPr>
-          <w:r>
-            <w:rPr/>
-            <w:t xml:space="preserve">        </w:t>
-          </w:r>
-          <w:r>
-            <w:rPr/>
-            <w:t>enabled: true,</w:t>
-          </w:r>
-        </w:p>
-        <w:p>
-          <w:pPr>
-            <w:pStyle w:val="Codigo"/>
-            <w:rPr/>
-          </w:pPr>
-          <w:r>
-            <w:rPr/>
-            <w:t xml:space="preserve">        </w:t>
-          </w:r>
-          <w:r>
-            <w:rPr/>
-            <w:t>environment: {},</w:t>
-          </w:r>
-        </w:p>
-        <w:p>
-          <w:pPr>
-            <w:pStyle w:val="Codigo"/>
-            <w:rPr/>
-          </w:pPr>
-          <w:r>
-            <w:rPr/>
-            <w:t xml:space="preserve">        </w:t>
-          </w:r>
-          <w:r>
-            <w:rPr/>
-            <w:t>configuration: {},</w:t>
-          </w:r>
-        </w:p>
-        <w:p>
-          <w:pPr>
-            <w:pStyle w:val="Codigo"/>
-            <w:rPr/>
-          </w:pPr>
-          <w:r>
-            <w:rPr/>
-            <w:t xml:space="preserve">        </w:t>
-          </w:r>
-          <w:r>
-            <w:rPr/>
-            <w:t>taskRunner: {</w:t>
-          </w:r>
-        </w:p>
-        <w:p>
-          <w:pPr>
-            <w:pStyle w:val="Codigo"/>
-            <w:rPr/>
-          </w:pPr>
-          <w:r>
-            <w:rPr/>
-            <w:t xml:space="preserve">            </w:t>
-          </w:r>
-          <w:r>
-            <w:rPr/>
-            <w:t>enabled: true,</w:t>
-          </w:r>
-        </w:p>
-        <w:p>
-          <w:pPr>
-            <w:pStyle w:val="Codigo"/>
-            <w:rPr/>
-          </w:pPr>
-          <w:r>
-            <w:rPr/>
-            <w:t xml:space="preserve">            </w:t>
-          </w:r>
-          <w:r>
-            <w:rPr/>
-            <w:t>cronExpression: "0 0 0 * * *"</w:t>
-          </w:r>
-        </w:p>
-        <w:p>
-          <w:pPr>
-            <w:pStyle w:val="Codigo"/>
-            <w:rPr/>
-          </w:pPr>
-          <w:r>
-            <w:rPr/>
-            <w:t xml:space="preserve">        </w:t>
-          </w:r>
-          <w:r>
-            <w:rPr/>
-            <w:t>}</w:t>
-          </w:r>
-        </w:p>
-        <w:p>
-          <w:pPr>
-            <w:pStyle w:val="Codigo"/>
-            <w:rPr/>
-          </w:pPr>
-          <w:r>
-            <w:rPr/>
-            <w:t xml:space="preserve">    </w:t>
-          </w:r>
-          <w:r>
-            <w:rPr/>
-            <w:t>}</w:t>
-          </w:r>
-        </w:p>
-        <w:p>
-          <w:pPr>
-            <w:pStyle w:val="Heading2"/>
-            <w:rPr/>
-          </w:pPr>
-          <w:bookmarkStart w:id="19" w:name="__RefHeading___Toc223_2372516870"/>
-          <w:bookmarkEnd w:id="19"/>
           <w:r>
             <w:rPr/>
             <w:t>Usuarios</w:t>
@@ -7702,8 +7695,8 @@
             <w:pStyle w:val="Heading2"/>
             <w:rPr/>
           </w:pPr>
-          <w:bookmarkStart w:id="20" w:name="__RefHeading___Toc890_2169729150"/>
-          <w:bookmarkEnd w:id="20"/>
+          <w:bookmarkStart w:id="15" w:name="__RefHeading___Toc890_2169729150"/>
+          <w:bookmarkEnd w:id="15"/>
           <w:r>
             <w:rPr/>
             <w:t>APIs</w:t>
@@ -7720,6 +7713,7 @@
           </w:r>
           <w:r>
             <w:rPr>
+              <w:rStyle w:val="FootnoteAnchor"/>
               <w:rStyle w:val="FootnoteAnchor"/>
             </w:rPr>
             <w:footnoteReference w:id="4"/>
@@ -7772,6 +7766,7 @@
           <w:r>
             <w:rPr>
               <w:rStyle w:val="FootnoteAnchor"/>
+              <w:rStyle w:val="FootnoteAnchor"/>
             </w:rPr>
             <w:footnoteReference w:id="5"/>
           </w:r>
@@ -7782,13 +7777,14 @@
         </w:p>
         <w:p>
           <w:pPr>
-            <w:pStyle w:val="Normal"/>
-            <w:rPr/>
-          </w:pPr>
-          <w:r>
-            <w:rPr/>
+            <w:pStyle w:val="Heading3"/>
+            <w:rPr/>
+          </w:pPr>
+          <w:bookmarkStart w:id="16" w:name="__RefHeading___Toc930_1344287057"/>
+          <w:bookmarkEnd w:id="16"/>
+          <w:r>
             <w:drawing>
-              <wp:anchor behindDoc="0" distT="0" distB="0" distL="0" distR="0" simplePos="0" locked="0" layoutInCell="1" allowOverlap="1" relativeHeight="192">
+              <wp:anchor behindDoc="0" distT="0" distB="0" distL="0" distR="0" simplePos="0" locked="0" layoutInCell="1" allowOverlap="1" relativeHeight="165">
                 <wp:simplePos x="0" y="0"/>
                 <wp:positionH relativeFrom="column">
                   <wp:align>center</wp:align>
@@ -7832,6 +7828,56 @@
                 </a:graphic>
               </wp:anchor>
             </w:drawing>
+          </w:r>
+          <w:r>
+            <w:rPr/>
+            <w:t>A</w:t>
+          </w:r>
+          <w:r>
+            <w:rPr/>
+            <w:t>utorización en APIs</w:t>
+          </w:r>
+        </w:p>
+        <w:p>
+          <w:pPr>
+            <w:pStyle w:val="Normal"/>
+            <w:rPr/>
+          </w:pPr>
+          <w:r>
+            <w:rPr/>
+            <w:t xml:space="preserve">Todas las APIs exception </w:t>
+          </w:r>
+          <w:r>
+            <w:rPr>
+              <w:rFonts w:ascii="FreeMono" w:hAnsi="FreeMono"/>
+              <w:b w:val="false"/>
+              <w:bCs w:val="false"/>
+              <w:i w:val="false"/>
+              <w:iCs w:val="false"/>
+            </w:rPr>
+            <w:t>/users/{email}/auth</w:t>
+          </w:r>
+          <w:r>
+            <w:rPr>
+              <w:i w:val="false"/>
+              <w:iCs w:val="false"/>
+            </w:rPr>
+            <w:t xml:space="preserve"> requieren incluir el encabezado </w:t>
+          </w:r>
+          <w:r>
+            <w:rPr>
+              <w:rFonts w:ascii="FreeMono" w:hAnsi="FreeMono"/>
+              <w:i w:val="false"/>
+              <w:iCs w:val="false"/>
+            </w:rPr>
+            <w:t>access-token</w:t>
+          </w:r>
+          <w:r>
+            <w:rPr>
+              <w:i w:val="false"/>
+              <w:iCs w:val="false"/>
+            </w:rPr>
+            <w:t>. El valor deberá ser un token válido para un usuario, y se usará para identificar al usuario.</w:t>
           </w:r>
         </w:p>
       </w:sdtContent>
@@ -7943,15 +7989,15 @@
       <mc:AlternateContent>
         <mc:Choice Requires="wps">
           <w:drawing>
-            <wp:anchor behindDoc="1" distT="0" distB="0" distL="114300" distR="114300" simplePos="0" locked="0" layoutInCell="1" allowOverlap="1" relativeHeight="52">
+            <wp:anchor behindDoc="1" distT="0" distB="0" distL="114300" distR="114300" simplePos="0" locked="0" layoutInCell="1" allowOverlap="1" relativeHeight="55">
               <wp:simplePos x="0" y="0"/>
               <wp:positionH relativeFrom="column">
-                <wp:posOffset>500380</wp:posOffset>
+                <wp:posOffset>499745</wp:posOffset>
               </wp:positionH>
               <wp:positionV relativeFrom="paragraph">
-                <wp:posOffset>10006330</wp:posOffset>
+                <wp:posOffset>10005695</wp:posOffset>
               </wp:positionV>
-              <wp:extent cx="1048385" cy="5715"/>
+              <wp:extent cx="1049020" cy="6350"/>
               <wp:effectExtent l="0" t="0" r="0" b="0"/>
               <wp:wrapNone/>
               <wp:docPr id="25" name="Image3"/>
@@ -7969,7 +8015,7 @@
                     <pic:spPr>
                       <a:xfrm rot="10800000">
                         <a:off x="0" y="0"/>
-                        <a:ext cx="1047600" cy="5040"/>
+                        <a:ext cx="1048320" cy="5760"/>
                       </a:xfrm>
                       <a:prstGeom prst="rect">
                         <a:avLst/>
@@ -8005,7 +8051,7 @@
               <v:path o:extrusionok="f" gradientshapeok="t" o:connecttype="rect"/>
               <o:lock v:ext="edit" aspectratio="t"/>
             </v:shapetype>
-            <v:shape id="shape_0" ID="Image3" stroked="f" style="position:absolute;margin-left:39.4pt;margin-top:787.9pt;width:82.45pt;height:0.35pt;rotation:180" type="shapetype_75">
+            <v:shape id="shape_0" ID="Image3" stroked="f" style="position:absolute;margin-left:39.35pt;margin-top:787.85pt;width:82.5pt;height:0.4pt;rotation:180" type="shapetype_75">
               <v:imagedata r:id="rId1" o:detectmouseclick="t"/>
               <w10:wrap type="none"/>
               <v:stroke color="#3465a4" joinstyle="round" endcap="flat"/>
@@ -8016,15 +8062,15 @@
       <mc:AlternateContent>
         <mc:Choice Requires="wps">
           <w:drawing>
-            <wp:anchor behindDoc="1" distT="0" distB="0" distL="114300" distR="114300" simplePos="0" locked="0" layoutInCell="1" allowOverlap="1" relativeHeight="69">
+            <wp:anchor behindDoc="1" distT="0" distB="0" distL="114300" distR="114300" simplePos="0" locked="0" layoutInCell="1" allowOverlap="1" relativeHeight="73">
               <wp:simplePos x="0" y="0"/>
               <wp:positionH relativeFrom="margin">
                 <wp:posOffset>6433820</wp:posOffset>
               </wp:positionH>
               <wp:positionV relativeFrom="paragraph">
-                <wp:posOffset>9800590</wp:posOffset>
+                <wp:posOffset>9799955</wp:posOffset>
               </wp:positionV>
-              <wp:extent cx="662940" cy="5715"/>
+              <wp:extent cx="663575" cy="6350"/>
               <wp:effectExtent l="0" t="0" r="0" b="0"/>
               <wp:wrapNone/>
               <wp:docPr id="26" name="Image4"/>
@@ -8042,7 +8088,7 @@
                     <pic:spPr>
                       <a:xfrm rot="10800000">
                         <a:off x="0" y="0"/>
-                        <a:ext cx="662400" cy="5040"/>
+                        <a:ext cx="663120" cy="5760"/>
                       </a:xfrm>
                       <a:prstGeom prst="rect">
                         <a:avLst/>
@@ -8059,7 +8105,7 @@
         </mc:Choice>
         <mc:Fallback>
           <w:pict>
-            <v:shape id="shape_0" ID="Image4" stroked="f" style="position:absolute;margin-left:506.6pt;margin-top:771.7pt;width:52.1pt;height:0.35pt;rotation:180;mso-position-horizontal-relative:margin" type="shapetype_75">
+            <v:shape id="shape_0" ID="Image4" stroked="f" style="position:absolute;margin-left:506.6pt;margin-top:771.65pt;width:52.15pt;height:0.4pt;rotation:180;mso-position-horizontal-relative:margin" type="shapetype_75">
               <v:imagedata r:id="rId2" o:detectmouseclick="t"/>
               <w10:wrap type="none"/>
               <v:stroke color="#3465a4" joinstyle="round" endcap="flat"/>
@@ -8070,7 +8116,7 @@
       <mc:AlternateContent>
         <mc:Choice Requires="wps">
           <w:drawing>
-            <wp:anchor behindDoc="1" distT="45720" distB="45720" distL="114300" distR="114300" simplePos="0" locked="0" layoutInCell="1" allowOverlap="1" relativeHeight="87">
+            <wp:anchor behindDoc="1" distT="45720" distB="45720" distL="114300" distR="114300" simplePos="0" locked="0" layoutInCell="1" allowOverlap="1" relativeHeight="92">
               <wp:simplePos x="0" y="0"/>
               <wp:positionH relativeFrom="column">
                 <wp:posOffset>2620645</wp:posOffset>
@@ -8078,7 +8124,7 @@
               <wp:positionV relativeFrom="paragraph">
                 <wp:posOffset>-31115</wp:posOffset>
               </wp:positionV>
-              <wp:extent cx="2872740" cy="415290"/>
+              <wp:extent cx="2873375" cy="415925"/>
               <wp:effectExtent l="0" t="0" r="0" b="0"/>
               <wp:wrapSquare wrapText="bothSides"/>
               <wp:docPr id="27" name="Cuadro de texto 2"/>
@@ -8089,7 +8135,7 @@
                     <wps:spPr>
                       <a:xfrm>
                         <a:off x="0" y="0"/>
-                        <a:ext cx="2872080" cy="414720"/>
+                        <a:ext cx="2872800" cy="415440"/>
                       </a:xfrm>
                       <a:prstGeom prst="rect">
                         <a:avLst/>
@@ -8134,7 +8180,7 @@
         </mc:Choice>
         <mc:Fallback>
           <w:pict>
-            <v:rect id="shape_0" ID="Cuadro de texto 2" stroked="f" style="position:absolute;margin-left:206.35pt;margin-top:-2.45pt;width:226.1pt;height:32.6pt">
+            <v:rect id="shape_0" ID="Cuadro de texto 2" stroked="f" style="position:absolute;margin-left:206.35pt;margin-top:-2.45pt;width:226.15pt;height:32.65pt">
               <w10:wrap type="none"/>
               <v:fill o:detectmouseclick="t" on="false"/>
               <v:stroke color="#3465a4" joinstyle="round" endcap="flat"/>
@@ -8163,15 +8209,15 @@
       <mc:AlternateContent>
         <mc:Choice Requires="wps">
           <w:drawing>
-            <wp:anchor behindDoc="1" distT="0" distB="0" distL="114300" distR="114300" simplePos="0" locked="0" layoutInCell="1" allowOverlap="1" relativeHeight="105">
+            <wp:anchor behindDoc="1" distT="0" distB="0" distL="114300" distR="114300" simplePos="0" locked="0" layoutInCell="1" allowOverlap="1" relativeHeight="111">
               <wp:simplePos x="0" y="0"/>
               <wp:positionH relativeFrom="margin">
                 <wp:posOffset>6433820</wp:posOffset>
               </wp:positionH>
               <wp:positionV relativeFrom="paragraph">
-                <wp:posOffset>9800590</wp:posOffset>
+                <wp:posOffset>9799955</wp:posOffset>
               </wp:positionV>
-              <wp:extent cx="662940" cy="5715"/>
+              <wp:extent cx="663575" cy="6350"/>
               <wp:effectExtent l="0" t="0" r="0" b="0"/>
               <wp:wrapNone/>
               <wp:docPr id="29" name="Imagen 21"/>
@@ -8189,7 +8235,7 @@
                     <pic:spPr>
                       <a:xfrm rot="10800000">
                         <a:off x="0" y="0"/>
-                        <a:ext cx="662400" cy="5040"/>
+                        <a:ext cx="663120" cy="5760"/>
                       </a:xfrm>
                       <a:prstGeom prst="rect">
                         <a:avLst/>
@@ -8206,7 +8252,7 @@
         </mc:Choice>
         <mc:Fallback>
           <w:pict>
-            <v:shape id="shape_0" ID="Imagen 21" stroked="f" style="position:absolute;margin-left:506.6pt;margin-top:771.7pt;width:52.1pt;height:0.35pt;rotation:180;mso-position-horizontal-relative:margin" type="shapetype_75">
+            <v:shape id="shape_0" ID="Imagen 21" stroked="f" style="position:absolute;margin-left:506.6pt;margin-top:771.65pt;width:52.15pt;height:0.4pt;rotation:180;mso-position-horizontal-relative:margin" type="shapetype_75">
               <v:imagedata r:id="rId2" o:detectmouseclick="t"/>
               <w10:wrap type="none"/>
               <v:stroke color="#3465a4" joinstyle="round" endcap="flat"/>
@@ -8215,7 +8261,7 @@
         </mc:Fallback>
       </mc:AlternateContent>
       <w:drawing>
-        <wp:anchor behindDoc="1" distT="0" distB="0" distL="114300" distR="114300" simplePos="0" locked="0" layoutInCell="1" allowOverlap="1" relativeHeight="122">
+        <wp:anchor behindDoc="1" distT="0" distB="0" distL="114300" distR="114300" simplePos="0" locked="0" layoutInCell="1" allowOverlap="1" relativeHeight="129">
           <wp:simplePos x="0" y="0"/>
           <wp:positionH relativeFrom="column">
             <wp:posOffset>5337175</wp:posOffset>
@@ -8260,7 +8306,7 @@
         </wp:anchor>
       </w:drawing>
       <w:drawing>
-        <wp:anchor behindDoc="1" distT="0" distB="0" distL="114300" distR="114300" simplePos="0" locked="0" layoutInCell="1" allowOverlap="1" relativeHeight="139">
+        <wp:anchor behindDoc="1" distT="0" distB="0" distL="114300" distR="114300" simplePos="0" locked="0" layoutInCell="1" allowOverlap="1" relativeHeight="147">
           <wp:simplePos x="0" y="0"/>
           <wp:positionH relativeFrom="column">
             <wp:posOffset>-284480</wp:posOffset>
@@ -8429,12 +8475,17 @@
         </w:rPr>
         <w:footnoteRef/>
       </w:r>
+      <w:r>
+        <w:rPr>
+          <w:rStyle w:val="FootnoteCharacters"/>
+        </w:rPr>
+        <w:tab/>
+      </w:r>
       <w:hyperlink r:id="rId2">
         <w:r>
           <w:rPr>
             <w:rStyle w:val="InternetLink"/>
           </w:rPr>
-          <w:tab/>
           <w:t>https://github.com/OAI/OpenAPI-Specification</w:t>
         </w:r>
       </w:hyperlink>
@@ -8455,12 +8506,17 @@
         </w:rPr>
         <w:footnoteRef/>
       </w:r>
+      <w:r>
+        <w:rPr>
+          <w:rStyle w:val="FootnoteCharacters"/>
+        </w:rPr>
+        <w:tab/>
+      </w:r>
       <w:hyperlink r:id="rId3">
         <w:r>
           <w:rPr>
             <w:rStyle w:val="InternetLink"/>
           </w:rPr>
-          <w:tab/>
           <w:t>https://swagger.io/</w:t>
         </w:r>
       </w:hyperlink>
@@ -8486,7 +8542,7 @@
       <mc:AlternateContent>
         <mc:Choice Requires="wps">
           <w:drawing>
-            <wp:anchor behindDoc="1" distT="45720" distB="45720" distL="114300" distR="114300" simplePos="0" locked="0" layoutInCell="1" allowOverlap="1" relativeHeight="18">
+            <wp:anchor behindDoc="1" distT="45720" distB="45720" distL="114300" distR="114300" simplePos="0" locked="0" layoutInCell="1" allowOverlap="1" relativeHeight="19">
               <wp:simplePos x="0" y="0"/>
               <wp:positionH relativeFrom="margin">
                 <wp:posOffset>0</wp:posOffset>
@@ -8494,7 +8550,7 @@
               <wp:positionV relativeFrom="paragraph">
                 <wp:posOffset>-181610</wp:posOffset>
               </wp:positionV>
-              <wp:extent cx="3354705" cy="401955"/>
+              <wp:extent cx="3355340" cy="402590"/>
               <wp:effectExtent l="0" t="0" r="0" b="0"/>
               <wp:wrapSquare wrapText="bothSides"/>
               <wp:docPr id="22" name="Cuadro de texto 2"/>
@@ -8505,7 +8561,7 @@
                     <wps:spPr>
                       <a:xfrm>
                         <a:off x="0" y="0"/>
-                        <a:ext cx="3354120" cy="401400"/>
+                        <a:ext cx="3354840" cy="402120"/>
                       </a:xfrm>
                       <a:prstGeom prst="rect">
                         <a:avLst/>
@@ -8591,7 +8647,7 @@
         </mc:Choice>
         <mc:Fallback>
           <w:pict>
-            <v:rect id="shape_0" ID="Cuadro de texto 2" stroked="f" style="position:absolute;margin-left:0pt;margin-top:-14.3pt;width:264.05pt;height:31.55pt;mso-position-horizontal-relative:margin">
+            <v:rect id="shape_0" ID="Cuadro de texto 2" stroked="f" style="position:absolute;margin-left:0pt;margin-top:-14.3pt;width:264.1pt;height:31.6pt;mso-position-horizontal-relative:margin">
               <w10:wrap type="square"/>
               <v:fill o:detectmouseclick="t" on="false"/>
               <v:stroke color="#3465a4" weight="9360" joinstyle="round" endcap="flat"/>
@@ -8659,7 +8715,7 @@
         </mc:Fallback>
       </mc:AlternateContent>
       <w:drawing>
-        <wp:anchor behindDoc="1" distT="0" distB="0" distL="114300" distR="114300" simplePos="0" locked="0" layoutInCell="1" allowOverlap="1" relativeHeight="35">
+        <wp:anchor behindDoc="1" distT="0" distB="0" distL="114300" distR="114300" simplePos="0" locked="0" layoutInCell="1" allowOverlap="1" relativeHeight="37">
           <wp:simplePos x="0" y="0"/>
           <wp:positionH relativeFrom="margin">
             <wp:posOffset>4772025</wp:posOffset>
@@ -10928,6 +10984,132 @@
       <w:rFonts w:cs="OpenSymbol"/>
     </w:rPr>
   </w:style>
+  <w:style w:type="character" w:styleId="ListLabel149">
+    <w:name w:val="ListLabel 149"/>
+    <w:qFormat/>
+    <w:rPr>
+      <w:rFonts w:cs="OpenSymbol"/>
+    </w:rPr>
+  </w:style>
+  <w:style w:type="character" w:styleId="ListLabel150">
+    <w:name w:val="ListLabel 150"/>
+    <w:qFormat/>
+    <w:rPr>
+      <w:rFonts w:cs="OpenSymbol"/>
+    </w:rPr>
+  </w:style>
+  <w:style w:type="character" w:styleId="ListLabel151">
+    <w:name w:val="ListLabel 151"/>
+    <w:qFormat/>
+    <w:rPr>
+      <w:rFonts w:cs="OpenSymbol"/>
+    </w:rPr>
+  </w:style>
+  <w:style w:type="character" w:styleId="ListLabel152">
+    <w:name w:val="ListLabel 152"/>
+    <w:qFormat/>
+    <w:rPr>
+      <w:rFonts w:cs="OpenSymbol"/>
+    </w:rPr>
+  </w:style>
+  <w:style w:type="character" w:styleId="ListLabel153">
+    <w:name w:val="ListLabel 153"/>
+    <w:qFormat/>
+    <w:rPr>
+      <w:rFonts w:cs="OpenSymbol"/>
+    </w:rPr>
+  </w:style>
+  <w:style w:type="character" w:styleId="ListLabel154">
+    <w:name w:val="ListLabel 154"/>
+    <w:qFormat/>
+    <w:rPr>
+      <w:rFonts w:cs="OpenSymbol"/>
+    </w:rPr>
+  </w:style>
+  <w:style w:type="character" w:styleId="ListLabel155">
+    <w:name w:val="ListLabel 155"/>
+    <w:qFormat/>
+    <w:rPr>
+      <w:rFonts w:cs="OpenSymbol"/>
+    </w:rPr>
+  </w:style>
+  <w:style w:type="character" w:styleId="ListLabel156">
+    <w:name w:val="ListLabel 156"/>
+    <w:qFormat/>
+    <w:rPr>
+      <w:rFonts w:cs="OpenSymbol"/>
+    </w:rPr>
+  </w:style>
+  <w:style w:type="character" w:styleId="ListLabel157">
+    <w:name w:val="ListLabel 157"/>
+    <w:qFormat/>
+    <w:rPr>
+      <w:rFonts w:cs="OpenSymbol"/>
+    </w:rPr>
+  </w:style>
+  <w:style w:type="character" w:styleId="ListLabel158">
+    <w:name w:val="ListLabel 158"/>
+    <w:qFormat/>
+    <w:rPr>
+      <w:rFonts w:cs="OpenSymbol"/>
+    </w:rPr>
+  </w:style>
+  <w:style w:type="character" w:styleId="ListLabel159">
+    <w:name w:val="ListLabel 159"/>
+    <w:qFormat/>
+    <w:rPr>
+      <w:rFonts w:cs="OpenSymbol"/>
+    </w:rPr>
+  </w:style>
+  <w:style w:type="character" w:styleId="ListLabel160">
+    <w:name w:val="ListLabel 160"/>
+    <w:qFormat/>
+    <w:rPr>
+      <w:rFonts w:cs="OpenSymbol"/>
+    </w:rPr>
+  </w:style>
+  <w:style w:type="character" w:styleId="ListLabel161">
+    <w:name w:val="ListLabel 161"/>
+    <w:qFormat/>
+    <w:rPr>
+      <w:rFonts w:cs="OpenSymbol"/>
+    </w:rPr>
+  </w:style>
+  <w:style w:type="character" w:styleId="ListLabel162">
+    <w:name w:val="ListLabel 162"/>
+    <w:qFormat/>
+    <w:rPr>
+      <w:rFonts w:cs="OpenSymbol"/>
+    </w:rPr>
+  </w:style>
+  <w:style w:type="character" w:styleId="ListLabel163">
+    <w:name w:val="ListLabel 163"/>
+    <w:qFormat/>
+    <w:rPr>
+      <w:rFonts w:cs="OpenSymbol"/>
+    </w:rPr>
+  </w:style>
+  <w:style w:type="character" w:styleId="ListLabel164">
+    <w:name w:val="ListLabel 164"/>
+    <w:qFormat/>
+    <w:rPr>
+      <w:rFonts w:cs="OpenSymbol"/>
+    </w:rPr>
+  </w:style>
+  <w:style w:type="character" w:styleId="ListLabel165">
+    <w:name w:val="ListLabel 165"/>
+    <w:qFormat/>
+    <w:rPr>
+      <w:rFonts w:cs="OpenSymbol"/>
+    </w:rPr>
+  </w:style>
+  <w:style w:type="character" w:styleId="ListLabel166">
+    <w:name w:val="ListLabel 166"/>
+    <w:qFormat/>
+    <w:rPr>
+      <w:rFonts w:cs="OpenSymbol"/>
+    </w:rPr>
+  </w:style>
   <w:style w:type="paragraph" w:styleId="Heading">
     <w:name w:val="Heading"/>
     <w:basedOn w:val="Normal"/>

</xml_diff>